<commit_message>
added results from application datasets
</commit_message>
<xml_diff>
--- a/Dissemination/Manuscript Drafts/Feb-24-2023.docx
+++ b/Dissemination/Manuscript Drafts/Feb-24-2023.docx
@@ -299,13 +299,7 @@
         <w:rPr>
           <w:rFonts w:ascii="Times New Roman" w:hAnsi="Times New Roman" w:cs="Times New Roman"/>
         </w:rPr>
-        <w:t>-test is appropriate</w:t>
-      </w:r>
-      <w:r>
-        <w:rPr>
-          <w:rFonts w:ascii="Times New Roman" w:hAnsi="Times New Roman" w:cs="Times New Roman"/>
-        </w:rPr>
-        <w:t xml:space="preserve">. In study designs with paired samples, at least two approaches are available. First, the one-sample </w:t>
+        <w:t xml:space="preserve">-test is appropriate. In study designs with paired samples, at least two approaches are available. First, the one-sample </w:t>
       </w:r>
       <w:r>
         <w:rPr>
@@ -319,31 +313,7 @@
         <w:rPr>
           <w:rFonts w:ascii="Times New Roman" w:hAnsi="Times New Roman" w:cs="Times New Roman"/>
         </w:rPr>
-        <w:t>-test can be</w:t>
-      </w:r>
-      <w:r>
-        <w:rPr>
-          <w:rFonts w:ascii="Times New Roman" w:hAnsi="Times New Roman" w:cs="Times New Roman"/>
-        </w:rPr>
-        <w:t xml:space="preserve"> applied to the </w:t>
-      </w:r>
-      <w:r>
-        <w:rPr>
-          <w:rFonts w:ascii="Times New Roman" w:hAnsi="Times New Roman" w:cs="Times New Roman"/>
-        </w:rPr>
-        <w:t>unit-level differences between the first</w:t>
-      </w:r>
-      <w:r>
-        <w:rPr>
-          <w:rFonts w:ascii="Times New Roman" w:hAnsi="Times New Roman" w:cs="Times New Roman"/>
-        </w:rPr>
-        <w:t xml:space="preserve"> timepoint and the second timepoint, i.e., the change scores between timepoints. Second, although less popular, the </w:t>
-      </w:r>
-      <w:r>
-        <w:rPr>
-          <w:rFonts w:ascii="Times New Roman" w:hAnsi="Times New Roman" w:cs="Times New Roman"/>
-        </w:rPr>
-        <w:t xml:space="preserve">two-sample </w:t>
+        <w:t xml:space="preserve">-test can be applied to the unit-level differences between the first timepoint and the second timepoint, i.e., the change scores between timepoints. Second, although less popular, the two-sample </w:t>
       </w:r>
       <w:r>
         <w:rPr>
@@ -357,13 +327,7 @@
         <w:rPr>
           <w:rFonts w:ascii="Times New Roman" w:hAnsi="Times New Roman" w:cs="Times New Roman"/>
         </w:rPr>
-        <w:t>-test modified for correlated data can be used,</w:t>
-      </w:r>
-      <w:r>
-        <w:rPr>
-          <w:rFonts w:ascii="Times New Roman" w:hAnsi="Times New Roman" w:cs="Times New Roman"/>
-        </w:rPr>
-        <w:t xml:space="preserve"> assuming the correlation between timepoints is a constant; see </w:t>
+        <w:t xml:space="preserve">-test modified for correlated data can be used, assuming the correlation between timepoints is a constant; see </w:t>
       </w:r>
       <w:sdt>
         <w:sdtPr>
@@ -431,13 +395,7 @@
         <w:rPr>
           <w:rFonts w:ascii="Times New Roman" w:hAnsi="Times New Roman" w:cs="Times New Roman"/>
         </w:rPr>
-        <w:t xml:space="preserve">-test </w:t>
-      </w:r>
-      <w:r>
-        <w:rPr>
-          <w:rFonts w:ascii="Times New Roman" w:hAnsi="Times New Roman" w:cs="Times New Roman"/>
-        </w:rPr>
-        <w:t xml:space="preserve">to </w:t>
+        <w:t xml:space="preserve">-test to </w:t>
       </w:r>
       <w:r>
         <w:rPr>
@@ -489,37 +447,7 @@
         <w:rPr>
           <w:rFonts w:ascii="Times New Roman" w:hAnsi="Times New Roman" w:cs="Times New Roman"/>
         </w:rPr>
-        <w:t xml:space="preserve"> methods involve tests based on modified maximum likelihood, multiple imputation</w:t>
-      </w:r>
-      <w:r>
-        <w:rPr>
-          <w:rFonts w:ascii="Times New Roman" w:hAnsi="Times New Roman" w:cs="Times New Roman"/>
-        </w:rPr>
-        <w:t xml:space="preserve"> procedure</w:t>
-      </w:r>
-      <w:r>
-        <w:rPr>
-          <w:rFonts w:ascii="Times New Roman" w:hAnsi="Times New Roman" w:cs="Times New Roman"/>
-        </w:rPr>
-        <w:t xml:space="preserve">, or pooling statistics across paired and </w:t>
-      </w:r>
-      <w:r>
-        <w:rPr>
-          <w:rFonts w:ascii="Times New Roman" w:hAnsi="Times New Roman" w:cs="Times New Roman"/>
-        </w:rPr>
-        <w:t>independent</w:t>
-      </w:r>
-      <w:r>
-        <w:rPr>
-          <w:rFonts w:ascii="Times New Roman" w:hAnsi="Times New Roman" w:cs="Times New Roman"/>
-        </w:rPr>
-        <w:t xml:space="preserve"> subsets of dat</w:t>
-      </w:r>
-      <w:r>
-        <w:rPr>
-          <w:rFonts w:ascii="Times New Roman" w:hAnsi="Times New Roman" w:cs="Times New Roman"/>
-        </w:rPr>
-        <w:t xml:space="preserve">a. See, for example </w:t>
+        <w:t xml:space="preserve"> methods involve tests based on modified maximum likelihood, multiple imputation procedure, or pooling statistics across paired and independent subsets of data. See, for example </w:t>
       </w:r>
       <w:sdt>
         <w:sdtPr>
@@ -715,13 +643,7 @@
         <w:rPr>
           <w:rFonts w:ascii="Times New Roman" w:hAnsi="Times New Roman" w:cs="Times New Roman"/>
         </w:rPr>
-        <w:t xml:space="preserve">Unmatched data </w:t>
-      </w:r>
-      <w:r>
-        <w:rPr>
-          <w:rFonts w:ascii="Times New Roman" w:hAnsi="Times New Roman" w:cs="Times New Roman"/>
-        </w:rPr>
-        <w:t xml:space="preserve">present a challenge for testing the equality of means. The one-sample </w:t>
+        <w:t xml:space="preserve">Unmatched data present a challenge for testing the equality of means. The one-sample </w:t>
       </w:r>
       <w:r>
         <w:rPr>
@@ -735,19 +657,7 @@
         <w:rPr>
           <w:rFonts w:ascii="Times New Roman" w:hAnsi="Times New Roman" w:cs="Times New Roman"/>
         </w:rPr>
-        <w:t xml:space="preserve">-test cannot be used, due to the inability to match samples and calculate </w:t>
-      </w:r>
-      <w:r>
-        <w:rPr>
-          <w:rFonts w:ascii="Times New Roman" w:hAnsi="Times New Roman" w:cs="Times New Roman"/>
-        </w:rPr>
-        <w:t>change scores</w:t>
-      </w:r>
-      <w:r>
-        <w:rPr>
-          <w:rFonts w:ascii="Times New Roman" w:hAnsi="Times New Roman" w:cs="Times New Roman"/>
-        </w:rPr>
-        <w:t xml:space="preserve">. Using </w:t>
+        <w:t xml:space="preserve">-test cannot be used, due to the inability to match samples and calculate change scores. Using </w:t>
       </w:r>
       <w:r>
         <w:rPr>
@@ -774,19 +684,7 @@
         <w:rPr>
           <w:rFonts w:ascii="Times New Roman" w:hAnsi="Times New Roman" w:cs="Times New Roman"/>
         </w:rPr>
-        <w:t xml:space="preserve">-test is equivalent to assuming samples are uncorrelated, which is often an unrealistic assumption of repeated measures in biostatistics. </w:t>
-      </w:r>
-      <w:r>
-        <w:rPr>
-          <w:rFonts w:ascii="Times New Roman" w:hAnsi="Times New Roman" w:cs="Times New Roman"/>
-        </w:rPr>
-        <w:t>One available</w:t>
-      </w:r>
-      <w:r>
-        <w:rPr>
-          <w:rFonts w:ascii="Times New Roman" w:hAnsi="Times New Roman" w:cs="Times New Roman"/>
-        </w:rPr>
-        <w:t xml:space="preserve"> alternative involves calculating the minimum possible correlation coefficient given the observed data; this value can be used as the estimated correlation in the two-sample </w:t>
+        <w:t xml:space="preserve">-test is equivalent to assuming samples are uncorrelated, which is often an unrealistic assumption of repeated measures in biostatistics. One available alternative involves calculating the minimum possible correlation coefficient given the observed data; this value can be used as the estimated correlation in the two-sample </w:t>
       </w:r>
       <w:r>
         <w:rPr>
@@ -816,37 +714,7 @@
         <w:rPr>
           <w:rFonts w:ascii="Times New Roman" w:hAnsi="Times New Roman" w:cs="Times New Roman"/>
         </w:rPr>
-        <w:t xml:space="preserve">In cases where even a small number of </w:t>
-      </w:r>
-      <w:r>
-        <w:rPr>
-          <w:rFonts w:ascii="Times New Roman" w:hAnsi="Times New Roman" w:cs="Times New Roman"/>
-        </w:rPr>
-        <w:t>samples</w:t>
-      </w:r>
-      <w:r>
-        <w:rPr>
-          <w:rFonts w:ascii="Times New Roman" w:hAnsi="Times New Roman" w:cs="Times New Roman"/>
-        </w:rPr>
-        <w:t xml:space="preserve"> </w:t>
-      </w:r>
-      <w:r>
-        <w:rPr>
-          <w:rFonts w:ascii="Times New Roman" w:hAnsi="Times New Roman" w:cs="Times New Roman"/>
-        </w:rPr>
-        <w:t>are</w:t>
-      </w:r>
-      <w:r>
-        <w:rPr>
-          <w:rFonts w:ascii="Times New Roman" w:hAnsi="Times New Roman" w:cs="Times New Roman"/>
-        </w:rPr>
-        <w:t xml:space="preserve"> matched, an opportunity exists to use the matched pairs to inform an estimate of the correlation between all pairs.</w:t>
-      </w:r>
-      <w:r>
-        <w:rPr>
-          <w:rFonts w:ascii="Times New Roman" w:hAnsi="Times New Roman" w:cs="Times New Roman"/>
-        </w:rPr>
-        <w:t xml:space="preserve"> W</w:t>
+        <w:t>In cases where even a small number of samples are matched, an opportunity exists to use the matched pairs to inform an estimate of the correlation between all pairs. W</w:t>
       </w:r>
       <w:r>
         <w:rPr>
@@ -2634,13 +2502,7 @@
         <w:rPr>
           <w:rFonts w:ascii="Times New Roman" w:hAnsi="Times New Roman" w:cs="Times New Roman"/>
         </w:rPr>
-        <w:t xml:space="preserve">even with this requirement, </w:t>
-      </w:r>
-      <w:r>
-        <w:rPr>
-          <w:rFonts w:ascii="Times New Roman" w:hAnsi="Times New Roman" w:cs="Times New Roman"/>
-        </w:rPr>
-        <w:t xml:space="preserve">the modified </w:t>
+        <w:t xml:space="preserve">even with this requirement, the modified </w:t>
       </w:r>
       <w:r>
         <w:rPr>
@@ -2680,13 +2542,7 @@
         <w:rPr>
           <w:rFonts w:ascii="Times New Roman" w:hAnsi="Times New Roman" w:cs="Times New Roman"/>
         </w:rPr>
-        <w:t>= 25)</w:t>
-      </w:r>
-      <w:r>
-        <w:rPr>
-          <w:rFonts w:ascii="Times New Roman" w:hAnsi="Times New Roman" w:cs="Times New Roman"/>
-        </w:rPr>
-        <w:t xml:space="preserve">, </w:t>
+        <w:t xml:space="preserve">= 25), </w:t>
       </w:r>
       <w:r>
         <w:rPr>
@@ -9633,13 +9489,7 @@
           <w:rPr>
             <w:rFonts w:ascii="Cambria Math" w:eastAsiaTheme="minorEastAsia" w:hAnsi="Cambria Math" w:cs="Times New Roman"/>
           </w:rPr>
-          <m:t>α</m:t>
-        </m:r>
-        <m:r>
-          <w:rPr>
-            <w:rFonts w:ascii="Cambria Math" w:eastAsiaTheme="minorEastAsia" w:hAnsi="Cambria Math" w:cs="Times New Roman"/>
-          </w:rPr>
-          <m:t>=0.05</m:t>
+          <m:t>α=0.05</m:t>
         </m:r>
       </m:oMath>
       <w:r>
@@ -9846,31 +9696,7 @@
         <w:rPr>
           <w:rFonts w:ascii="Times New Roman" w:hAnsi="Times New Roman" w:cs="Times New Roman"/>
         </w:rPr>
-        <w:t xml:space="preserve">We </w:t>
-      </w:r>
-      <w:r>
-        <w:rPr>
-          <w:rFonts w:ascii="Times New Roman" w:hAnsi="Times New Roman" w:cs="Times New Roman"/>
-        </w:rPr>
-        <w:t>computed standard errors</w:t>
-      </w:r>
-      <w:r>
-        <w:rPr>
-          <w:rFonts w:ascii="Times New Roman" w:hAnsi="Times New Roman" w:cs="Times New Roman"/>
-        </w:rPr>
-        <w:t xml:space="preserve">, </w:t>
-      </w:r>
-      <w:r>
-        <w:rPr>
-          <w:rFonts w:ascii="Times New Roman" w:hAnsi="Times New Roman" w:cs="Times New Roman"/>
-        </w:rPr>
-        <w:t>95% confidence intervals for the difference in means, and p-values</w:t>
-      </w:r>
-      <w:r>
-        <w:rPr>
-          <w:rFonts w:ascii="Times New Roman" w:hAnsi="Times New Roman" w:cs="Times New Roman"/>
-        </w:rPr>
-        <w:t xml:space="preserve"> for each of the candidate methods.</w:t>
+        <w:t>We computed standard errors, 95% confidence intervals for the difference in means, and p-values for each of the candidate methods.</w:t>
       </w:r>
       <w:r>
         <w:rPr>
@@ -10781,35 +10607,7 @@
           <w:rFonts w:ascii="Times New Roman" w:eastAsiaTheme="minorEastAsia" w:hAnsi="Times New Roman" w:cs="Times New Roman"/>
           <w:iCs/>
         </w:rPr>
-        <w:t xml:space="preserve"> </w:t>
-      </w:r>
-      <w:r>
-        <w:rPr>
-          <w:rFonts w:ascii="Times New Roman" w:eastAsiaTheme="minorEastAsia" w:hAnsi="Times New Roman" w:cs="Times New Roman"/>
-          <w:iCs/>
-        </w:rPr>
-        <w:t xml:space="preserve">The use of the ordinal generating distribution </w:t>
-      </w:r>
-      <w:r>
-        <w:rPr>
-          <w:rFonts w:ascii="Times New Roman" w:eastAsiaTheme="minorEastAsia" w:hAnsi="Times New Roman" w:cs="Times New Roman"/>
-          <w:iCs/>
-        </w:rPr>
-        <w:t xml:space="preserve">did not substantially </w:t>
-      </w:r>
-      <w:r>
-        <w:rPr>
-          <w:rFonts w:ascii="Times New Roman" w:eastAsiaTheme="minorEastAsia" w:hAnsi="Times New Roman" w:cs="Times New Roman"/>
-          <w:iCs/>
-        </w:rPr>
-        <w:t xml:space="preserve">alter these </w:t>
-      </w:r>
-      <w:r>
-        <w:rPr>
-          <w:rFonts w:ascii="Times New Roman" w:eastAsiaTheme="minorEastAsia" w:hAnsi="Times New Roman" w:cs="Times New Roman"/>
-          <w:iCs/>
-        </w:rPr>
-        <w:t>trends.</w:t>
+        <w:t xml:space="preserve"> The use of the ordinal generating distribution did not substantially alter these trends.</w:t>
       </w:r>
     </w:p>
     <w:p>
@@ -11180,14 +10978,7 @@
           <w:rFonts w:ascii="Times New Roman" w:eastAsiaTheme="minorEastAsia" w:hAnsi="Times New Roman" w:cs="Times New Roman"/>
           <w:iCs/>
         </w:rPr>
-        <w:t xml:space="preserve"> </w:t>
-      </w:r>
-      <w:r>
-        <w:rPr>
-          <w:rFonts w:ascii="Times New Roman" w:eastAsiaTheme="minorEastAsia" w:hAnsi="Times New Roman" w:cs="Times New Roman"/>
-          <w:iCs/>
-        </w:rPr>
-        <w:t>The use of the ordinal generating distribution did not substantially alter these trends.</w:t>
+        <w:t xml:space="preserve"> The use of the ordinal generating distribution did not substantially alter these trends.</w:t>
       </w:r>
     </w:p>
     <w:p>
@@ -11572,14 +11363,7 @@
           <w:rFonts w:ascii="Times New Roman" w:eastAsiaTheme="minorEastAsia" w:hAnsi="Times New Roman" w:cs="Times New Roman"/>
           <w:iCs/>
         </w:rPr>
-        <w:t xml:space="preserve">as expected; </w:t>
-      </w:r>
-      <w:r>
-        <w:rPr>
-          <w:rFonts w:ascii="Times New Roman" w:eastAsiaTheme="minorEastAsia" w:hAnsi="Times New Roman" w:cs="Times New Roman"/>
-          <w:iCs/>
-        </w:rPr>
-        <w:t xml:space="preserve">Student’s </w:t>
+        <w:t xml:space="preserve">as expected; Student’s </w:t>
       </w:r>
       <w:r>
         <w:rPr>
@@ -11593,14 +11377,7 @@
           <w:rFonts w:ascii="Times New Roman" w:eastAsiaTheme="minorEastAsia" w:hAnsi="Times New Roman" w:cs="Times New Roman"/>
           <w:iCs/>
         </w:rPr>
-        <w:t>-test</w:t>
-      </w:r>
-      <w:r>
-        <w:rPr>
-          <w:rFonts w:ascii="Times New Roman" w:eastAsiaTheme="minorEastAsia" w:hAnsi="Times New Roman" w:cs="Times New Roman"/>
-          <w:iCs/>
-        </w:rPr>
-        <w:t xml:space="preserve"> was increasingly conservative as the true correlation increased.</w:t>
+        <w:t>-test was increasingly conservative as the true correlation increased.</w:t>
       </w:r>
     </w:p>
     <w:p>
@@ -11616,19 +11393,7 @@
           <w:rFonts w:ascii="Times New Roman" w:hAnsi="Times New Roman" w:cs="Times New Roman"/>
         </w:rPr>
         <w:tab/>
-        <w:t xml:space="preserve">In ordinal datasets </w:t>
-      </w:r>
-      <w:r>
-        <w:rPr>
-          <w:rFonts w:ascii="Times New Roman" w:hAnsi="Times New Roman" w:cs="Times New Roman"/>
-        </w:rPr>
-        <w:t>with four matched samples and a sample size of 20,</w:t>
-      </w:r>
-      <w:r>
-        <w:rPr>
-          <w:rFonts w:ascii="Times New Roman" w:hAnsi="Times New Roman" w:cs="Times New Roman"/>
-        </w:rPr>
-        <w:t xml:space="preserve"> all approaches except the maximally conservative test demonstrated </w:t>
+        <w:t xml:space="preserve">In ordinal datasets with four matched samples and a sample size of 20, all approaches except the maximally conservative test demonstrated </w:t>
       </w:r>
       <w:r>
         <w:rPr>
@@ -11862,19 +11627,7 @@
         <w:rPr>
           <w:rFonts w:ascii="Times New Roman" w:hAnsi="Times New Roman" w:cs="Times New Roman"/>
         </w:rPr>
-        <w:t xml:space="preserve"> Thus, the tests with the greatest power </w:t>
-      </w:r>
-      <w:r>
-        <w:rPr>
-          <w:rFonts w:ascii="Times New Roman" w:hAnsi="Times New Roman" w:cs="Times New Roman"/>
-        </w:rPr>
-        <w:t>with four matched samples and a sample size of 20</w:t>
-      </w:r>
-      <w:r>
-        <w:rPr>
-          <w:rFonts w:ascii="Times New Roman" w:hAnsi="Times New Roman" w:cs="Times New Roman"/>
-        </w:rPr>
-        <w:t xml:space="preserve"> were </w:t>
+        <w:t xml:space="preserve"> Thus, the tests with the greatest power with four matched samples and a sample size of 20 were </w:t>
       </w:r>
       <m:oMath>
         <m:sSubSup>
@@ -12467,8 +12220,106 @@
         <w:jc w:val="both"/>
         <w:rPr>
           <w:rFonts w:ascii="Times New Roman" w:hAnsi="Times New Roman" w:cs="Times New Roman"/>
-          <w:b/>
-          <w:bCs/>
+        </w:rPr>
+      </w:pPr>
+      <w:r>
+        <w:rPr>
+          <w:rFonts w:ascii="Times New Roman" w:hAnsi="Times New Roman" w:cs="Times New Roman"/>
+        </w:rPr>
+        <w:t xml:space="preserve">We applied all candidate methods for estimating correlation </w:t>
+      </w:r>
+      <w:r>
+        <w:rPr>
+          <w:rFonts w:ascii="Times New Roman" w:hAnsi="Times New Roman" w:cs="Times New Roman"/>
+        </w:rPr>
+        <w:t>to</w:t>
+      </w:r>
+      <w:r>
+        <w:rPr>
+          <w:rFonts w:ascii="Times New Roman" w:hAnsi="Times New Roman" w:cs="Times New Roman"/>
+        </w:rPr>
+        <w:t xml:space="preserve"> our partially matched dataset for participants in the ‘Intervention’</w:t>
+      </w:r>
+      <w:r>
+        <w:rPr>
+          <w:rFonts w:ascii="Times New Roman" w:hAnsi="Times New Roman" w:cs="Times New Roman"/>
+        </w:rPr>
+        <w:t xml:space="preserve"> and</w:t>
+      </w:r>
+      <w:r>
+        <w:rPr>
+          <w:rFonts w:ascii="Times New Roman" w:hAnsi="Times New Roman" w:cs="Times New Roman"/>
+        </w:rPr>
+        <w:t xml:space="preserve"> </w:t>
+      </w:r>
+      <w:r>
+        <w:rPr>
+          <w:rFonts w:ascii="Times New Roman" w:hAnsi="Times New Roman" w:cs="Times New Roman"/>
+        </w:rPr>
+        <w:t>‘Control’ group</w:t>
+      </w:r>
+      <w:r>
+        <w:rPr>
+          <w:rFonts w:ascii="Times New Roman" w:hAnsi="Times New Roman" w:cs="Times New Roman"/>
+        </w:rPr>
+        <w:t>s</w:t>
+      </w:r>
+      <w:r>
+        <w:rPr>
+          <w:rFonts w:ascii="Times New Roman" w:hAnsi="Times New Roman" w:cs="Times New Roman"/>
+        </w:rPr>
+        <w:t>, separately</w:t>
+      </w:r>
+      <w:r>
+        <w:rPr>
+          <w:rFonts w:ascii="Times New Roman" w:hAnsi="Times New Roman" w:cs="Times New Roman"/>
+        </w:rPr>
+        <w:t xml:space="preserve">. The mean difference between </w:t>
+      </w:r>
+      <w:r>
+        <w:rPr>
+          <w:rFonts w:ascii="Times New Roman" w:hAnsi="Times New Roman" w:cs="Times New Roman"/>
+        </w:rPr>
+        <w:lastRenderedPageBreak/>
+        <w:t xml:space="preserve">the pre- and post- intervention outcomes was </w:t>
+      </w:r>
+      <w:r>
+        <w:rPr>
+          <w:rFonts w:ascii="Times New Roman" w:hAnsi="Times New Roman" w:cs="Times New Roman"/>
+        </w:rPr>
+        <w:t>0.5</w:t>
+      </w:r>
+      <w:r>
+        <w:rPr>
+          <w:rFonts w:ascii="Times New Roman" w:hAnsi="Times New Roman" w:cs="Times New Roman"/>
+        </w:rPr>
+        <w:t>5</w:t>
+      </w:r>
+      <w:r>
+        <w:rPr>
+          <w:rFonts w:ascii="Times New Roman" w:hAnsi="Times New Roman" w:cs="Times New Roman"/>
+        </w:rPr>
+        <w:t>6</w:t>
+      </w:r>
+      <w:r>
+        <w:rPr>
+          <w:rFonts w:ascii="Times New Roman" w:hAnsi="Times New Roman" w:cs="Times New Roman"/>
+        </w:rPr>
+        <w:t xml:space="preserve"> </w:t>
+      </w:r>
+      <w:r>
+        <w:rPr>
+          <w:rFonts w:ascii="Times New Roman" w:hAnsi="Times New Roman" w:cs="Times New Roman"/>
+        </w:rPr>
+        <w:t>in the intervention group, and -0.536 in the control group.</w:t>
+      </w:r>
+    </w:p>
+    <w:p>
+      <w:pPr>
+        <w:spacing w:line="480" w:lineRule="auto"/>
+        <w:jc w:val="both"/>
+        <w:rPr>
+          <w:rFonts w:ascii="Times New Roman" w:hAnsi="Times New Roman" w:cs="Times New Roman"/>
         </w:rPr>
       </w:pPr>
     </w:p>
@@ -12490,6 +12341,232 @@
     <w:p>
       <w:pPr>
         <w:spacing w:line="480" w:lineRule="auto"/>
+        <w:jc w:val="both"/>
+        <w:rPr>
+          <w:rFonts w:ascii="Times New Roman" w:hAnsi="Times New Roman" w:cs="Times New Roman"/>
+        </w:rPr>
+      </w:pPr>
+    </w:p>
+    <w:p>
+      <w:pPr>
+        <w:spacing w:line="480" w:lineRule="auto"/>
+        <w:ind w:firstLine="720"/>
+        <w:jc w:val="both"/>
+        <w:rPr>
+          <w:rFonts w:ascii="Times New Roman" w:hAnsi="Times New Roman" w:cs="Times New Roman"/>
+        </w:rPr>
+      </w:pPr>
+      <w:r>
+        <w:rPr>
+          <w:rFonts w:ascii="Times New Roman" w:hAnsi="Times New Roman" w:cs="Times New Roman"/>
+        </w:rPr>
+        <w:t xml:space="preserve">Using the Bayesian estimator of correlation, we would infer a 95% CI of (0.118, 0.997) </w:t>
+      </w:r>
+      <w:r>
+        <w:rPr>
+          <w:rFonts w:ascii="Times New Roman" w:hAnsi="Times New Roman" w:cs="Times New Roman"/>
+        </w:rPr>
+        <w:t xml:space="preserve">for the difference in means in the </w:t>
+      </w:r>
+      <w:r>
+        <w:rPr>
+          <w:rFonts w:ascii="Times New Roman" w:hAnsi="Times New Roman" w:cs="Times New Roman"/>
+        </w:rPr>
+        <w:t>intervention</w:t>
+      </w:r>
+      <w:r>
+        <w:rPr>
+          <w:rFonts w:ascii="Times New Roman" w:hAnsi="Times New Roman" w:cs="Times New Roman"/>
+        </w:rPr>
+        <w:t xml:space="preserve"> group. </w:t>
+      </w:r>
+      <w:r>
+        <w:rPr>
+          <w:rFonts w:ascii="Times New Roman" w:hAnsi="Times New Roman" w:cs="Times New Roman"/>
+        </w:rPr>
+        <w:t>We report</w:t>
+      </w:r>
+      <w:r>
+        <w:rPr>
+          <w:rFonts w:ascii="Times New Roman" w:hAnsi="Times New Roman" w:cs="Times New Roman"/>
+        </w:rPr>
+        <w:t xml:space="preserve"> a p-value of 0.014, </w:t>
+      </w:r>
+      <w:r>
+        <w:rPr>
+          <w:rFonts w:ascii="Times New Roman" w:hAnsi="Times New Roman" w:cs="Times New Roman"/>
+        </w:rPr>
+        <w:t>thus</w:t>
+      </w:r>
+      <w:r>
+        <w:rPr>
+          <w:rFonts w:ascii="Times New Roman" w:hAnsi="Times New Roman" w:cs="Times New Roman"/>
+        </w:rPr>
+        <w:t xml:space="preserve"> </w:t>
+      </w:r>
+      <w:r>
+        <w:rPr>
+          <w:rFonts w:ascii="Times New Roman" w:hAnsi="Times New Roman" w:cs="Times New Roman"/>
+        </w:rPr>
+        <w:t>we would conclude there was a change in outcomes following</w:t>
+      </w:r>
+      <w:r>
+        <w:rPr>
+          <w:rFonts w:ascii="Times New Roman" w:hAnsi="Times New Roman" w:cs="Times New Roman"/>
+        </w:rPr>
+        <w:t xml:space="preserve"> intervention</w:t>
+      </w:r>
+      <w:r>
+        <w:rPr>
+          <w:rFonts w:ascii="Times New Roman" w:hAnsi="Times New Roman" w:cs="Times New Roman"/>
+        </w:rPr>
+        <w:t xml:space="preserve"> at a significance level of 0.05</w:t>
+      </w:r>
+      <w:r>
+        <w:rPr>
+          <w:rFonts w:ascii="Times New Roman" w:hAnsi="Times New Roman" w:cs="Times New Roman"/>
+        </w:rPr>
+        <w:t xml:space="preserve">. With Student’s </w:t>
+      </w:r>
+      <w:r>
+        <w:rPr>
+          <w:rFonts w:ascii="Times New Roman" w:hAnsi="Times New Roman" w:cs="Times New Roman"/>
+          <w:i/>
+          <w:iCs/>
+        </w:rPr>
+        <w:t>t</w:t>
+      </w:r>
+      <w:r>
+        <w:rPr>
+          <w:rFonts w:ascii="Times New Roman" w:hAnsi="Times New Roman" w:cs="Times New Roman"/>
+        </w:rPr>
+        <w:t>-test</w:t>
+      </w:r>
+      <w:r>
+        <w:rPr>
+          <w:rFonts w:ascii="Times New Roman" w:hAnsi="Times New Roman" w:cs="Times New Roman"/>
+        </w:rPr>
+        <w:t>, however</w:t>
+      </w:r>
+      <w:r>
+        <w:rPr>
+          <w:rFonts w:ascii="Times New Roman" w:hAnsi="Times New Roman" w:cs="Times New Roman"/>
+        </w:rPr>
+        <w:t xml:space="preserve">, we would infer a 95% CI of (-0.023, 2.238) and conclude </w:t>
+      </w:r>
+      <w:r>
+        <w:rPr>
+          <w:rFonts w:ascii="Times New Roman" w:hAnsi="Times New Roman" w:cs="Times New Roman"/>
+        </w:rPr>
+        <w:t xml:space="preserve">there was </w:t>
+      </w:r>
+      <w:r>
+        <w:rPr>
+          <w:rFonts w:ascii="Times New Roman" w:hAnsi="Times New Roman" w:cs="Times New Roman"/>
+        </w:rPr>
+        <w:t>no</w:t>
+      </w:r>
+      <w:r>
+        <w:rPr>
+          <w:rFonts w:ascii="Times New Roman" w:hAnsi="Times New Roman" w:cs="Times New Roman"/>
+        </w:rPr>
+        <w:t>t a</w:t>
+      </w:r>
+      <w:r>
+        <w:rPr>
+          <w:rFonts w:ascii="Times New Roman" w:hAnsi="Times New Roman" w:cs="Times New Roman"/>
+        </w:rPr>
+        <w:t xml:space="preserve"> significant change.</w:t>
+      </w:r>
+      <w:r>
+        <w:rPr>
+          <w:rFonts w:ascii="Times New Roman" w:hAnsi="Times New Roman" w:cs="Times New Roman"/>
+        </w:rPr>
+        <w:t xml:space="preserve"> </w:t>
+      </w:r>
+      <w:r>
+        <w:rPr>
+          <w:rFonts w:ascii="Times New Roman" w:hAnsi="Times New Roman" w:cs="Times New Roman"/>
+        </w:rPr>
+        <w:t>With the maximally conservative approach, we would infer a 95% CI of (</w:t>
+      </w:r>
+      <w:r>
+        <w:rPr>
+          <w:rFonts w:ascii="Times New Roman" w:hAnsi="Times New Roman" w:cs="Times New Roman"/>
+          <w:color w:val="000000"/>
+        </w:rPr>
+        <w:t>-0.243</w:t>
+      </w:r>
+      <w:r>
+        <w:rPr>
+          <w:rFonts w:ascii="Times New Roman" w:hAnsi="Times New Roman" w:cs="Times New Roman"/>
+          <w:color w:val="000000"/>
+        </w:rPr>
+        <w:t xml:space="preserve">, 1.358) and conclude no significant change. </w:t>
+      </w:r>
+      <w:r>
+        <w:rPr>
+          <w:rFonts w:ascii="Times New Roman" w:hAnsi="Times New Roman" w:cs="Times New Roman"/>
+        </w:rPr>
+        <w:t>Th</w:t>
+      </w:r>
+      <w:r>
+        <w:rPr>
+          <w:rFonts w:ascii="Times New Roman" w:hAnsi="Times New Roman" w:cs="Times New Roman"/>
+        </w:rPr>
+        <w:t>e</w:t>
+      </w:r>
+      <w:r>
+        <w:rPr>
+          <w:rFonts w:ascii="Times New Roman" w:hAnsi="Times New Roman" w:cs="Times New Roman"/>
+        </w:rPr>
+        <w:t xml:space="preserve"> discrepancy </w:t>
+      </w:r>
+      <w:r>
+        <w:rPr>
+          <w:rFonts w:ascii="Times New Roman" w:hAnsi="Times New Roman" w:cs="Times New Roman"/>
+        </w:rPr>
+        <w:t>in</w:t>
+      </w:r>
+      <w:r>
+        <w:rPr>
+          <w:rFonts w:ascii="Times New Roman" w:hAnsi="Times New Roman" w:cs="Times New Roman"/>
+        </w:rPr>
+        <w:t xml:space="preserve"> conclusions </w:t>
+      </w:r>
+      <w:r>
+        <w:rPr>
+          <w:rFonts w:ascii="Times New Roman" w:hAnsi="Times New Roman" w:cs="Times New Roman"/>
+        </w:rPr>
+        <w:t xml:space="preserve">between the former and latter approaches </w:t>
+      </w:r>
+      <w:r>
+        <w:rPr>
+          <w:rFonts w:ascii="Times New Roman" w:hAnsi="Times New Roman" w:cs="Times New Roman"/>
+        </w:rPr>
+        <w:t xml:space="preserve">highlights the difference </w:t>
+      </w:r>
+      <w:r>
+        <w:rPr>
+          <w:rFonts w:ascii="Times New Roman" w:hAnsi="Times New Roman" w:cs="Times New Roman"/>
+        </w:rPr>
+        <w:t>in power between our proposed method and currently available methods.</w:t>
+      </w:r>
+    </w:p>
+    <w:p>
+      <w:pPr>
+        <w:spacing w:line="480" w:lineRule="auto"/>
+        <w:jc w:val="both"/>
+        <w:rPr>
+          <w:rFonts w:ascii="Times New Roman" w:hAnsi="Times New Roman" w:cs="Times New Roman"/>
+          <w:b/>
+          <w:bCs/>
+        </w:rPr>
+      </w:pPr>
+    </w:p>
+    <w:p>
+      <w:pPr>
+        <w:spacing w:line="480" w:lineRule="auto"/>
         <w:jc w:val="center"/>
         <w:rPr>
           <w:rFonts w:ascii="Times New Roman" w:hAnsi="Times New Roman" w:cs="Times New Roman"/>
@@ -12499,8 +12576,121 @@
         <w:rPr>
           <w:rFonts w:ascii="Times New Roman" w:hAnsi="Times New Roman" w:cs="Times New Roman"/>
         </w:rPr>
-        <w:lastRenderedPageBreak/>
         <w:t>[Table 2 here]</w:t>
+      </w:r>
+    </w:p>
+    <w:p>
+      <w:pPr>
+        <w:spacing w:line="480" w:lineRule="auto"/>
+        <w:ind w:firstLine="720"/>
+        <w:jc w:val="both"/>
+        <w:rPr>
+          <w:rFonts w:ascii="Times New Roman" w:hAnsi="Times New Roman" w:cs="Times New Roman"/>
+        </w:rPr>
+      </w:pPr>
+    </w:p>
+    <w:p>
+      <w:pPr>
+        <w:spacing w:line="480" w:lineRule="auto"/>
+        <w:ind w:firstLine="720"/>
+        <w:jc w:val="both"/>
+        <w:rPr>
+          <w:rFonts w:ascii="Times New Roman" w:hAnsi="Times New Roman" w:cs="Times New Roman"/>
+          <w:b/>
+          <w:bCs/>
+        </w:rPr>
+      </w:pPr>
+      <w:r>
+        <w:rPr>
+          <w:rFonts w:ascii="Times New Roman" w:hAnsi="Times New Roman" w:cs="Times New Roman"/>
+        </w:rPr>
+        <w:t xml:space="preserve">Using the Bayesian estimator of correlation, we would infer a </w:t>
+      </w:r>
+      <w:r>
+        <w:rPr>
+          <w:rFonts w:ascii="Times New Roman" w:hAnsi="Times New Roman" w:cs="Times New Roman"/>
+        </w:rPr>
+        <w:t xml:space="preserve">95% CI of (-0.974, -0.098) and conclude a significant </w:t>
+      </w:r>
+      <w:r>
+        <w:rPr>
+          <w:rFonts w:ascii="Times New Roman" w:hAnsi="Times New Roman" w:cs="Times New Roman"/>
+        </w:rPr>
+        <w:t>change between timepoints</w:t>
+      </w:r>
+      <w:r>
+        <w:rPr>
+          <w:rFonts w:ascii="Times New Roman" w:hAnsi="Times New Roman" w:cs="Times New Roman"/>
+        </w:rPr>
+        <w:t>.</w:t>
+      </w:r>
+      <w:r>
+        <w:rPr>
+          <w:rFonts w:ascii="Times New Roman" w:hAnsi="Times New Roman" w:cs="Times New Roman"/>
+        </w:rPr>
+        <w:t xml:space="preserve"> We would reach the same conclusion with </w:t>
+      </w:r>
+      <w:r>
+        <w:rPr>
+          <w:rFonts w:ascii="Times New Roman" w:hAnsi="Times New Roman" w:cs="Times New Roman"/>
+        </w:rPr>
+        <w:t>all</w:t>
+      </w:r>
+      <w:r>
+        <w:rPr>
+          <w:rFonts w:ascii="Times New Roman" w:hAnsi="Times New Roman" w:cs="Times New Roman"/>
+        </w:rPr>
+        <w:t xml:space="preserve"> the candidate methods except the maximally conservative approach, which yielded a 95% CI of (</w:t>
+      </w:r>
+      <w:r>
+        <w:rPr>
+          <w:rFonts w:ascii="Times New Roman" w:hAnsi="Times New Roman" w:cs="Times New Roman"/>
+        </w:rPr>
+        <w:t>-1.164</w:t>
+      </w:r>
+      <w:r>
+        <w:rPr>
+          <w:rFonts w:ascii="Times New Roman" w:hAnsi="Times New Roman" w:cs="Times New Roman"/>
+        </w:rPr>
+        <w:t xml:space="preserve">, 0.091). Student’s </w:t>
+      </w:r>
+      <w:r>
+        <w:rPr>
+          <w:rFonts w:ascii="Times New Roman" w:hAnsi="Times New Roman" w:cs="Times New Roman"/>
+          <w:i/>
+          <w:iCs/>
+        </w:rPr>
+        <w:t>t</w:t>
+      </w:r>
+      <w:r>
+        <w:rPr>
+          <w:rFonts w:ascii="Times New Roman" w:hAnsi="Times New Roman" w:cs="Times New Roman"/>
+        </w:rPr>
+        <w:t>-test</w:t>
+      </w:r>
+      <w:r>
+        <w:rPr>
+          <w:rFonts w:ascii="Times New Roman" w:hAnsi="Times New Roman" w:cs="Times New Roman"/>
+        </w:rPr>
+        <w:t xml:space="preserve"> yielded</w:t>
+      </w:r>
+      <w:r>
+        <w:rPr>
+          <w:rFonts w:ascii="Times New Roman" w:hAnsi="Times New Roman" w:cs="Times New Roman"/>
+        </w:rPr>
+        <w:t xml:space="preserve"> a 95% CI of (-0.988, -0.085)</w:t>
+      </w:r>
+      <w:r>
+        <w:rPr>
+          <w:rFonts w:ascii="Times New Roman" w:hAnsi="Times New Roman" w:cs="Times New Roman"/>
+        </w:rPr>
+        <w:t xml:space="preserve"> and the same conclusion as the test based on the Bayesian estimator of correlation</w:t>
+      </w:r>
+      <w:r>
+        <w:rPr>
+          <w:rFonts w:ascii="Times New Roman" w:hAnsi="Times New Roman" w:cs="Times New Roman"/>
+        </w:rPr>
+        <w:t>, albeit with less precision (i.e., a wider confidence interval).</w:t>
       </w:r>
     </w:p>
     <w:p>
@@ -12530,6 +12720,7 @@
           <w:b/>
           <w:bCs/>
         </w:rPr>
+        <w:lastRenderedPageBreak/>
         <w:t>Discussion</w:t>
       </w:r>
     </w:p>
@@ -12595,19 +12786,19 @@
         <w:rPr>
           <w:rFonts w:ascii="Times New Roman" w:hAnsi="Times New Roman" w:cs="Times New Roman"/>
         </w:rPr>
-        <w:t>. We sought to improve upon these methods, provided a small number of matched samples exist</w:t>
-      </w:r>
-      <w:r>
-        <w:rPr>
-          <w:rFonts w:ascii="Times New Roman" w:hAnsi="Times New Roman" w:cs="Times New Roman"/>
-        </w:rPr>
-        <w:t>s</w:t>
-      </w:r>
-      <w:r>
-        <w:rPr>
-          <w:rFonts w:ascii="Times New Roman" w:hAnsi="Times New Roman" w:cs="Times New Roman"/>
-        </w:rPr>
-        <w:t>.</w:t>
+        <w:t xml:space="preserve">. We sought to improve upon these methods, provided </w:t>
+      </w:r>
+      <w:r>
+        <w:rPr>
+          <w:rFonts w:ascii="Times New Roman" w:hAnsi="Times New Roman" w:cs="Times New Roman"/>
+        </w:rPr>
+        <w:t xml:space="preserve">the existence of </w:t>
+      </w:r>
+      <w:r>
+        <w:rPr>
+          <w:rFonts w:ascii="Times New Roman" w:hAnsi="Times New Roman" w:cs="Times New Roman"/>
+        </w:rPr>
+        <w:t>a small number of matched samples.</w:t>
       </w:r>
     </w:p>
     <w:p>
@@ -12806,26 +12997,26 @@
         <w:rPr>
           <w:rFonts w:ascii="Times New Roman" w:hAnsi="Times New Roman" w:cs="Times New Roman"/>
         </w:rPr>
-        <w:t xml:space="preserve">Our simulation study also demonstrated that the Pearson correlation of matched samples yields a test with suboptimal performance, since the Type-I error was increasingly inflated as the </w:t>
+        <w:t>Our simulation study also demonstrated that the Pearson correlation of matched samples yields a test with suboptimal performance, since the Type-I error was increasingly inflated as the true correlation increased</w:t>
+      </w:r>
+      <w:r>
+        <w:rPr>
+          <w:rFonts w:ascii="Times New Roman" w:hAnsi="Times New Roman" w:cs="Times New Roman"/>
+        </w:rPr>
+        <w:t xml:space="preserve">. This inflation in Type-I error was persistent in datasets where the number of matched samples was less than 25. </w:t>
+      </w:r>
+      <w:r>
+        <w:rPr>
+          <w:rFonts w:ascii="Times New Roman" w:hAnsi="Times New Roman" w:cs="Times New Roman"/>
+        </w:rPr>
+        <w:t xml:space="preserve">These results suggest generally avoiding the Pearson </w:t>
       </w:r>
       <w:r>
         <w:rPr>
           <w:rFonts w:ascii="Times New Roman" w:hAnsi="Times New Roman" w:cs="Times New Roman"/>
         </w:rPr>
         <w:lastRenderedPageBreak/>
-        <w:t>true correlation increased</w:t>
-      </w:r>
-      <w:r>
-        <w:rPr>
-          <w:rFonts w:ascii="Times New Roman" w:hAnsi="Times New Roman" w:cs="Times New Roman"/>
-        </w:rPr>
-        <w:t xml:space="preserve">. This inflation in Type-I error was persistent in datasets where the number of matched samples was less than 25. </w:t>
-      </w:r>
-      <w:r>
-        <w:rPr>
-          <w:rFonts w:ascii="Times New Roman" w:hAnsi="Times New Roman" w:cs="Times New Roman"/>
-        </w:rPr>
-        <w:t>These results suggest generally avoiding the Pearson correlation estimator, and instead using either the quantile estimator or the Bayesian estimator, when dealing with partially matched data.</w:t>
+        <w:t>correlation estimator, and instead using either the quantile estimator or the Bayesian estimator, when dealing with partially matched data.</w:t>
       </w:r>
       <w:r>
         <w:rPr>
@@ -13160,20 +13351,20 @@
         <w:rPr>
           <w:rFonts w:ascii="Times New Roman" w:hAnsi="Times New Roman" w:cs="Times New Roman"/>
         </w:rPr>
-        <w:t xml:space="preserve">-test based </w:t>
+        <w:t xml:space="preserve">-test based on the Bayesian estimator offers a balance between the two preceding controls, that is, Type-I error and power, and is generally consistent when the number of matched samples is at least four. </w:t>
+      </w:r>
+      <w:r>
+        <w:rPr>
+          <w:rFonts w:ascii="Times New Roman" w:hAnsi="Times New Roman" w:cs="Times New Roman"/>
+        </w:rPr>
+        <w:t xml:space="preserve">Lastly, </w:t>
       </w:r>
       <w:r>
         <w:rPr>
           <w:rFonts w:ascii="Times New Roman" w:hAnsi="Times New Roman" w:cs="Times New Roman"/>
         </w:rPr>
         <w:lastRenderedPageBreak/>
-        <w:t xml:space="preserve">on the Bayesian estimator offers a balance between the two preceding controls, that is, Type-I error and power, and is generally consistent when the number of matched samples is at least four. </w:t>
-      </w:r>
-      <w:r>
-        <w:rPr>
-          <w:rFonts w:ascii="Times New Roman" w:hAnsi="Times New Roman" w:cs="Times New Roman"/>
-        </w:rPr>
-        <w:t>Lastly, when applying these methods to ordinal outcomes data, we expect a greater degree of Type-I error inflation, although the three previously mentioned tests stabilize once the number of matched samples is about ten.</w:t>
+        <w:t>when applying these methods to ordinal outcomes data, we expect a greater degree of Type-I error inflation, although the three previously mentioned tests stabilize once the number of matched samples is about ten.</w:t>
       </w:r>
     </w:p>
     <w:p>
@@ -13189,7 +13380,37 @@
         <w:rPr>
           <w:rFonts w:ascii="Times New Roman" w:hAnsi="Times New Roman" w:cs="Times New Roman"/>
         </w:rPr>
-        <w:t>We have only considered the scenario of equal (but unknown) variances in this study. We leave the possibility of extending this framework to unequal variances to future work.</w:t>
+        <w:t>In this work, w</w:t>
+      </w:r>
+      <w:r>
+        <w:rPr>
+          <w:rFonts w:ascii="Times New Roman" w:hAnsi="Times New Roman" w:cs="Times New Roman"/>
+        </w:rPr>
+        <w:t>e have only considered the scenario of equal</w:t>
+      </w:r>
+      <w:r>
+        <w:rPr>
+          <w:rFonts w:ascii="Times New Roman" w:hAnsi="Times New Roman" w:cs="Times New Roman"/>
+        </w:rPr>
+        <w:t xml:space="preserve">, </w:t>
+      </w:r>
+      <w:r>
+        <w:rPr>
+          <w:rFonts w:ascii="Times New Roman" w:hAnsi="Times New Roman" w:cs="Times New Roman"/>
+        </w:rPr>
+        <w:t xml:space="preserve">but unknown variances </w:t>
+      </w:r>
+      <w:r>
+        <w:rPr>
+          <w:rFonts w:ascii="Times New Roman" w:hAnsi="Times New Roman" w:cs="Times New Roman"/>
+        </w:rPr>
+        <w:t>in simulated and actual datasets</w:t>
+      </w:r>
+      <w:r>
+        <w:rPr>
+          <w:rFonts w:ascii="Times New Roman" w:hAnsi="Times New Roman" w:cs="Times New Roman"/>
+        </w:rPr>
+        <w:t>. We leave the possibility of extending this framework to unequal variances to future work.</w:t>
       </w:r>
     </w:p>
     <w:p>
@@ -13198,6 +13419,8 @@
         <w:jc w:val="both"/>
         <w:rPr>
           <w:rFonts w:ascii="Times New Roman" w:hAnsi="Times New Roman" w:cs="Times New Roman"/>
+          <w:b/>
+          <w:bCs/>
         </w:rPr>
       </w:pPr>
     </w:p>
@@ -13217,41 +13440,14 @@
           <w:b/>
           <w:bCs/>
         </w:rPr>
-        <w:t>Acknowledgements</w:t>
-      </w:r>
-    </w:p>
-    <w:p>
-      <w:pPr>
-        <w:spacing w:line="480" w:lineRule="auto"/>
-        <w:jc w:val="both"/>
-        <w:rPr>
-          <w:rFonts w:ascii="Times New Roman" w:hAnsi="Times New Roman" w:cs="Times New Roman"/>
-          <w:b/>
-          <w:bCs/>
-        </w:rPr>
-      </w:pPr>
-    </w:p>
-    <w:p>
-      <w:pPr>
-        <w:spacing w:line="480" w:lineRule="auto"/>
-        <w:jc w:val="both"/>
-        <w:rPr>
-          <w:rFonts w:ascii="Times New Roman" w:hAnsi="Times New Roman" w:cs="Times New Roman"/>
-          <w:b/>
-          <w:bCs/>
-        </w:rPr>
-      </w:pPr>
-      <w:r>
-        <w:rPr>
-          <w:rFonts w:ascii="Times New Roman" w:hAnsi="Times New Roman" w:cs="Times New Roman"/>
-          <w:b/>
-          <w:bCs/>
-        </w:rPr>
         <w:br w:type="page"/>
       </w:r>
     </w:p>
     <w:sdt>
       <w:sdtPr>
+        <w:rPr>
+          <w:rFonts w:ascii="Times New Roman" w:hAnsi="Times New Roman" w:cs="Times New Roman"/>
+        </w:rPr>
         <w:id w:val="2146227661"/>
         <w:docPartObj>
           <w:docPartGallery w:val="Bibliographies"/>
@@ -13280,6 +13476,9 @@
         </w:p>
         <w:sdt>
           <w:sdtPr>
+            <w:rPr>
+              <w:rFonts w:ascii="Times New Roman" w:hAnsi="Times New Roman" w:cs="Times New Roman"/>
+            </w:rPr>
             <w:id w:val="111145805"/>
             <w:bibliography/>
           </w:sdtPr>
@@ -13295,12 +13494,21 @@
                 </w:rPr>
               </w:pPr>
               <w:r>
+                <w:rPr>
+                  <w:rFonts w:ascii="Times New Roman" w:hAnsi="Times New Roman" w:cs="Times New Roman"/>
+                </w:rPr>
                 <w:fldChar w:fldCharType="begin"/>
               </w:r>
               <w:r>
+                <w:rPr>
+                  <w:rFonts w:ascii="Times New Roman" w:hAnsi="Times New Roman" w:cs="Times New Roman"/>
+                </w:rPr>
                 <w:instrText xml:space="preserve"> BIBLIOGRAPHY </w:instrText>
               </w:r>
               <w:r>
+                <w:rPr>
+                  <w:rFonts w:ascii="Times New Roman" w:hAnsi="Times New Roman" w:cs="Times New Roman"/>
+                </w:rPr>
                 <w:fldChar w:fldCharType="separate"/>
               </w:r>
             </w:p>
@@ -13317,8 +13525,8 @@
                 <w:tblLook w:val="04A0" w:firstRow="1" w:lastRow="0" w:firstColumn="1" w:lastColumn="0" w:noHBand="0" w:noVBand="1"/>
               </w:tblPr>
               <w:tblGrid>
-                <w:gridCol w:w="344"/>
-                <w:gridCol w:w="9016"/>
+                <w:gridCol w:w="355"/>
+                <w:gridCol w:w="9005"/>
               </w:tblGrid>
               <w:tr>
                 <w:trPr>
@@ -13334,11 +13542,13 @@
                     <w:pPr>
                       <w:pStyle w:val="Bibliography"/>
                       <w:rPr>
+                        <w:rFonts w:ascii="Times New Roman" w:hAnsi="Times New Roman" w:cs="Times New Roman"/>
                         <w:noProof/>
                       </w:rPr>
                     </w:pPr>
                     <w:r>
                       <w:rPr>
+                        <w:rFonts w:ascii="Times New Roman" w:hAnsi="Times New Roman" w:cs="Times New Roman"/>
                         <w:noProof/>
                       </w:rPr>
                       <w:t xml:space="preserve">[1] </w:t>
@@ -13354,17 +13564,20 @@
                     <w:pPr>
                       <w:pStyle w:val="Bibliography"/>
                       <w:rPr>
+                        <w:rFonts w:ascii="Times New Roman" w:hAnsi="Times New Roman" w:cs="Times New Roman"/>
                         <w:noProof/>
                       </w:rPr>
                     </w:pPr>
                     <w:r>
                       <w:rPr>
+                        <w:rFonts w:ascii="Times New Roman" w:hAnsi="Times New Roman" w:cs="Times New Roman"/>
                         <w:noProof/>
                       </w:rPr>
                       <w:t xml:space="preserve">D. W. Zimmerman, "Correcting Two-Sample z and t Tests for Correlation: An Alternative to One-Sample Tests on Difference Scores," </w:t>
                     </w:r>
                     <w:r>
                       <w:rPr>
+                        <w:rFonts w:ascii="Times New Roman" w:hAnsi="Times New Roman" w:cs="Times New Roman"/>
                         <w:i/>
                         <w:iCs/>
                         <w:noProof/>
@@ -13373,6 +13586,7 @@
                     </w:r>
                     <w:r>
                       <w:rPr>
+                        <w:rFonts w:ascii="Times New Roman" w:hAnsi="Times New Roman" w:cs="Times New Roman"/>
                         <w:noProof/>
                       </w:rPr>
                       <w:t xml:space="preserve">vol. 33, pp. 391-418, 2012. </w:t>
@@ -13394,11 +13608,13 @@
                     <w:pPr>
                       <w:pStyle w:val="Bibliography"/>
                       <w:rPr>
+                        <w:rFonts w:ascii="Times New Roman" w:hAnsi="Times New Roman" w:cs="Times New Roman"/>
                         <w:noProof/>
                       </w:rPr>
                     </w:pPr>
                     <w:r>
                       <w:rPr>
+                        <w:rFonts w:ascii="Times New Roman" w:hAnsi="Times New Roman" w:cs="Times New Roman"/>
                         <w:noProof/>
                       </w:rPr>
                       <w:t xml:space="preserve">[2] </w:t>
@@ -13414,17 +13630,20 @@
                     <w:pPr>
                       <w:pStyle w:val="Bibliography"/>
                       <w:rPr>
+                        <w:rFonts w:ascii="Times New Roman" w:hAnsi="Times New Roman" w:cs="Times New Roman"/>
                         <w:noProof/>
                       </w:rPr>
                     </w:pPr>
                     <w:r>
                       <w:rPr>
+                        <w:rFonts w:ascii="Times New Roman" w:hAnsi="Times New Roman" w:cs="Times New Roman"/>
                         <w:noProof/>
                       </w:rPr>
                       <w:t xml:space="preserve">B. Guo and Y. Yuan, "A comparative review of methods for comparing means using partially paired data," </w:t>
                     </w:r>
                     <w:r>
                       <w:rPr>
+                        <w:rFonts w:ascii="Times New Roman" w:hAnsi="Times New Roman" w:cs="Times New Roman"/>
                         <w:i/>
                         <w:iCs/>
                         <w:noProof/>
@@ -13433,6 +13652,7 @@
                     </w:r>
                     <w:r>
                       <w:rPr>
+                        <w:rFonts w:ascii="Times New Roman" w:hAnsi="Times New Roman" w:cs="Times New Roman"/>
                         <w:noProof/>
                       </w:rPr>
                       <w:t xml:space="preserve">vol. 26, no. 3, p. 1323–1340, 2017. </w:t>
@@ -13454,11 +13674,13 @@
                     <w:pPr>
                       <w:pStyle w:val="Bibliography"/>
                       <w:rPr>
+                        <w:rFonts w:ascii="Times New Roman" w:hAnsi="Times New Roman" w:cs="Times New Roman"/>
                         <w:noProof/>
                       </w:rPr>
                     </w:pPr>
                     <w:r>
                       <w:rPr>
+                        <w:rFonts w:ascii="Times New Roman" w:hAnsi="Times New Roman" w:cs="Times New Roman"/>
                         <w:noProof/>
                       </w:rPr>
                       <w:t xml:space="preserve">[3] </w:t>
@@ -13474,17 +13696,20 @@
                     <w:pPr>
                       <w:pStyle w:val="Bibliography"/>
                       <w:rPr>
+                        <w:rFonts w:ascii="Times New Roman" w:hAnsi="Times New Roman" w:cs="Times New Roman"/>
                         <w:noProof/>
                       </w:rPr>
                     </w:pPr>
                     <w:r>
                       <w:rPr>
+                        <w:rFonts w:ascii="Times New Roman" w:hAnsi="Times New Roman" w:cs="Times New Roman"/>
                         <w:noProof/>
                       </w:rPr>
                       <w:t xml:space="preserve">P.-e. Lin and L. E. Stivers, "On difference of means with incomplete data," </w:t>
                     </w:r>
                     <w:r>
                       <w:rPr>
+                        <w:rFonts w:ascii="Times New Roman" w:hAnsi="Times New Roman" w:cs="Times New Roman"/>
                         <w:i/>
                         <w:iCs/>
                         <w:noProof/>
@@ -13493,6 +13718,7 @@
                     </w:r>
                     <w:r>
                       <w:rPr>
+                        <w:rFonts w:ascii="Times New Roman" w:hAnsi="Times New Roman" w:cs="Times New Roman"/>
                         <w:noProof/>
                       </w:rPr>
                       <w:t xml:space="preserve">vol. 61, no. 2, pp. 325-334, 1974. </w:t>
@@ -13514,11 +13740,13 @@
                     <w:pPr>
                       <w:pStyle w:val="Bibliography"/>
                       <w:rPr>
+                        <w:rFonts w:ascii="Times New Roman" w:hAnsi="Times New Roman" w:cs="Times New Roman"/>
                         <w:noProof/>
                       </w:rPr>
                     </w:pPr>
                     <w:r>
                       <w:rPr>
+                        <w:rFonts w:ascii="Times New Roman" w:hAnsi="Times New Roman" w:cs="Times New Roman"/>
                         <w:noProof/>
                       </w:rPr>
                       <w:t xml:space="preserve">[4] </w:t>
@@ -13534,17 +13762,20 @@
                     <w:pPr>
                       <w:pStyle w:val="Bibliography"/>
                       <w:rPr>
+                        <w:rFonts w:ascii="Times New Roman" w:hAnsi="Times New Roman" w:cs="Times New Roman"/>
                         <w:noProof/>
                       </w:rPr>
                     </w:pPr>
                     <w:r>
                       <w:rPr>
+                        <w:rFonts w:ascii="Times New Roman" w:hAnsi="Times New Roman" w:cs="Times New Roman"/>
                         <w:noProof/>
                       </w:rPr>
                       <w:t xml:space="preserve">H. M. Samawi and R. Vogel, "Notes on two sample tests for partially correlated (paired) data," </w:t>
                     </w:r>
                     <w:r>
                       <w:rPr>
+                        <w:rFonts w:ascii="Times New Roman" w:hAnsi="Times New Roman" w:cs="Times New Roman"/>
                         <w:i/>
                         <w:iCs/>
                         <w:noProof/>
@@ -13553,6 +13784,7 @@
                     </w:r>
                     <w:r>
                       <w:rPr>
+                        <w:rFonts w:ascii="Times New Roman" w:hAnsi="Times New Roman" w:cs="Times New Roman"/>
                         <w:noProof/>
                       </w:rPr>
                       <w:t xml:space="preserve">vol. 41, no. 1, pp. 109-117, 2014. </w:t>
@@ -13574,11 +13806,13 @@
                     <w:pPr>
                       <w:pStyle w:val="Bibliography"/>
                       <w:rPr>
+                        <w:rFonts w:ascii="Times New Roman" w:hAnsi="Times New Roman" w:cs="Times New Roman"/>
                         <w:noProof/>
                       </w:rPr>
                     </w:pPr>
                     <w:r>
                       <w:rPr>
+                        <w:rFonts w:ascii="Times New Roman" w:hAnsi="Times New Roman" w:cs="Times New Roman"/>
                         <w:noProof/>
                       </w:rPr>
                       <w:t xml:space="preserve">[5] </w:t>
@@ -13594,17 +13828,20 @@
                     <w:pPr>
                       <w:pStyle w:val="Bibliography"/>
                       <w:rPr>
+                        <w:rFonts w:ascii="Times New Roman" w:hAnsi="Times New Roman" w:cs="Times New Roman"/>
                         <w:noProof/>
                       </w:rPr>
                     </w:pPr>
                     <w:r>
                       <w:rPr>
+                        <w:rFonts w:ascii="Times New Roman" w:hAnsi="Times New Roman" w:cs="Times New Roman"/>
                         <w:noProof/>
                       </w:rPr>
                       <w:t xml:space="preserve">B. K. Fosdick and A. E. Raftery, "Estimating the Correlation in Bivariate Normal Data With Known Variances and Small Sample Sizes," </w:t>
                     </w:r>
                     <w:r>
                       <w:rPr>
+                        <w:rFonts w:ascii="Times New Roman" w:hAnsi="Times New Roman" w:cs="Times New Roman"/>
                         <w:i/>
                         <w:iCs/>
                         <w:noProof/>
@@ -13613,6 +13850,7 @@
                     </w:r>
                     <w:r>
                       <w:rPr>
+                        <w:rFonts w:ascii="Times New Roman" w:hAnsi="Times New Roman" w:cs="Times New Roman"/>
                         <w:noProof/>
                       </w:rPr>
                       <w:t xml:space="preserve">vol. 66, no. 1, pp. 34-41, 2012. </w:t>
@@ -13634,11 +13872,13 @@
                     <w:pPr>
                       <w:pStyle w:val="Bibliography"/>
                       <w:rPr>
+                        <w:rFonts w:ascii="Times New Roman" w:hAnsi="Times New Roman" w:cs="Times New Roman"/>
                         <w:noProof/>
                       </w:rPr>
                     </w:pPr>
                     <w:r>
                       <w:rPr>
+                        <w:rFonts w:ascii="Times New Roman" w:hAnsi="Times New Roman" w:cs="Times New Roman"/>
                         <w:noProof/>
                       </w:rPr>
                       <w:t xml:space="preserve">[6] </w:t>
@@ -13654,17 +13894,20 @@
                     <w:pPr>
                       <w:pStyle w:val="Bibliography"/>
                       <w:rPr>
+                        <w:rFonts w:ascii="Times New Roman" w:hAnsi="Times New Roman" w:cs="Times New Roman"/>
                         <w:noProof/>
                       </w:rPr>
                     </w:pPr>
                     <w:r>
                       <w:rPr>
+                        <w:rFonts w:ascii="Times New Roman" w:hAnsi="Times New Roman" w:cs="Times New Roman"/>
                         <w:noProof/>
                       </w:rPr>
                       <w:t xml:space="preserve">A. P. Dempster, N. M. Laird and D. B. Rubin, "Maximum Likelihood from Incomplete Data via the EM Algorithm," </w:t>
                     </w:r>
                     <w:r>
                       <w:rPr>
+                        <w:rFonts w:ascii="Times New Roman" w:hAnsi="Times New Roman" w:cs="Times New Roman"/>
                         <w:i/>
                         <w:iCs/>
                         <w:noProof/>
@@ -13673,6 +13916,7 @@
                     </w:r>
                     <w:r>
                       <w:rPr>
+                        <w:rFonts w:ascii="Times New Roman" w:hAnsi="Times New Roman" w:cs="Times New Roman"/>
                         <w:noProof/>
                       </w:rPr>
                       <w:t xml:space="preserve">vol. 39, no. 1, pp. 1-38, 1977. </w:t>
@@ -13694,11 +13938,13 @@
                     <w:pPr>
                       <w:pStyle w:val="Bibliography"/>
                       <w:rPr>
+                        <w:rFonts w:ascii="Times New Roman" w:hAnsi="Times New Roman" w:cs="Times New Roman"/>
                         <w:noProof/>
                       </w:rPr>
                     </w:pPr>
                     <w:r>
                       <w:rPr>
+                        <w:rFonts w:ascii="Times New Roman" w:hAnsi="Times New Roman" w:cs="Times New Roman"/>
                         <w:noProof/>
                       </w:rPr>
                       <w:t xml:space="preserve">[7] </w:t>
@@ -13714,17 +13960,20 @@
                     <w:pPr>
                       <w:pStyle w:val="Bibliography"/>
                       <w:rPr>
+                        <w:rFonts w:ascii="Times New Roman" w:hAnsi="Times New Roman" w:cs="Times New Roman"/>
                         <w:noProof/>
                       </w:rPr>
                     </w:pPr>
                     <w:r>
                       <w:rPr>
+                        <w:rFonts w:ascii="Times New Roman" w:hAnsi="Times New Roman" w:cs="Times New Roman"/>
                         <w:noProof/>
                       </w:rPr>
                       <w:t xml:space="preserve">R. C. Dahiya and R. M. Korwar, "Maximum Likelihood Estimates for a Bivariate Normal Distribution with missing data," </w:t>
                     </w:r>
                     <w:r>
                       <w:rPr>
+                        <w:rFonts w:ascii="Times New Roman" w:hAnsi="Times New Roman" w:cs="Times New Roman"/>
                         <w:i/>
                         <w:iCs/>
                         <w:noProof/>
@@ -13733,6 +13982,7 @@
                     </w:r>
                     <w:r>
                       <w:rPr>
+                        <w:rFonts w:ascii="Times New Roman" w:hAnsi="Times New Roman" w:cs="Times New Roman"/>
                         <w:noProof/>
                       </w:rPr>
                       <w:t xml:space="preserve">vol. 8, no. 3, pp. 687-692, 1980. </w:t>
@@ -13754,11 +14004,13 @@
                     <w:pPr>
                       <w:pStyle w:val="Bibliography"/>
                       <w:rPr>
+                        <w:rFonts w:ascii="Times New Roman" w:hAnsi="Times New Roman" w:cs="Times New Roman"/>
                         <w:noProof/>
                       </w:rPr>
                     </w:pPr>
                     <w:r>
                       <w:rPr>
+                        <w:rFonts w:ascii="Times New Roman" w:hAnsi="Times New Roman" w:cs="Times New Roman"/>
                         <w:noProof/>
                       </w:rPr>
                       <w:t xml:space="preserve">[8] </w:t>
@@ -13774,17 +14026,20 @@
                     <w:pPr>
                       <w:pStyle w:val="Bibliography"/>
                       <w:rPr>
+                        <w:rFonts w:ascii="Times New Roman" w:hAnsi="Times New Roman" w:cs="Times New Roman"/>
                         <w:noProof/>
                       </w:rPr>
                     </w:pPr>
                     <w:r>
                       <w:rPr>
+                        <w:rFonts w:ascii="Times New Roman" w:hAnsi="Times New Roman" w:cs="Times New Roman"/>
                         <w:noProof/>
                       </w:rPr>
                       <w:t xml:space="preserve">J. K. Kruschke, "Bayesian Estimation Supersedes the t Test," </w:t>
                     </w:r>
                     <w:r>
                       <w:rPr>
+                        <w:rFonts w:ascii="Times New Roman" w:hAnsi="Times New Roman" w:cs="Times New Roman"/>
                         <w:i/>
                         <w:iCs/>
                         <w:noProof/>
@@ -13793,6 +14048,7 @@
                     </w:r>
                     <w:r>
                       <w:rPr>
+                        <w:rFonts w:ascii="Times New Roman" w:hAnsi="Times New Roman" w:cs="Times New Roman"/>
                         <w:noProof/>
                       </w:rPr>
                       <w:t xml:space="preserve">vol. 142, no. 2, pp. 573-603, 2013. </w:t>
@@ -13805,7 +14061,7 @@
               <w:pPr>
                 <w:divId w:val="390933080"/>
                 <w:rPr>
-                  <w:rFonts w:eastAsia="Times New Roman"/>
+                  <w:rFonts w:ascii="Times New Roman" w:eastAsia="Times New Roman" w:hAnsi="Times New Roman" w:cs="Times New Roman"/>
                   <w:noProof/>
                 </w:rPr>
               </w:pPr>
@@ -13813,6 +14069,7 @@
             <w:p>
               <w:r>
                 <w:rPr>
+                  <w:rFonts w:ascii="Times New Roman" w:hAnsi="Times New Roman" w:cs="Times New Roman"/>
                   <w:b/>
                   <w:bCs/>
                   <w:noProof/>
@@ -13860,7 +14117,24 @@
           <w:bCs/>
         </w:rPr>
         <w:lastRenderedPageBreak/>
-        <w:t>Tables</w:t>
+        <w:t>Figures</w:t>
+      </w:r>
+    </w:p>
+    <w:p>
+      <w:pPr>
+        <w:rPr>
+          <w:rFonts w:ascii="Times New Roman" w:hAnsi="Times New Roman" w:cs="Times New Roman"/>
+          <w:b/>
+          <w:bCs/>
+        </w:rPr>
+      </w:pPr>
+      <w:r>
+        <w:rPr>
+          <w:rFonts w:ascii="Times New Roman" w:hAnsi="Times New Roman" w:cs="Times New Roman"/>
+          <w:b/>
+          <w:bCs/>
+        </w:rPr>
+        <w:br w:type="page"/>
       </w:r>
     </w:p>
     <w:p>
@@ -13871,6 +14145,1363 @@
           <w:rFonts w:ascii="Times New Roman" w:hAnsi="Times New Roman" w:cs="Times New Roman"/>
           <w:b/>
           <w:bCs/>
+        </w:rPr>
+      </w:pPr>
+      <w:r>
+        <w:rPr>
+          <w:rFonts w:ascii="Times New Roman" w:hAnsi="Times New Roman" w:cs="Times New Roman"/>
+          <w:b/>
+          <w:bCs/>
+        </w:rPr>
+        <w:lastRenderedPageBreak/>
+        <w:t>Tables</w:t>
+      </w:r>
+    </w:p>
+    <w:p>
+      <w:pPr>
+        <w:spacing w:line="480" w:lineRule="auto"/>
+        <w:jc w:val="both"/>
+        <w:rPr>
+          <w:rFonts w:ascii="Times New Roman" w:hAnsi="Times New Roman" w:cs="Times New Roman"/>
+          <w:b/>
+          <w:bCs/>
+          <w:i/>
+          <w:iCs/>
+        </w:rPr>
+      </w:pPr>
+      <w:r>
+        <w:rPr>
+          <w:rFonts w:ascii="Times New Roman" w:hAnsi="Times New Roman" w:cs="Times New Roman"/>
+          <w:b/>
+          <w:bCs/>
+          <w:i/>
+          <w:iCs/>
+        </w:rPr>
+        <w:t xml:space="preserve">Table </w:t>
+      </w:r>
+      <w:r>
+        <w:rPr>
+          <w:rFonts w:ascii="Times New Roman" w:hAnsi="Times New Roman" w:cs="Times New Roman"/>
+          <w:b/>
+          <w:bCs/>
+          <w:i/>
+          <w:iCs/>
+        </w:rPr>
+        <w:t>1</w:t>
+      </w:r>
+      <w:r>
+        <w:rPr>
+          <w:rFonts w:ascii="Times New Roman" w:hAnsi="Times New Roman" w:cs="Times New Roman"/>
+          <w:b/>
+          <w:bCs/>
+          <w:i/>
+          <w:iCs/>
+        </w:rPr>
+        <w:t xml:space="preserve">: Results of tests for equality of means in </w:t>
+      </w:r>
+      <w:r>
+        <w:rPr>
+          <w:rFonts w:ascii="Times New Roman" w:hAnsi="Times New Roman" w:cs="Times New Roman"/>
+          <w:b/>
+          <w:bCs/>
+          <w:i/>
+          <w:iCs/>
+        </w:rPr>
+        <w:t>the Intervention</w:t>
+      </w:r>
+      <w:r>
+        <w:rPr>
+          <w:rFonts w:ascii="Times New Roman" w:hAnsi="Times New Roman" w:cs="Times New Roman"/>
+          <w:b/>
+          <w:bCs/>
+          <w:i/>
+          <w:iCs/>
+        </w:rPr>
+        <w:t xml:space="preserve"> </w:t>
+      </w:r>
+      <w:r>
+        <w:rPr>
+          <w:rFonts w:ascii="Times New Roman" w:hAnsi="Times New Roman" w:cs="Times New Roman"/>
+          <w:b/>
+          <w:bCs/>
+          <w:i/>
+          <w:iCs/>
+        </w:rPr>
+        <w:t>G</w:t>
+      </w:r>
+      <w:r>
+        <w:rPr>
+          <w:rFonts w:ascii="Times New Roman" w:hAnsi="Times New Roman" w:cs="Times New Roman"/>
+          <w:b/>
+          <w:bCs/>
+          <w:i/>
+          <w:iCs/>
+        </w:rPr>
+        <w:t>roup</w:t>
+      </w:r>
+      <w:r>
+        <w:rPr>
+          <w:rFonts w:ascii="Times New Roman" w:hAnsi="Times New Roman" w:cs="Times New Roman"/>
+          <w:b/>
+          <w:bCs/>
+          <w:i/>
+          <w:iCs/>
+        </w:rPr>
+        <w:t>.</w:t>
+      </w:r>
+    </w:p>
+    <w:tbl>
+      <w:tblPr>
+        <w:tblStyle w:val="TableGrid"/>
+        <w:tblW w:w="0" w:type="auto"/>
+        <w:tblLook w:val="04A0" w:firstRow="1" w:lastRow="0" w:firstColumn="1" w:lastColumn="0" w:noHBand="0" w:noVBand="1"/>
+      </w:tblPr>
+      <w:tblGrid>
+        <w:gridCol w:w="2064"/>
+        <w:gridCol w:w="1441"/>
+        <w:gridCol w:w="1350"/>
+        <w:gridCol w:w="990"/>
+        <w:gridCol w:w="1123"/>
+        <w:gridCol w:w="1191"/>
+        <w:gridCol w:w="1191"/>
+      </w:tblGrid>
+      <w:tr>
+        <w:trPr>
+          <w:trHeight w:val="320"/>
+        </w:trPr>
+        <w:tc>
+          <w:tcPr>
+            <w:tcW w:w="2064" w:type="dxa"/>
+            <w:shd w:val="clear" w:color="auto" w:fill="E7E6E6" w:themeFill="background2"/>
+            <w:noWrap/>
+            <w:hideMark/>
+          </w:tcPr>
+          <w:p>
+            <w:pPr>
+              <w:spacing w:line="480" w:lineRule="auto"/>
+              <w:jc w:val="both"/>
+              <w:rPr>
+                <w:rFonts w:ascii="Times New Roman" w:hAnsi="Times New Roman" w:cs="Times New Roman"/>
+                <w:b/>
+                <w:bCs/>
+              </w:rPr>
+            </w:pPr>
+            <w:r>
+              <w:rPr>
+                <w:rFonts w:ascii="Times New Roman" w:hAnsi="Times New Roman" w:cs="Times New Roman"/>
+                <w:b/>
+                <w:bCs/>
+              </w:rPr>
+              <w:t>Method</w:t>
+            </w:r>
+          </w:p>
+        </w:tc>
+        <w:tc>
+          <w:tcPr>
+            <w:tcW w:w="1441" w:type="dxa"/>
+            <w:shd w:val="clear" w:color="auto" w:fill="E7E6E6" w:themeFill="background2"/>
+            <w:noWrap/>
+            <w:hideMark/>
+          </w:tcPr>
+          <w:p>
+            <w:pPr>
+              <w:spacing w:line="480" w:lineRule="auto"/>
+              <w:jc w:val="both"/>
+              <w:rPr>
+                <w:rFonts w:ascii="Times New Roman" w:hAnsi="Times New Roman" w:cs="Times New Roman"/>
+                <w:b/>
+                <w:bCs/>
+              </w:rPr>
+            </w:pPr>
+            <w:r>
+              <w:rPr>
+                <w:rFonts w:ascii="Times New Roman" w:hAnsi="Times New Roman" w:cs="Times New Roman"/>
+                <w:b/>
+                <w:bCs/>
+              </w:rPr>
+              <w:t>Correlation</w:t>
+            </w:r>
+          </w:p>
+        </w:tc>
+        <w:tc>
+          <w:tcPr>
+            <w:tcW w:w="1350" w:type="dxa"/>
+            <w:shd w:val="clear" w:color="auto" w:fill="E7E6E6" w:themeFill="background2"/>
+            <w:noWrap/>
+            <w:hideMark/>
+          </w:tcPr>
+          <w:p>
+            <w:pPr>
+              <w:spacing w:line="480" w:lineRule="auto"/>
+              <w:jc w:val="both"/>
+              <w:rPr>
+                <w:rFonts w:ascii="Times New Roman" w:hAnsi="Times New Roman" w:cs="Times New Roman"/>
+                <w:b/>
+                <w:bCs/>
+              </w:rPr>
+            </w:pPr>
+            <w:r>
+              <w:rPr>
+                <w:rFonts w:ascii="Times New Roman" w:hAnsi="Times New Roman" w:cs="Times New Roman"/>
+                <w:b/>
+                <w:bCs/>
+              </w:rPr>
+              <w:t>T</w:t>
+            </w:r>
+            <w:r>
+              <w:rPr>
+                <w:rFonts w:ascii="Times New Roman" w:hAnsi="Times New Roman" w:cs="Times New Roman"/>
+                <w:b/>
+                <w:bCs/>
+              </w:rPr>
+              <w:t xml:space="preserve"> Statistic</w:t>
+            </w:r>
+          </w:p>
+        </w:tc>
+        <w:tc>
+          <w:tcPr>
+            <w:tcW w:w="990" w:type="dxa"/>
+            <w:shd w:val="clear" w:color="auto" w:fill="E7E6E6" w:themeFill="background2"/>
+            <w:noWrap/>
+            <w:hideMark/>
+          </w:tcPr>
+          <w:p>
+            <w:pPr>
+              <w:spacing w:line="480" w:lineRule="auto"/>
+              <w:jc w:val="both"/>
+              <w:rPr>
+                <w:rFonts w:ascii="Times New Roman" w:hAnsi="Times New Roman" w:cs="Times New Roman"/>
+                <w:b/>
+                <w:bCs/>
+              </w:rPr>
+            </w:pPr>
+            <w:r>
+              <w:rPr>
+                <w:rFonts w:ascii="Times New Roman" w:hAnsi="Times New Roman" w:cs="Times New Roman"/>
+                <w:b/>
+                <w:bCs/>
+              </w:rPr>
+              <w:t>S</w:t>
+            </w:r>
+            <w:r>
+              <w:rPr>
+                <w:rFonts w:ascii="Times New Roman" w:hAnsi="Times New Roman" w:cs="Times New Roman"/>
+                <w:b/>
+                <w:bCs/>
+              </w:rPr>
+              <w:t>td. Error</w:t>
+            </w:r>
+          </w:p>
+        </w:tc>
+        <w:tc>
+          <w:tcPr>
+            <w:tcW w:w="2314" w:type="dxa"/>
+            <w:gridSpan w:val="2"/>
+            <w:shd w:val="clear" w:color="auto" w:fill="E7E6E6" w:themeFill="background2"/>
+            <w:noWrap/>
+            <w:hideMark/>
+          </w:tcPr>
+          <w:p>
+            <w:pPr>
+              <w:spacing w:line="480" w:lineRule="auto"/>
+              <w:jc w:val="center"/>
+              <w:rPr>
+                <w:rFonts w:ascii="Times New Roman" w:hAnsi="Times New Roman" w:cs="Times New Roman"/>
+                <w:b/>
+                <w:bCs/>
+              </w:rPr>
+            </w:pPr>
+            <w:r>
+              <w:rPr>
+                <w:rFonts w:ascii="Times New Roman" w:hAnsi="Times New Roman" w:cs="Times New Roman"/>
+                <w:b/>
+                <w:bCs/>
+              </w:rPr>
+              <w:t>95% CI</w:t>
+            </w:r>
+          </w:p>
+        </w:tc>
+        <w:tc>
+          <w:tcPr>
+            <w:tcW w:w="1191" w:type="dxa"/>
+            <w:shd w:val="clear" w:color="auto" w:fill="E7E6E6" w:themeFill="background2"/>
+            <w:noWrap/>
+            <w:hideMark/>
+          </w:tcPr>
+          <w:p>
+            <w:pPr>
+              <w:spacing w:line="480" w:lineRule="auto"/>
+              <w:jc w:val="both"/>
+              <w:rPr>
+                <w:rFonts w:ascii="Times New Roman" w:hAnsi="Times New Roman" w:cs="Times New Roman"/>
+                <w:b/>
+                <w:bCs/>
+              </w:rPr>
+            </w:pPr>
+            <w:r>
+              <w:rPr>
+                <w:rFonts w:ascii="Times New Roman" w:hAnsi="Times New Roman" w:cs="Times New Roman"/>
+                <w:b/>
+                <w:bCs/>
+              </w:rPr>
+              <w:t>p</w:t>
+            </w:r>
+            <w:r>
+              <w:rPr>
+                <w:rFonts w:ascii="Times New Roman" w:hAnsi="Times New Roman" w:cs="Times New Roman"/>
+                <w:b/>
+                <w:bCs/>
+              </w:rPr>
+              <w:t>-value</w:t>
+            </w:r>
+            <w:r>
+              <w:rPr>
+                <w:rFonts w:ascii="Times New Roman" w:hAnsi="Times New Roman" w:cs="Times New Roman"/>
+                <w:b/>
+                <w:bCs/>
+              </w:rPr>
+              <w:t xml:space="preserve"> </w:t>
+            </w:r>
+          </w:p>
+        </w:tc>
+      </w:tr>
+      <w:tr>
+        <w:trPr>
+          <w:trHeight w:val="320"/>
+        </w:trPr>
+        <w:tc>
+          <w:tcPr>
+            <w:tcW w:w="2064" w:type="dxa"/>
+            <w:noWrap/>
+            <w:hideMark/>
+          </w:tcPr>
+          <w:p>
+            <w:pPr>
+              <w:spacing w:line="480" w:lineRule="auto"/>
+              <w:jc w:val="both"/>
+              <w:rPr>
+                <w:rFonts w:ascii="Times New Roman" w:hAnsi="Times New Roman" w:cs="Times New Roman"/>
+              </w:rPr>
+            </w:pPr>
+            <w:r>
+              <w:rPr>
+                <w:rFonts w:ascii="Times New Roman" w:hAnsi="Times New Roman" w:cs="Times New Roman"/>
+              </w:rPr>
+              <w:t>Max. Conservative</w:t>
+            </w:r>
+          </w:p>
+        </w:tc>
+        <w:tc>
+          <w:tcPr>
+            <w:tcW w:w="1441" w:type="dxa"/>
+            <w:noWrap/>
+            <w:vAlign w:val="bottom"/>
+            <w:hideMark/>
+          </w:tcPr>
+          <w:p>
+            <w:pPr>
+              <w:spacing w:line="480" w:lineRule="auto"/>
+              <w:jc w:val="both"/>
+              <w:rPr>
+                <w:rFonts w:ascii="Times New Roman" w:hAnsi="Times New Roman" w:cs="Times New Roman"/>
+              </w:rPr>
+            </w:pPr>
+            <w:r>
+              <w:rPr>
+                <w:rFonts w:ascii="Times New Roman" w:hAnsi="Times New Roman" w:cs="Times New Roman"/>
+                <w:color w:val="000000"/>
+              </w:rPr>
+              <w:t>-0.906</w:t>
+            </w:r>
+          </w:p>
+        </w:tc>
+        <w:tc>
+          <w:tcPr>
+            <w:tcW w:w="1350" w:type="dxa"/>
+            <w:noWrap/>
+            <w:vAlign w:val="bottom"/>
+            <w:hideMark/>
+          </w:tcPr>
+          <w:p>
+            <w:pPr>
+              <w:spacing w:line="480" w:lineRule="auto"/>
+              <w:jc w:val="both"/>
+              <w:rPr>
+                <w:rFonts w:ascii="Times New Roman" w:hAnsi="Times New Roman" w:cs="Times New Roman"/>
+              </w:rPr>
+            </w:pPr>
+            <w:r>
+              <w:rPr>
+                <w:rFonts w:ascii="Times New Roman" w:hAnsi="Times New Roman" w:cs="Times New Roman"/>
+                <w:color w:val="000000"/>
+              </w:rPr>
+              <w:t>1.364</w:t>
+            </w:r>
+          </w:p>
+        </w:tc>
+        <w:tc>
+          <w:tcPr>
+            <w:tcW w:w="990" w:type="dxa"/>
+            <w:noWrap/>
+            <w:vAlign w:val="bottom"/>
+            <w:hideMark/>
+          </w:tcPr>
+          <w:p>
+            <w:pPr>
+              <w:spacing w:line="480" w:lineRule="auto"/>
+              <w:jc w:val="both"/>
+              <w:rPr>
+                <w:rFonts w:ascii="Times New Roman" w:hAnsi="Times New Roman" w:cs="Times New Roman"/>
+              </w:rPr>
+            </w:pPr>
+            <w:r>
+              <w:rPr>
+                <w:rFonts w:ascii="Times New Roman" w:hAnsi="Times New Roman" w:cs="Times New Roman"/>
+                <w:color w:val="000000"/>
+              </w:rPr>
+              <w:t>0.409</w:t>
+            </w:r>
+          </w:p>
+        </w:tc>
+        <w:tc>
+          <w:tcPr>
+            <w:tcW w:w="1123" w:type="dxa"/>
+            <w:noWrap/>
+            <w:vAlign w:val="bottom"/>
+            <w:hideMark/>
+          </w:tcPr>
+          <w:p>
+            <w:pPr>
+              <w:spacing w:line="480" w:lineRule="auto"/>
+              <w:jc w:val="both"/>
+              <w:rPr>
+                <w:rFonts w:ascii="Times New Roman" w:hAnsi="Times New Roman" w:cs="Times New Roman"/>
+              </w:rPr>
+            </w:pPr>
+            <w:r>
+              <w:rPr>
+                <w:rFonts w:ascii="Times New Roman" w:hAnsi="Times New Roman" w:cs="Times New Roman"/>
+                <w:color w:val="000000"/>
+              </w:rPr>
+              <w:t>-0.243</w:t>
+            </w:r>
+          </w:p>
+        </w:tc>
+        <w:tc>
+          <w:tcPr>
+            <w:tcW w:w="1191" w:type="dxa"/>
+            <w:noWrap/>
+            <w:vAlign w:val="bottom"/>
+            <w:hideMark/>
+          </w:tcPr>
+          <w:p>
+            <w:pPr>
+              <w:spacing w:line="480" w:lineRule="auto"/>
+              <w:jc w:val="both"/>
+              <w:rPr>
+                <w:rFonts w:ascii="Times New Roman" w:hAnsi="Times New Roman" w:cs="Times New Roman"/>
+              </w:rPr>
+            </w:pPr>
+            <w:r>
+              <w:rPr>
+                <w:rFonts w:ascii="Times New Roman" w:hAnsi="Times New Roman" w:cs="Times New Roman"/>
+                <w:color w:val="000000"/>
+              </w:rPr>
+              <w:t>1.358</w:t>
+            </w:r>
+          </w:p>
+        </w:tc>
+        <w:tc>
+          <w:tcPr>
+            <w:tcW w:w="1191" w:type="dxa"/>
+            <w:noWrap/>
+            <w:vAlign w:val="bottom"/>
+            <w:hideMark/>
+          </w:tcPr>
+          <w:p>
+            <w:pPr>
+              <w:spacing w:line="480" w:lineRule="auto"/>
+              <w:jc w:val="both"/>
+              <w:rPr>
+                <w:rFonts w:ascii="Times New Roman" w:hAnsi="Times New Roman" w:cs="Times New Roman"/>
+              </w:rPr>
+            </w:pPr>
+            <w:r>
+              <w:rPr>
+                <w:rFonts w:ascii="Times New Roman" w:hAnsi="Times New Roman" w:cs="Times New Roman"/>
+                <w:color w:val="000000"/>
+              </w:rPr>
+              <w:t>0.175</w:t>
+            </w:r>
+          </w:p>
+        </w:tc>
+      </w:tr>
+      <w:tr>
+        <w:trPr>
+          <w:trHeight w:val="320"/>
+        </w:trPr>
+        <w:tc>
+          <w:tcPr>
+            <w:tcW w:w="2064" w:type="dxa"/>
+            <w:noWrap/>
+            <w:hideMark/>
+          </w:tcPr>
+          <w:p>
+            <w:pPr>
+              <w:spacing w:line="480" w:lineRule="auto"/>
+              <w:jc w:val="both"/>
+              <w:rPr>
+                <w:rFonts w:ascii="Times New Roman" w:hAnsi="Times New Roman" w:cs="Times New Roman"/>
+              </w:rPr>
+            </w:pPr>
+            <w:r>
+              <w:rPr>
+                <w:rFonts w:ascii="Times New Roman" w:hAnsi="Times New Roman" w:cs="Times New Roman"/>
+              </w:rPr>
+              <w:t>Pearson</w:t>
+            </w:r>
+          </w:p>
+        </w:tc>
+        <w:tc>
+          <w:tcPr>
+            <w:tcW w:w="1441" w:type="dxa"/>
+            <w:noWrap/>
+            <w:vAlign w:val="bottom"/>
+            <w:hideMark/>
+          </w:tcPr>
+          <w:p>
+            <w:pPr>
+              <w:spacing w:line="480" w:lineRule="auto"/>
+              <w:jc w:val="both"/>
+              <w:rPr>
+                <w:rFonts w:ascii="Times New Roman" w:hAnsi="Times New Roman" w:cs="Times New Roman"/>
+              </w:rPr>
+            </w:pPr>
+            <w:r>
+              <w:rPr>
+                <w:rFonts w:ascii="Times New Roman" w:hAnsi="Times New Roman" w:cs="Times New Roman"/>
+                <w:color w:val="000000"/>
+              </w:rPr>
+              <w:t>0.418</w:t>
+            </w:r>
+          </w:p>
+        </w:tc>
+        <w:tc>
+          <w:tcPr>
+            <w:tcW w:w="1350" w:type="dxa"/>
+            <w:noWrap/>
+            <w:vAlign w:val="bottom"/>
+            <w:hideMark/>
+          </w:tcPr>
+          <w:p>
+            <w:pPr>
+              <w:spacing w:line="480" w:lineRule="auto"/>
+              <w:jc w:val="both"/>
+              <w:rPr>
+                <w:rFonts w:ascii="Times New Roman" w:hAnsi="Times New Roman" w:cs="Times New Roman"/>
+              </w:rPr>
+            </w:pPr>
+            <w:r>
+              <w:rPr>
+                <w:rFonts w:ascii="Times New Roman" w:hAnsi="Times New Roman" w:cs="Times New Roman"/>
+                <w:color w:val="000000"/>
+              </w:rPr>
+              <w:t>2.470</w:t>
+            </w:r>
+          </w:p>
+        </w:tc>
+        <w:tc>
+          <w:tcPr>
+            <w:tcW w:w="990" w:type="dxa"/>
+            <w:noWrap/>
+            <w:vAlign w:val="bottom"/>
+            <w:hideMark/>
+          </w:tcPr>
+          <w:p>
+            <w:pPr>
+              <w:spacing w:line="480" w:lineRule="auto"/>
+              <w:jc w:val="both"/>
+              <w:rPr>
+                <w:rFonts w:ascii="Times New Roman" w:hAnsi="Times New Roman" w:cs="Times New Roman"/>
+              </w:rPr>
+            </w:pPr>
+            <w:r>
+              <w:rPr>
+                <w:rFonts w:ascii="Times New Roman" w:hAnsi="Times New Roman" w:cs="Times New Roman"/>
+                <w:color w:val="000000"/>
+              </w:rPr>
+              <w:t>0.226</w:t>
+            </w:r>
+          </w:p>
+        </w:tc>
+        <w:tc>
+          <w:tcPr>
+            <w:tcW w:w="1123" w:type="dxa"/>
+            <w:noWrap/>
+            <w:vAlign w:val="bottom"/>
+            <w:hideMark/>
+          </w:tcPr>
+          <w:p>
+            <w:pPr>
+              <w:spacing w:line="480" w:lineRule="auto"/>
+              <w:jc w:val="both"/>
+              <w:rPr>
+                <w:rFonts w:ascii="Times New Roman" w:hAnsi="Times New Roman" w:cs="Times New Roman"/>
+              </w:rPr>
+            </w:pPr>
+            <w:r>
+              <w:rPr>
+                <w:rFonts w:ascii="Times New Roman" w:hAnsi="Times New Roman" w:cs="Times New Roman"/>
+                <w:color w:val="000000"/>
+              </w:rPr>
+              <w:t>0.115</w:t>
+            </w:r>
+          </w:p>
+        </w:tc>
+        <w:tc>
+          <w:tcPr>
+            <w:tcW w:w="1191" w:type="dxa"/>
+            <w:noWrap/>
+            <w:vAlign w:val="bottom"/>
+            <w:hideMark/>
+          </w:tcPr>
+          <w:p>
+            <w:pPr>
+              <w:spacing w:line="480" w:lineRule="auto"/>
+              <w:jc w:val="both"/>
+              <w:rPr>
+                <w:rFonts w:ascii="Times New Roman" w:hAnsi="Times New Roman" w:cs="Times New Roman"/>
+              </w:rPr>
+            </w:pPr>
+            <w:r>
+              <w:rPr>
+                <w:rFonts w:ascii="Times New Roman" w:hAnsi="Times New Roman" w:cs="Times New Roman"/>
+                <w:color w:val="000000"/>
+              </w:rPr>
+              <w:t>1.000</w:t>
+            </w:r>
+          </w:p>
+        </w:tc>
+        <w:tc>
+          <w:tcPr>
+            <w:tcW w:w="1191" w:type="dxa"/>
+            <w:noWrap/>
+            <w:vAlign w:val="bottom"/>
+            <w:hideMark/>
+          </w:tcPr>
+          <w:p>
+            <w:pPr>
+              <w:spacing w:line="480" w:lineRule="auto"/>
+              <w:jc w:val="both"/>
+              <w:rPr>
+                <w:rFonts w:ascii="Times New Roman" w:hAnsi="Times New Roman" w:cs="Times New Roman"/>
+                <w:b/>
+                <w:bCs/>
+              </w:rPr>
+            </w:pPr>
+            <w:r>
+              <w:rPr>
+                <w:rFonts w:ascii="Times New Roman" w:hAnsi="Times New Roman" w:cs="Times New Roman"/>
+                <w:b/>
+                <w:bCs/>
+                <w:color w:val="000000"/>
+              </w:rPr>
+              <w:t>0.015</w:t>
+            </w:r>
+          </w:p>
+        </w:tc>
+      </w:tr>
+      <w:tr>
+        <w:trPr>
+          <w:trHeight w:val="320"/>
+        </w:trPr>
+        <w:tc>
+          <w:tcPr>
+            <w:tcW w:w="2064" w:type="dxa"/>
+            <w:noWrap/>
+            <w:hideMark/>
+          </w:tcPr>
+          <w:p>
+            <w:pPr>
+              <w:spacing w:line="480" w:lineRule="auto"/>
+              <w:jc w:val="both"/>
+              <w:rPr>
+                <w:rFonts w:ascii="Times New Roman" w:hAnsi="Times New Roman" w:cs="Times New Roman"/>
+              </w:rPr>
+            </w:pPr>
+            <w:r>
+              <w:rPr>
+                <w:rFonts w:ascii="Times New Roman" w:hAnsi="Times New Roman" w:cs="Times New Roman"/>
+              </w:rPr>
+              <w:t>20th</w:t>
+            </w:r>
+            <w:r>
+              <w:rPr>
+                <w:rFonts w:ascii="Times New Roman" w:hAnsi="Times New Roman" w:cs="Times New Roman"/>
+              </w:rPr>
+              <w:t xml:space="preserve"> Q</w:t>
+            </w:r>
+            <w:r>
+              <w:rPr>
+                <w:rFonts w:ascii="Times New Roman" w:hAnsi="Times New Roman" w:cs="Times New Roman"/>
+              </w:rPr>
+              <w:t>uantile</w:t>
+            </w:r>
+          </w:p>
+        </w:tc>
+        <w:tc>
+          <w:tcPr>
+            <w:tcW w:w="1441" w:type="dxa"/>
+            <w:noWrap/>
+            <w:vAlign w:val="bottom"/>
+            <w:hideMark/>
+          </w:tcPr>
+          <w:p>
+            <w:pPr>
+              <w:spacing w:line="480" w:lineRule="auto"/>
+              <w:jc w:val="both"/>
+              <w:rPr>
+                <w:rFonts w:ascii="Times New Roman" w:hAnsi="Times New Roman" w:cs="Times New Roman"/>
+              </w:rPr>
+            </w:pPr>
+            <w:r>
+              <w:rPr>
+                <w:rFonts w:ascii="Times New Roman" w:hAnsi="Times New Roman" w:cs="Times New Roman"/>
+                <w:color w:val="000000"/>
+              </w:rPr>
+              <w:t>0.102</w:t>
+            </w:r>
+          </w:p>
+        </w:tc>
+        <w:tc>
+          <w:tcPr>
+            <w:tcW w:w="1350" w:type="dxa"/>
+            <w:noWrap/>
+            <w:vAlign w:val="bottom"/>
+            <w:hideMark/>
+          </w:tcPr>
+          <w:p>
+            <w:pPr>
+              <w:spacing w:line="480" w:lineRule="auto"/>
+              <w:jc w:val="both"/>
+              <w:rPr>
+                <w:rFonts w:ascii="Times New Roman" w:hAnsi="Times New Roman" w:cs="Times New Roman"/>
+              </w:rPr>
+            </w:pPr>
+            <w:r>
+              <w:rPr>
+                <w:rFonts w:ascii="Times New Roman" w:hAnsi="Times New Roman" w:cs="Times New Roman"/>
+                <w:color w:val="000000"/>
+              </w:rPr>
+              <w:t>1.987</w:t>
+            </w:r>
+          </w:p>
+        </w:tc>
+        <w:tc>
+          <w:tcPr>
+            <w:tcW w:w="990" w:type="dxa"/>
+            <w:noWrap/>
+            <w:vAlign w:val="bottom"/>
+            <w:hideMark/>
+          </w:tcPr>
+          <w:p>
+            <w:pPr>
+              <w:spacing w:line="480" w:lineRule="auto"/>
+              <w:jc w:val="both"/>
+              <w:rPr>
+                <w:rFonts w:ascii="Times New Roman" w:hAnsi="Times New Roman" w:cs="Times New Roman"/>
+              </w:rPr>
+            </w:pPr>
+            <w:r>
+              <w:rPr>
+                <w:rFonts w:ascii="Times New Roman" w:hAnsi="Times New Roman" w:cs="Times New Roman"/>
+                <w:color w:val="000000"/>
+              </w:rPr>
+              <w:t>0.281</w:t>
+            </w:r>
+          </w:p>
+        </w:tc>
+        <w:tc>
+          <w:tcPr>
+            <w:tcW w:w="1123" w:type="dxa"/>
+            <w:noWrap/>
+            <w:vAlign w:val="bottom"/>
+            <w:hideMark/>
+          </w:tcPr>
+          <w:p>
+            <w:pPr>
+              <w:spacing w:line="480" w:lineRule="auto"/>
+              <w:jc w:val="both"/>
+              <w:rPr>
+                <w:rFonts w:ascii="Times New Roman" w:hAnsi="Times New Roman" w:cs="Times New Roman"/>
+              </w:rPr>
+            </w:pPr>
+            <w:r>
+              <w:rPr>
+                <w:rFonts w:ascii="Times New Roman" w:hAnsi="Times New Roman" w:cs="Times New Roman"/>
+                <w:color w:val="000000"/>
+              </w:rPr>
+              <w:t>0.008</w:t>
+            </w:r>
+          </w:p>
+        </w:tc>
+        <w:tc>
+          <w:tcPr>
+            <w:tcW w:w="1191" w:type="dxa"/>
+            <w:noWrap/>
+            <w:vAlign w:val="bottom"/>
+            <w:hideMark/>
+          </w:tcPr>
+          <w:p>
+            <w:pPr>
+              <w:spacing w:line="480" w:lineRule="auto"/>
+              <w:jc w:val="both"/>
+              <w:rPr>
+                <w:rFonts w:ascii="Times New Roman" w:hAnsi="Times New Roman" w:cs="Times New Roman"/>
+              </w:rPr>
+            </w:pPr>
+            <w:r>
+              <w:rPr>
+                <w:rFonts w:ascii="Times New Roman" w:hAnsi="Times New Roman" w:cs="Times New Roman"/>
+                <w:color w:val="000000"/>
+              </w:rPr>
+              <w:t>1.107</w:t>
+            </w:r>
+          </w:p>
+        </w:tc>
+        <w:tc>
+          <w:tcPr>
+            <w:tcW w:w="1191" w:type="dxa"/>
+            <w:noWrap/>
+            <w:vAlign w:val="bottom"/>
+            <w:hideMark/>
+          </w:tcPr>
+          <w:p>
+            <w:pPr>
+              <w:spacing w:line="480" w:lineRule="auto"/>
+              <w:jc w:val="both"/>
+              <w:rPr>
+                <w:rFonts w:ascii="Times New Roman" w:hAnsi="Times New Roman" w:cs="Times New Roman"/>
+                <w:b/>
+                <w:bCs/>
+              </w:rPr>
+            </w:pPr>
+            <w:r>
+              <w:rPr>
+                <w:rFonts w:ascii="Times New Roman" w:hAnsi="Times New Roman" w:cs="Times New Roman"/>
+                <w:color w:val="000000"/>
+              </w:rPr>
+              <w:t>0.050</w:t>
+            </w:r>
+          </w:p>
+        </w:tc>
+      </w:tr>
+      <w:tr>
+        <w:trPr>
+          <w:trHeight w:val="320"/>
+        </w:trPr>
+        <w:tc>
+          <w:tcPr>
+            <w:tcW w:w="2064" w:type="dxa"/>
+            <w:noWrap/>
+            <w:hideMark/>
+          </w:tcPr>
+          <w:p>
+            <w:pPr>
+              <w:spacing w:line="480" w:lineRule="auto"/>
+              <w:jc w:val="both"/>
+              <w:rPr>
+                <w:rFonts w:ascii="Times New Roman" w:hAnsi="Times New Roman" w:cs="Times New Roman"/>
+              </w:rPr>
+            </w:pPr>
+            <w:r>
+              <w:rPr>
+                <w:rFonts w:ascii="Times New Roman" w:hAnsi="Times New Roman" w:cs="Times New Roman"/>
+              </w:rPr>
+              <w:t>Bayes</w:t>
+            </w:r>
+            <w:r>
+              <w:rPr>
+                <w:rFonts w:ascii="Times New Roman" w:hAnsi="Times New Roman" w:cs="Times New Roman"/>
+              </w:rPr>
+              <w:t>ian</w:t>
+            </w:r>
+          </w:p>
+        </w:tc>
+        <w:tc>
+          <w:tcPr>
+            <w:tcW w:w="1441" w:type="dxa"/>
+            <w:noWrap/>
+            <w:vAlign w:val="bottom"/>
+            <w:hideMark/>
+          </w:tcPr>
+          <w:p>
+            <w:pPr>
+              <w:spacing w:line="480" w:lineRule="auto"/>
+              <w:jc w:val="both"/>
+              <w:rPr>
+                <w:rFonts w:ascii="Times New Roman" w:hAnsi="Times New Roman" w:cs="Times New Roman"/>
+              </w:rPr>
+            </w:pPr>
+            <w:r>
+              <w:rPr>
+                <w:rFonts w:ascii="Times New Roman" w:hAnsi="Times New Roman" w:cs="Times New Roman"/>
+                <w:color w:val="000000"/>
+              </w:rPr>
+              <w:t>0.427</w:t>
+            </w:r>
+          </w:p>
+        </w:tc>
+        <w:tc>
+          <w:tcPr>
+            <w:tcW w:w="1350" w:type="dxa"/>
+            <w:noWrap/>
+            <w:vAlign w:val="bottom"/>
+            <w:hideMark/>
+          </w:tcPr>
+          <w:p>
+            <w:pPr>
+              <w:spacing w:line="480" w:lineRule="auto"/>
+              <w:jc w:val="both"/>
+              <w:rPr>
+                <w:rFonts w:ascii="Times New Roman" w:hAnsi="Times New Roman" w:cs="Times New Roman"/>
+              </w:rPr>
+            </w:pPr>
+            <w:r>
+              <w:rPr>
+                <w:rFonts w:ascii="Times New Roman" w:hAnsi="Times New Roman" w:cs="Times New Roman"/>
+                <w:color w:val="000000"/>
+              </w:rPr>
+              <w:t>2.487</w:t>
+            </w:r>
+          </w:p>
+        </w:tc>
+        <w:tc>
+          <w:tcPr>
+            <w:tcW w:w="990" w:type="dxa"/>
+            <w:noWrap/>
+            <w:vAlign w:val="bottom"/>
+            <w:hideMark/>
+          </w:tcPr>
+          <w:p>
+            <w:pPr>
+              <w:spacing w:line="480" w:lineRule="auto"/>
+              <w:jc w:val="both"/>
+              <w:rPr>
+                <w:rFonts w:ascii="Times New Roman" w:hAnsi="Times New Roman" w:cs="Times New Roman"/>
+              </w:rPr>
+            </w:pPr>
+            <w:r>
+              <w:rPr>
+                <w:rFonts w:ascii="Times New Roman" w:hAnsi="Times New Roman" w:cs="Times New Roman"/>
+                <w:color w:val="000000"/>
+              </w:rPr>
+              <w:t>0.224</w:t>
+            </w:r>
+          </w:p>
+        </w:tc>
+        <w:tc>
+          <w:tcPr>
+            <w:tcW w:w="1123" w:type="dxa"/>
+            <w:noWrap/>
+            <w:vAlign w:val="bottom"/>
+            <w:hideMark/>
+          </w:tcPr>
+          <w:p>
+            <w:pPr>
+              <w:spacing w:line="480" w:lineRule="auto"/>
+              <w:jc w:val="both"/>
+              <w:rPr>
+                <w:rFonts w:ascii="Times New Roman" w:hAnsi="Times New Roman" w:cs="Times New Roman"/>
+              </w:rPr>
+            </w:pPr>
+            <w:r>
+              <w:rPr>
+                <w:rFonts w:ascii="Times New Roman" w:hAnsi="Times New Roman" w:cs="Times New Roman"/>
+                <w:color w:val="000000"/>
+              </w:rPr>
+              <w:t>0.118</w:t>
+            </w:r>
+          </w:p>
+        </w:tc>
+        <w:tc>
+          <w:tcPr>
+            <w:tcW w:w="1191" w:type="dxa"/>
+            <w:noWrap/>
+            <w:vAlign w:val="bottom"/>
+            <w:hideMark/>
+          </w:tcPr>
+          <w:p>
+            <w:pPr>
+              <w:spacing w:line="480" w:lineRule="auto"/>
+              <w:jc w:val="both"/>
+              <w:rPr>
+                <w:rFonts w:ascii="Times New Roman" w:hAnsi="Times New Roman" w:cs="Times New Roman"/>
+              </w:rPr>
+            </w:pPr>
+            <w:r>
+              <w:rPr>
+                <w:rFonts w:ascii="Times New Roman" w:hAnsi="Times New Roman" w:cs="Times New Roman"/>
+                <w:color w:val="000000"/>
+              </w:rPr>
+              <w:t>0.997</w:t>
+            </w:r>
+          </w:p>
+        </w:tc>
+        <w:tc>
+          <w:tcPr>
+            <w:tcW w:w="1191" w:type="dxa"/>
+            <w:noWrap/>
+            <w:vAlign w:val="bottom"/>
+            <w:hideMark/>
+          </w:tcPr>
+          <w:p>
+            <w:pPr>
+              <w:spacing w:line="480" w:lineRule="auto"/>
+              <w:jc w:val="both"/>
+              <w:rPr>
+                <w:rFonts w:ascii="Times New Roman" w:hAnsi="Times New Roman" w:cs="Times New Roman"/>
+                <w:b/>
+                <w:bCs/>
+              </w:rPr>
+            </w:pPr>
+            <w:r>
+              <w:rPr>
+                <w:rFonts w:ascii="Times New Roman" w:hAnsi="Times New Roman" w:cs="Times New Roman"/>
+                <w:b/>
+                <w:bCs/>
+                <w:color w:val="000000"/>
+              </w:rPr>
+              <w:t>0.014</w:t>
+            </w:r>
+          </w:p>
+        </w:tc>
+      </w:tr>
+      <w:tr>
+        <w:trPr>
+          <w:trHeight w:val="320"/>
+        </w:trPr>
+        <w:tc>
+          <w:tcPr>
+            <w:tcW w:w="2064" w:type="dxa"/>
+            <w:noWrap/>
+            <w:hideMark/>
+          </w:tcPr>
+          <w:p>
+            <w:pPr>
+              <w:spacing w:line="480" w:lineRule="auto"/>
+              <w:jc w:val="both"/>
+              <w:rPr>
+                <w:rFonts w:ascii="Times New Roman" w:hAnsi="Times New Roman" w:cs="Times New Roman"/>
+              </w:rPr>
+            </w:pPr>
+            <w:r>
+              <w:rPr>
+                <w:rFonts w:ascii="Times New Roman" w:hAnsi="Times New Roman" w:cs="Times New Roman"/>
+              </w:rPr>
+              <w:t>EM</w:t>
+            </w:r>
+            <w:r>
+              <w:rPr>
+                <w:rFonts w:ascii="Times New Roman" w:hAnsi="Times New Roman" w:cs="Times New Roman"/>
+              </w:rPr>
+              <w:t xml:space="preserve"> Algorithm</w:t>
+            </w:r>
+          </w:p>
+        </w:tc>
+        <w:tc>
+          <w:tcPr>
+            <w:tcW w:w="1441" w:type="dxa"/>
+            <w:noWrap/>
+            <w:vAlign w:val="bottom"/>
+            <w:hideMark/>
+          </w:tcPr>
+          <w:p>
+            <w:pPr>
+              <w:spacing w:line="480" w:lineRule="auto"/>
+              <w:jc w:val="both"/>
+              <w:rPr>
+                <w:rFonts w:ascii="Times New Roman" w:hAnsi="Times New Roman" w:cs="Times New Roman"/>
+              </w:rPr>
+            </w:pPr>
+          </w:p>
+        </w:tc>
+        <w:tc>
+          <w:tcPr>
+            <w:tcW w:w="1350" w:type="dxa"/>
+            <w:noWrap/>
+            <w:vAlign w:val="bottom"/>
+            <w:hideMark/>
+          </w:tcPr>
+          <w:p>
+            <w:pPr>
+              <w:spacing w:line="480" w:lineRule="auto"/>
+              <w:jc w:val="both"/>
+              <w:rPr>
+                <w:rFonts w:ascii="Times New Roman" w:hAnsi="Times New Roman" w:cs="Times New Roman"/>
+              </w:rPr>
+            </w:pPr>
+          </w:p>
+        </w:tc>
+        <w:tc>
+          <w:tcPr>
+            <w:tcW w:w="990" w:type="dxa"/>
+            <w:noWrap/>
+            <w:vAlign w:val="bottom"/>
+            <w:hideMark/>
+          </w:tcPr>
+          <w:p>
+            <w:pPr>
+              <w:spacing w:line="480" w:lineRule="auto"/>
+              <w:jc w:val="both"/>
+              <w:rPr>
+                <w:rFonts w:ascii="Times New Roman" w:hAnsi="Times New Roman" w:cs="Times New Roman"/>
+              </w:rPr>
+            </w:pPr>
+          </w:p>
+        </w:tc>
+        <w:tc>
+          <w:tcPr>
+            <w:tcW w:w="1123" w:type="dxa"/>
+            <w:noWrap/>
+            <w:vAlign w:val="bottom"/>
+            <w:hideMark/>
+          </w:tcPr>
+          <w:p>
+            <w:pPr>
+              <w:spacing w:line="480" w:lineRule="auto"/>
+              <w:jc w:val="both"/>
+              <w:rPr>
+                <w:rFonts w:ascii="Times New Roman" w:hAnsi="Times New Roman" w:cs="Times New Roman"/>
+              </w:rPr>
+            </w:pPr>
+          </w:p>
+        </w:tc>
+        <w:tc>
+          <w:tcPr>
+            <w:tcW w:w="1191" w:type="dxa"/>
+            <w:noWrap/>
+            <w:vAlign w:val="bottom"/>
+            <w:hideMark/>
+          </w:tcPr>
+          <w:p>
+            <w:pPr>
+              <w:spacing w:line="480" w:lineRule="auto"/>
+              <w:jc w:val="both"/>
+              <w:rPr>
+                <w:rFonts w:ascii="Times New Roman" w:hAnsi="Times New Roman" w:cs="Times New Roman"/>
+              </w:rPr>
+            </w:pPr>
+          </w:p>
+        </w:tc>
+        <w:tc>
+          <w:tcPr>
+            <w:tcW w:w="1191" w:type="dxa"/>
+            <w:noWrap/>
+            <w:vAlign w:val="bottom"/>
+            <w:hideMark/>
+          </w:tcPr>
+          <w:p>
+            <w:pPr>
+              <w:spacing w:line="480" w:lineRule="auto"/>
+              <w:jc w:val="both"/>
+              <w:rPr>
+                <w:rFonts w:ascii="Times New Roman" w:hAnsi="Times New Roman" w:cs="Times New Roman"/>
+                <w:b/>
+                <w:bCs/>
+              </w:rPr>
+            </w:pPr>
+          </w:p>
+        </w:tc>
+      </w:tr>
+      <w:tr>
+        <w:trPr>
+          <w:trHeight w:val="320"/>
+        </w:trPr>
+        <w:tc>
+          <w:tcPr>
+            <w:tcW w:w="2064" w:type="dxa"/>
+            <w:noWrap/>
+            <w:hideMark/>
+          </w:tcPr>
+          <w:p>
+            <w:pPr>
+              <w:spacing w:line="480" w:lineRule="auto"/>
+              <w:jc w:val="both"/>
+              <w:rPr>
+                <w:rFonts w:ascii="Times New Roman" w:hAnsi="Times New Roman" w:cs="Times New Roman"/>
+              </w:rPr>
+            </w:pPr>
+            <w:r>
+              <w:rPr>
+                <w:rFonts w:ascii="Times New Roman" w:hAnsi="Times New Roman" w:cs="Times New Roman"/>
+              </w:rPr>
+              <w:t>Independen</w:t>
+            </w:r>
+            <w:r>
+              <w:rPr>
+                <w:rFonts w:ascii="Times New Roman" w:hAnsi="Times New Roman" w:cs="Times New Roman"/>
+              </w:rPr>
+              <w:t xml:space="preserve">ce (Student’s </w:t>
+            </w:r>
+            <w:r>
+              <w:rPr>
+                <w:rFonts w:ascii="Times New Roman" w:hAnsi="Times New Roman" w:cs="Times New Roman"/>
+                <w:i/>
+                <w:iCs/>
+              </w:rPr>
+              <w:t>t</w:t>
+            </w:r>
+            <w:r>
+              <w:rPr>
+                <w:rFonts w:ascii="Times New Roman" w:hAnsi="Times New Roman" w:cs="Times New Roman"/>
+              </w:rPr>
+              <w:t>-test)</w:t>
+            </w:r>
+          </w:p>
+        </w:tc>
+        <w:tc>
+          <w:tcPr>
+            <w:tcW w:w="1441" w:type="dxa"/>
+            <w:noWrap/>
+            <w:hideMark/>
+          </w:tcPr>
+          <w:p>
+            <w:pPr>
+              <w:spacing w:line="480" w:lineRule="auto"/>
+              <w:rPr>
+                <w:rFonts w:ascii="Times New Roman" w:hAnsi="Times New Roman" w:cs="Times New Roman"/>
+              </w:rPr>
+            </w:pPr>
+            <w:r>
+              <w:rPr>
+                <w:rFonts w:ascii="Times New Roman" w:hAnsi="Times New Roman" w:cs="Times New Roman"/>
+                <w:color w:val="000000"/>
+              </w:rPr>
+              <w:t>0</w:t>
+            </w:r>
+          </w:p>
+        </w:tc>
+        <w:tc>
+          <w:tcPr>
+            <w:tcW w:w="1350" w:type="dxa"/>
+            <w:noWrap/>
+            <w:hideMark/>
+          </w:tcPr>
+          <w:p>
+            <w:pPr>
+              <w:spacing w:line="480" w:lineRule="auto"/>
+              <w:rPr>
+                <w:rFonts w:ascii="Times New Roman" w:hAnsi="Times New Roman" w:cs="Times New Roman"/>
+              </w:rPr>
+            </w:pPr>
+            <w:r>
+              <w:rPr>
+                <w:rFonts w:ascii="Times New Roman" w:hAnsi="Times New Roman" w:cs="Times New Roman"/>
+                <w:color w:val="000000"/>
+              </w:rPr>
+              <w:t>1.883</w:t>
+            </w:r>
+          </w:p>
+        </w:tc>
+        <w:tc>
+          <w:tcPr>
+            <w:tcW w:w="990" w:type="dxa"/>
+            <w:noWrap/>
+            <w:hideMark/>
+          </w:tcPr>
+          <w:p>
+            <w:pPr>
+              <w:spacing w:line="480" w:lineRule="auto"/>
+              <w:rPr>
+                <w:rFonts w:ascii="Times New Roman" w:hAnsi="Times New Roman" w:cs="Times New Roman"/>
+              </w:rPr>
+            </w:pPr>
+            <w:r>
+              <w:rPr>
+                <w:rFonts w:ascii="Times New Roman" w:hAnsi="Times New Roman" w:cs="Times New Roman"/>
+                <w:color w:val="000000"/>
+              </w:rPr>
+              <w:t>0.296</w:t>
+            </w:r>
+          </w:p>
+        </w:tc>
+        <w:tc>
+          <w:tcPr>
+            <w:tcW w:w="1123" w:type="dxa"/>
+            <w:noWrap/>
+            <w:hideMark/>
+          </w:tcPr>
+          <w:p>
+            <w:pPr>
+              <w:spacing w:line="480" w:lineRule="auto"/>
+              <w:rPr>
+                <w:rFonts w:ascii="Times New Roman" w:hAnsi="Times New Roman" w:cs="Times New Roman"/>
+              </w:rPr>
+            </w:pPr>
+            <w:r>
+              <w:rPr>
+                <w:rFonts w:ascii="Times New Roman" w:hAnsi="Times New Roman" w:cs="Times New Roman"/>
+                <w:color w:val="000000"/>
+              </w:rPr>
+              <w:t>-0.023</w:t>
+            </w:r>
+          </w:p>
+        </w:tc>
+        <w:tc>
+          <w:tcPr>
+            <w:tcW w:w="1191" w:type="dxa"/>
+            <w:noWrap/>
+            <w:hideMark/>
+          </w:tcPr>
+          <w:p>
+            <w:pPr>
+              <w:spacing w:line="480" w:lineRule="auto"/>
+              <w:rPr>
+                <w:rFonts w:ascii="Times New Roman" w:hAnsi="Times New Roman" w:cs="Times New Roman"/>
+              </w:rPr>
+            </w:pPr>
+            <w:r>
+              <w:rPr>
+                <w:rFonts w:ascii="Times New Roman" w:hAnsi="Times New Roman" w:cs="Times New Roman"/>
+                <w:color w:val="000000"/>
+              </w:rPr>
+              <w:t>1.138</w:t>
+            </w:r>
+          </w:p>
+        </w:tc>
+        <w:tc>
+          <w:tcPr>
+            <w:tcW w:w="1191" w:type="dxa"/>
+            <w:noWrap/>
+            <w:hideMark/>
+          </w:tcPr>
+          <w:p>
+            <w:pPr>
+              <w:spacing w:line="480" w:lineRule="auto"/>
+              <w:rPr>
+                <w:rFonts w:ascii="Times New Roman" w:hAnsi="Times New Roman" w:cs="Times New Roman"/>
+                <w:b/>
+                <w:bCs/>
+              </w:rPr>
+            </w:pPr>
+            <w:r>
+              <w:rPr>
+                <w:rFonts w:ascii="Times New Roman" w:hAnsi="Times New Roman" w:cs="Times New Roman"/>
+                <w:color w:val="000000"/>
+              </w:rPr>
+              <w:t>0.062</w:t>
+            </w:r>
+          </w:p>
+        </w:tc>
+      </w:tr>
+    </w:tbl>
+    <w:p>
+      <w:pPr>
+        <w:spacing w:line="480" w:lineRule="auto"/>
+        <w:jc w:val="both"/>
+        <w:rPr>
+          <w:rFonts w:ascii="Times New Roman" w:hAnsi="Times New Roman" w:cs="Times New Roman"/>
         </w:rPr>
       </w:pPr>
     </w:p>
@@ -13885,10 +15516,1485 @@
       <w:r>
         <w:rPr>
           <w:rFonts w:ascii="Times New Roman" w:hAnsi="Times New Roman" w:cs="Times New Roman"/>
-        </w:rPr>
-        <w:t>table(s) with caption(s) (on individual pages)</w:t>
+          <w:b/>
+          <w:bCs/>
+          <w:i/>
+          <w:iCs/>
+        </w:rPr>
+        <w:t>Caption:</w:t>
+      </w:r>
+      <w:r>
+        <w:rPr>
+          <w:rFonts w:ascii="Times New Roman" w:hAnsi="Times New Roman" w:cs="Times New Roman"/>
+        </w:rPr>
+        <w:t xml:space="preserve"> The </w:t>
+      </w:r>
+      <w:r>
+        <w:rPr>
+          <w:rFonts w:ascii="Times New Roman" w:hAnsi="Times New Roman" w:cs="Times New Roman"/>
+        </w:rPr>
+        <w:t>mean</w:t>
+      </w:r>
+      <w:r>
+        <w:rPr>
+          <w:rFonts w:ascii="Times New Roman" w:hAnsi="Times New Roman" w:cs="Times New Roman"/>
+        </w:rPr>
+        <w:t xml:space="preserve"> difference between the pre- and post- intervention </w:t>
+      </w:r>
+      <w:r>
+        <w:rPr>
+          <w:rFonts w:ascii="Times New Roman" w:hAnsi="Times New Roman" w:cs="Times New Roman"/>
+        </w:rPr>
+        <w:t>outcomes</w:t>
+      </w:r>
+      <w:r>
+        <w:rPr>
+          <w:rFonts w:ascii="Times New Roman" w:hAnsi="Times New Roman" w:cs="Times New Roman"/>
+        </w:rPr>
+        <w:t xml:space="preserve"> was </w:t>
+      </w:r>
+      <w:r>
+        <w:rPr>
+          <w:rFonts w:ascii="Times New Roman" w:hAnsi="Times New Roman" w:cs="Times New Roman"/>
+        </w:rPr>
+        <w:t>0.5</w:t>
+      </w:r>
+      <w:r>
+        <w:rPr>
+          <w:rFonts w:ascii="Times New Roman" w:hAnsi="Times New Roman" w:cs="Times New Roman"/>
+        </w:rPr>
+        <w:t>5</w:t>
+      </w:r>
+      <w:r>
+        <w:rPr>
+          <w:rFonts w:ascii="Times New Roman" w:hAnsi="Times New Roman" w:cs="Times New Roman"/>
+        </w:rPr>
+        <w:t>6</w:t>
+      </w:r>
+      <w:r>
+        <w:rPr>
+          <w:rFonts w:ascii="Times New Roman" w:hAnsi="Times New Roman" w:cs="Times New Roman"/>
+        </w:rPr>
+        <w:t xml:space="preserve"> (pre- minus post-), suggesting average </w:t>
+      </w:r>
+      <w:r>
+        <w:rPr>
+          <w:rFonts w:ascii="Times New Roman" w:hAnsi="Times New Roman" w:cs="Times New Roman"/>
+        </w:rPr>
+        <w:t>decline</w:t>
+      </w:r>
+      <w:r>
+        <w:rPr>
+          <w:rFonts w:ascii="Times New Roman" w:hAnsi="Times New Roman" w:cs="Times New Roman"/>
+        </w:rPr>
+        <w:t xml:space="preserve"> in outcomes following the intervention.</w:t>
+      </w:r>
+      <w:r>
+        <w:rPr>
+          <w:rFonts w:ascii="Times New Roman" w:hAnsi="Times New Roman" w:cs="Times New Roman"/>
+        </w:rPr>
+        <w:t xml:space="preserve"> </w:t>
+      </w:r>
+      <w:r>
+        <w:rPr>
+          <w:rFonts w:ascii="Times New Roman" w:hAnsi="Times New Roman" w:cs="Times New Roman"/>
+        </w:rPr>
+        <w:t>Using the Bayesian estimator of correlation, we would infer a 95% CI of (</w:t>
+      </w:r>
+      <w:r>
+        <w:rPr>
+          <w:rFonts w:ascii="Times New Roman" w:hAnsi="Times New Roman" w:cs="Times New Roman"/>
+        </w:rPr>
+        <w:t>0.118</w:t>
+      </w:r>
+      <w:r>
+        <w:rPr>
+          <w:rFonts w:ascii="Times New Roman" w:hAnsi="Times New Roman" w:cs="Times New Roman"/>
+        </w:rPr>
+        <w:t xml:space="preserve">, </w:t>
+      </w:r>
+      <w:r>
+        <w:rPr>
+          <w:rFonts w:ascii="Times New Roman" w:hAnsi="Times New Roman" w:cs="Times New Roman"/>
+        </w:rPr>
+        <w:t>0.997</w:t>
+      </w:r>
+      <w:r>
+        <w:rPr>
+          <w:rFonts w:ascii="Times New Roman" w:hAnsi="Times New Roman" w:cs="Times New Roman"/>
+        </w:rPr>
+        <w:t xml:space="preserve">) </w:t>
+      </w:r>
+      <w:r>
+        <w:rPr>
+          <w:rFonts w:ascii="Times New Roman" w:hAnsi="Times New Roman" w:cs="Times New Roman"/>
+        </w:rPr>
+        <w:t>and conclude</w:t>
+      </w:r>
+      <w:r>
+        <w:rPr>
+          <w:rFonts w:ascii="Times New Roman" w:hAnsi="Times New Roman" w:cs="Times New Roman"/>
+        </w:rPr>
+        <w:t xml:space="preserve"> a significant change following intervention. With Student’s </w:t>
+      </w:r>
+      <w:r>
+        <w:rPr>
+          <w:rFonts w:ascii="Times New Roman" w:hAnsi="Times New Roman" w:cs="Times New Roman"/>
+          <w:i/>
+          <w:iCs/>
+        </w:rPr>
+        <w:t>t</w:t>
+      </w:r>
+      <w:r>
+        <w:rPr>
+          <w:rFonts w:ascii="Times New Roman" w:hAnsi="Times New Roman" w:cs="Times New Roman"/>
+        </w:rPr>
+        <w:t>-test</w:t>
+      </w:r>
+      <w:r>
+        <w:rPr>
+          <w:rFonts w:ascii="Times New Roman" w:hAnsi="Times New Roman" w:cs="Times New Roman"/>
+        </w:rPr>
+        <w:t>, i.e.,</w:t>
+      </w:r>
+      <w:r>
+        <w:rPr>
+          <w:rFonts w:ascii="Times New Roman" w:hAnsi="Times New Roman" w:cs="Times New Roman"/>
+        </w:rPr>
+        <w:t xml:space="preserve"> assuming no correlation, we would infer a 95% CI of (</w:t>
+      </w:r>
+      <w:r>
+        <w:rPr>
+          <w:rFonts w:ascii="Times New Roman" w:hAnsi="Times New Roman" w:cs="Times New Roman"/>
+        </w:rPr>
+        <w:t>-</w:t>
+      </w:r>
+      <w:r>
+        <w:rPr>
+          <w:rFonts w:ascii="Times New Roman" w:hAnsi="Times New Roman" w:cs="Times New Roman"/>
+        </w:rPr>
+        <w:t>0.</w:t>
+      </w:r>
+      <w:r>
+        <w:rPr>
+          <w:rFonts w:ascii="Times New Roman" w:hAnsi="Times New Roman" w:cs="Times New Roman"/>
+        </w:rPr>
+        <w:t>023</w:t>
+      </w:r>
+      <w:r>
+        <w:rPr>
+          <w:rFonts w:ascii="Times New Roman" w:hAnsi="Times New Roman" w:cs="Times New Roman"/>
+        </w:rPr>
+        <w:t xml:space="preserve">, </w:t>
+      </w:r>
+      <w:r>
+        <w:rPr>
+          <w:rFonts w:ascii="Times New Roman" w:hAnsi="Times New Roman" w:cs="Times New Roman"/>
+        </w:rPr>
+        <w:t>2.238</w:t>
+      </w:r>
+      <w:r>
+        <w:rPr>
+          <w:rFonts w:ascii="Times New Roman" w:hAnsi="Times New Roman" w:cs="Times New Roman"/>
+        </w:rPr>
+        <w:t>)</w:t>
+      </w:r>
+      <w:r>
+        <w:rPr>
+          <w:rFonts w:ascii="Times New Roman" w:hAnsi="Times New Roman" w:cs="Times New Roman"/>
+        </w:rPr>
+        <w:t xml:space="preserve"> and conclude no</w:t>
+      </w:r>
+      <w:r>
+        <w:rPr>
+          <w:rFonts w:ascii="Times New Roman" w:hAnsi="Times New Roman" w:cs="Times New Roman"/>
+        </w:rPr>
+        <w:t xml:space="preserve"> significant</w:t>
+      </w:r>
+      <w:r>
+        <w:rPr>
+          <w:rFonts w:ascii="Times New Roman" w:hAnsi="Times New Roman" w:cs="Times New Roman"/>
+        </w:rPr>
+        <w:t xml:space="preserve"> change</w:t>
+      </w:r>
+      <w:r>
+        <w:rPr>
+          <w:rFonts w:ascii="Times New Roman" w:hAnsi="Times New Roman" w:cs="Times New Roman"/>
+        </w:rPr>
+        <w:t>.</w:t>
       </w:r>
     </w:p>
+    <w:p>
+      <w:pPr>
+        <w:rPr>
+          <w:rFonts w:ascii="Times New Roman" w:hAnsi="Times New Roman" w:cs="Times New Roman"/>
+        </w:rPr>
+      </w:pPr>
+      <w:r>
+        <w:rPr>
+          <w:rFonts w:ascii="Times New Roman" w:hAnsi="Times New Roman" w:cs="Times New Roman"/>
+        </w:rPr>
+        <w:br w:type="page"/>
+      </w:r>
+    </w:p>
+    <w:p>
+      <w:pPr>
+        <w:spacing w:line="480" w:lineRule="auto"/>
+        <w:jc w:val="both"/>
+        <w:rPr>
+          <w:rFonts w:ascii="Times New Roman" w:hAnsi="Times New Roman" w:cs="Times New Roman"/>
+          <w:b/>
+          <w:bCs/>
+          <w:i/>
+          <w:iCs/>
+        </w:rPr>
+      </w:pPr>
+      <w:r>
+        <w:rPr>
+          <w:rFonts w:ascii="Times New Roman" w:hAnsi="Times New Roman" w:cs="Times New Roman"/>
+          <w:b/>
+          <w:bCs/>
+          <w:i/>
+          <w:iCs/>
+        </w:rPr>
+        <w:lastRenderedPageBreak/>
+        <w:t xml:space="preserve">Table </w:t>
+      </w:r>
+      <w:r>
+        <w:rPr>
+          <w:rFonts w:ascii="Times New Roman" w:hAnsi="Times New Roman" w:cs="Times New Roman"/>
+          <w:b/>
+          <w:bCs/>
+          <w:i/>
+          <w:iCs/>
+        </w:rPr>
+        <w:t>2</w:t>
+      </w:r>
+      <w:r>
+        <w:rPr>
+          <w:rFonts w:ascii="Times New Roman" w:hAnsi="Times New Roman" w:cs="Times New Roman"/>
+          <w:b/>
+          <w:bCs/>
+          <w:i/>
+          <w:iCs/>
+        </w:rPr>
+        <w:t>: Results of tests for equality of means in</w:t>
+      </w:r>
+      <w:r>
+        <w:rPr>
+          <w:rFonts w:ascii="Times New Roman" w:hAnsi="Times New Roman" w:cs="Times New Roman"/>
+          <w:b/>
+          <w:bCs/>
+          <w:i/>
+          <w:iCs/>
+        </w:rPr>
+        <w:t xml:space="preserve"> the C</w:t>
+      </w:r>
+      <w:r>
+        <w:rPr>
+          <w:rFonts w:ascii="Times New Roman" w:hAnsi="Times New Roman" w:cs="Times New Roman"/>
+          <w:b/>
+          <w:bCs/>
+          <w:i/>
+          <w:iCs/>
+        </w:rPr>
+        <w:t xml:space="preserve">ontrol </w:t>
+      </w:r>
+      <w:r>
+        <w:rPr>
+          <w:rFonts w:ascii="Times New Roman" w:hAnsi="Times New Roman" w:cs="Times New Roman"/>
+          <w:b/>
+          <w:bCs/>
+          <w:i/>
+          <w:iCs/>
+        </w:rPr>
+        <w:t>G</w:t>
+      </w:r>
+      <w:r>
+        <w:rPr>
+          <w:rFonts w:ascii="Times New Roman" w:hAnsi="Times New Roman" w:cs="Times New Roman"/>
+          <w:b/>
+          <w:bCs/>
+          <w:i/>
+          <w:iCs/>
+        </w:rPr>
+        <w:t>roup</w:t>
+      </w:r>
+      <w:r>
+        <w:rPr>
+          <w:rFonts w:ascii="Times New Roman" w:hAnsi="Times New Roman" w:cs="Times New Roman"/>
+          <w:b/>
+          <w:bCs/>
+          <w:i/>
+          <w:iCs/>
+        </w:rPr>
+        <w:t>.</w:t>
+      </w:r>
+    </w:p>
+    <w:tbl>
+      <w:tblPr>
+        <w:tblStyle w:val="TableGrid"/>
+        <w:tblW w:w="0" w:type="auto"/>
+        <w:tblLook w:val="04A0" w:firstRow="1" w:lastRow="0" w:firstColumn="1" w:lastColumn="0" w:noHBand="0" w:noVBand="1"/>
+      </w:tblPr>
+      <w:tblGrid>
+        <w:gridCol w:w="2064"/>
+        <w:gridCol w:w="1441"/>
+        <w:gridCol w:w="1350"/>
+        <w:gridCol w:w="990"/>
+        <w:gridCol w:w="1123"/>
+        <w:gridCol w:w="1191"/>
+        <w:gridCol w:w="1191"/>
+      </w:tblGrid>
+      <w:tr>
+        <w:trPr>
+          <w:trHeight w:val="320"/>
+        </w:trPr>
+        <w:tc>
+          <w:tcPr>
+            <w:tcW w:w="2064" w:type="dxa"/>
+            <w:shd w:val="clear" w:color="auto" w:fill="E7E6E6" w:themeFill="background2"/>
+            <w:noWrap/>
+            <w:hideMark/>
+          </w:tcPr>
+          <w:p>
+            <w:pPr>
+              <w:spacing w:line="480" w:lineRule="auto"/>
+              <w:jc w:val="both"/>
+              <w:rPr>
+                <w:rFonts w:ascii="Times New Roman" w:hAnsi="Times New Roman" w:cs="Times New Roman"/>
+                <w:b/>
+                <w:bCs/>
+              </w:rPr>
+            </w:pPr>
+            <w:r>
+              <w:rPr>
+                <w:rFonts w:ascii="Times New Roman" w:hAnsi="Times New Roman" w:cs="Times New Roman"/>
+                <w:b/>
+                <w:bCs/>
+              </w:rPr>
+              <w:t>Method</w:t>
+            </w:r>
+          </w:p>
+        </w:tc>
+        <w:tc>
+          <w:tcPr>
+            <w:tcW w:w="1441" w:type="dxa"/>
+            <w:shd w:val="clear" w:color="auto" w:fill="E7E6E6" w:themeFill="background2"/>
+            <w:noWrap/>
+            <w:hideMark/>
+          </w:tcPr>
+          <w:p>
+            <w:pPr>
+              <w:spacing w:line="480" w:lineRule="auto"/>
+              <w:jc w:val="both"/>
+              <w:rPr>
+                <w:rFonts w:ascii="Times New Roman" w:hAnsi="Times New Roman" w:cs="Times New Roman"/>
+                <w:b/>
+                <w:bCs/>
+              </w:rPr>
+            </w:pPr>
+            <w:r>
+              <w:rPr>
+                <w:rFonts w:ascii="Times New Roman" w:hAnsi="Times New Roman" w:cs="Times New Roman"/>
+                <w:b/>
+                <w:bCs/>
+              </w:rPr>
+              <w:t>Correlation</w:t>
+            </w:r>
+          </w:p>
+        </w:tc>
+        <w:tc>
+          <w:tcPr>
+            <w:tcW w:w="1350" w:type="dxa"/>
+            <w:shd w:val="clear" w:color="auto" w:fill="E7E6E6" w:themeFill="background2"/>
+            <w:noWrap/>
+            <w:hideMark/>
+          </w:tcPr>
+          <w:p>
+            <w:pPr>
+              <w:spacing w:line="480" w:lineRule="auto"/>
+              <w:jc w:val="both"/>
+              <w:rPr>
+                <w:rFonts w:ascii="Times New Roman" w:hAnsi="Times New Roman" w:cs="Times New Roman"/>
+                <w:b/>
+                <w:bCs/>
+              </w:rPr>
+            </w:pPr>
+            <w:r>
+              <w:rPr>
+                <w:rFonts w:ascii="Times New Roman" w:hAnsi="Times New Roman" w:cs="Times New Roman"/>
+                <w:b/>
+                <w:bCs/>
+              </w:rPr>
+              <w:t>T Statistic</w:t>
+            </w:r>
+          </w:p>
+        </w:tc>
+        <w:tc>
+          <w:tcPr>
+            <w:tcW w:w="990" w:type="dxa"/>
+            <w:shd w:val="clear" w:color="auto" w:fill="E7E6E6" w:themeFill="background2"/>
+            <w:noWrap/>
+            <w:hideMark/>
+          </w:tcPr>
+          <w:p>
+            <w:pPr>
+              <w:spacing w:line="480" w:lineRule="auto"/>
+              <w:jc w:val="both"/>
+              <w:rPr>
+                <w:rFonts w:ascii="Times New Roman" w:hAnsi="Times New Roman" w:cs="Times New Roman"/>
+                <w:b/>
+                <w:bCs/>
+              </w:rPr>
+            </w:pPr>
+            <w:r>
+              <w:rPr>
+                <w:rFonts w:ascii="Times New Roman" w:hAnsi="Times New Roman" w:cs="Times New Roman"/>
+                <w:b/>
+                <w:bCs/>
+              </w:rPr>
+              <w:t>Std. Error</w:t>
+            </w:r>
+          </w:p>
+        </w:tc>
+        <w:tc>
+          <w:tcPr>
+            <w:tcW w:w="2314" w:type="dxa"/>
+            <w:gridSpan w:val="2"/>
+            <w:shd w:val="clear" w:color="auto" w:fill="E7E6E6" w:themeFill="background2"/>
+            <w:noWrap/>
+            <w:hideMark/>
+          </w:tcPr>
+          <w:p>
+            <w:pPr>
+              <w:spacing w:line="480" w:lineRule="auto"/>
+              <w:jc w:val="center"/>
+              <w:rPr>
+                <w:rFonts w:ascii="Times New Roman" w:hAnsi="Times New Roman" w:cs="Times New Roman"/>
+                <w:b/>
+                <w:bCs/>
+              </w:rPr>
+            </w:pPr>
+            <w:r>
+              <w:rPr>
+                <w:rFonts w:ascii="Times New Roman" w:hAnsi="Times New Roman" w:cs="Times New Roman"/>
+                <w:b/>
+                <w:bCs/>
+              </w:rPr>
+              <w:t>95% CI</w:t>
+            </w:r>
+          </w:p>
+        </w:tc>
+        <w:tc>
+          <w:tcPr>
+            <w:tcW w:w="1191" w:type="dxa"/>
+            <w:shd w:val="clear" w:color="auto" w:fill="E7E6E6" w:themeFill="background2"/>
+            <w:noWrap/>
+            <w:hideMark/>
+          </w:tcPr>
+          <w:p>
+            <w:pPr>
+              <w:spacing w:line="480" w:lineRule="auto"/>
+              <w:jc w:val="both"/>
+              <w:rPr>
+                <w:rFonts w:ascii="Times New Roman" w:hAnsi="Times New Roman" w:cs="Times New Roman"/>
+                <w:b/>
+                <w:bCs/>
+              </w:rPr>
+            </w:pPr>
+            <w:r>
+              <w:rPr>
+                <w:rFonts w:ascii="Times New Roman" w:hAnsi="Times New Roman" w:cs="Times New Roman"/>
+                <w:b/>
+                <w:bCs/>
+              </w:rPr>
+              <w:t xml:space="preserve">p-value </w:t>
+            </w:r>
+          </w:p>
+        </w:tc>
+      </w:tr>
+      <w:tr>
+        <w:trPr>
+          <w:trHeight w:val="320"/>
+        </w:trPr>
+        <w:tc>
+          <w:tcPr>
+            <w:tcW w:w="2064" w:type="dxa"/>
+            <w:noWrap/>
+            <w:hideMark/>
+          </w:tcPr>
+          <w:p>
+            <w:pPr>
+              <w:spacing w:line="480" w:lineRule="auto"/>
+              <w:jc w:val="both"/>
+              <w:rPr>
+                <w:rFonts w:ascii="Times New Roman" w:hAnsi="Times New Roman" w:cs="Times New Roman"/>
+              </w:rPr>
+            </w:pPr>
+            <w:r>
+              <w:rPr>
+                <w:rFonts w:ascii="Times New Roman" w:hAnsi="Times New Roman" w:cs="Times New Roman"/>
+              </w:rPr>
+              <w:t>Max. Conservative</w:t>
+            </w:r>
+          </w:p>
+        </w:tc>
+        <w:tc>
+          <w:tcPr>
+            <w:tcW w:w="1441" w:type="dxa"/>
+            <w:noWrap/>
+            <w:hideMark/>
+          </w:tcPr>
+          <w:p>
+            <w:pPr>
+              <w:spacing w:line="480" w:lineRule="auto"/>
+              <w:jc w:val="both"/>
+              <w:rPr>
+                <w:rFonts w:ascii="Times New Roman" w:hAnsi="Times New Roman" w:cs="Times New Roman"/>
+              </w:rPr>
+            </w:pPr>
+            <w:r>
+              <w:rPr>
+                <w:rFonts w:ascii="Times New Roman" w:hAnsi="Times New Roman" w:cs="Times New Roman"/>
+              </w:rPr>
+              <w:t>-0.933</w:t>
+            </w:r>
+          </w:p>
+        </w:tc>
+        <w:tc>
+          <w:tcPr>
+            <w:tcW w:w="1350" w:type="dxa"/>
+            <w:noWrap/>
+            <w:hideMark/>
+          </w:tcPr>
+          <w:p>
+            <w:pPr>
+              <w:spacing w:line="480" w:lineRule="auto"/>
+              <w:jc w:val="both"/>
+              <w:rPr>
+                <w:rFonts w:ascii="Times New Roman" w:hAnsi="Times New Roman" w:cs="Times New Roman"/>
+              </w:rPr>
+            </w:pPr>
+            <w:r>
+              <w:rPr>
+                <w:rFonts w:ascii="Times New Roman" w:hAnsi="Times New Roman" w:cs="Times New Roman"/>
+              </w:rPr>
+              <w:t>-1.674</w:t>
+            </w:r>
+          </w:p>
+        </w:tc>
+        <w:tc>
+          <w:tcPr>
+            <w:tcW w:w="990" w:type="dxa"/>
+            <w:noWrap/>
+            <w:hideMark/>
+          </w:tcPr>
+          <w:p>
+            <w:pPr>
+              <w:spacing w:line="480" w:lineRule="auto"/>
+              <w:jc w:val="both"/>
+              <w:rPr>
+                <w:rFonts w:ascii="Times New Roman" w:hAnsi="Times New Roman" w:cs="Times New Roman"/>
+              </w:rPr>
+            </w:pPr>
+            <w:r>
+              <w:rPr>
+                <w:rFonts w:ascii="Times New Roman" w:hAnsi="Times New Roman" w:cs="Times New Roman"/>
+              </w:rPr>
+              <w:t>0.320</w:t>
+            </w:r>
+          </w:p>
+        </w:tc>
+        <w:tc>
+          <w:tcPr>
+            <w:tcW w:w="1123" w:type="dxa"/>
+            <w:noWrap/>
+            <w:hideMark/>
+          </w:tcPr>
+          <w:p>
+            <w:pPr>
+              <w:spacing w:line="480" w:lineRule="auto"/>
+              <w:jc w:val="both"/>
+              <w:rPr>
+                <w:rFonts w:ascii="Times New Roman" w:hAnsi="Times New Roman" w:cs="Times New Roman"/>
+              </w:rPr>
+            </w:pPr>
+            <w:r>
+              <w:rPr>
+                <w:rFonts w:ascii="Times New Roman" w:hAnsi="Times New Roman" w:cs="Times New Roman"/>
+              </w:rPr>
+              <w:t>-1.164</w:t>
+            </w:r>
+          </w:p>
+        </w:tc>
+        <w:tc>
+          <w:tcPr>
+            <w:tcW w:w="1191" w:type="dxa"/>
+            <w:noWrap/>
+            <w:hideMark/>
+          </w:tcPr>
+          <w:p>
+            <w:pPr>
+              <w:spacing w:line="480" w:lineRule="auto"/>
+              <w:jc w:val="both"/>
+              <w:rPr>
+                <w:rFonts w:ascii="Times New Roman" w:hAnsi="Times New Roman" w:cs="Times New Roman"/>
+              </w:rPr>
+            </w:pPr>
+            <w:r>
+              <w:rPr>
+                <w:rFonts w:ascii="Times New Roman" w:hAnsi="Times New Roman" w:cs="Times New Roman"/>
+              </w:rPr>
+              <w:t>0.091</w:t>
+            </w:r>
+          </w:p>
+        </w:tc>
+        <w:tc>
+          <w:tcPr>
+            <w:tcW w:w="1191" w:type="dxa"/>
+            <w:noWrap/>
+            <w:hideMark/>
+          </w:tcPr>
+          <w:p>
+            <w:pPr>
+              <w:spacing w:line="480" w:lineRule="auto"/>
+              <w:jc w:val="both"/>
+              <w:rPr>
+                <w:rFonts w:ascii="Times New Roman" w:hAnsi="Times New Roman" w:cs="Times New Roman"/>
+              </w:rPr>
+            </w:pPr>
+            <w:r>
+              <w:rPr>
+                <w:rFonts w:ascii="Times New Roman" w:hAnsi="Times New Roman" w:cs="Times New Roman"/>
+              </w:rPr>
+              <w:t>0.097</w:t>
+            </w:r>
+          </w:p>
+        </w:tc>
+      </w:tr>
+      <w:tr>
+        <w:trPr>
+          <w:trHeight w:val="320"/>
+        </w:trPr>
+        <w:tc>
+          <w:tcPr>
+            <w:tcW w:w="2064" w:type="dxa"/>
+            <w:noWrap/>
+            <w:hideMark/>
+          </w:tcPr>
+          <w:p>
+            <w:pPr>
+              <w:spacing w:line="480" w:lineRule="auto"/>
+              <w:jc w:val="both"/>
+              <w:rPr>
+                <w:rFonts w:ascii="Times New Roman" w:hAnsi="Times New Roman" w:cs="Times New Roman"/>
+              </w:rPr>
+            </w:pPr>
+            <w:r>
+              <w:rPr>
+                <w:rFonts w:ascii="Times New Roman" w:hAnsi="Times New Roman" w:cs="Times New Roman"/>
+              </w:rPr>
+              <w:t>Pearson</w:t>
+            </w:r>
+          </w:p>
+        </w:tc>
+        <w:tc>
+          <w:tcPr>
+            <w:tcW w:w="1441" w:type="dxa"/>
+            <w:noWrap/>
+            <w:hideMark/>
+          </w:tcPr>
+          <w:p>
+            <w:pPr>
+              <w:spacing w:line="480" w:lineRule="auto"/>
+              <w:jc w:val="both"/>
+              <w:rPr>
+                <w:rFonts w:ascii="Times New Roman" w:hAnsi="Times New Roman" w:cs="Times New Roman"/>
+              </w:rPr>
+            </w:pPr>
+            <w:r>
+              <w:rPr>
+                <w:rFonts w:ascii="Times New Roman" w:hAnsi="Times New Roman" w:cs="Times New Roman"/>
+              </w:rPr>
+              <w:t>0.059</w:t>
+            </w:r>
+          </w:p>
+        </w:tc>
+        <w:tc>
+          <w:tcPr>
+            <w:tcW w:w="1350" w:type="dxa"/>
+            <w:noWrap/>
+            <w:hideMark/>
+          </w:tcPr>
+          <w:p>
+            <w:pPr>
+              <w:spacing w:line="480" w:lineRule="auto"/>
+              <w:jc w:val="both"/>
+              <w:rPr>
+                <w:rFonts w:ascii="Times New Roman" w:hAnsi="Times New Roman" w:cs="Times New Roman"/>
+              </w:rPr>
+            </w:pPr>
+            <w:r>
+              <w:rPr>
+                <w:rFonts w:ascii="Times New Roman" w:hAnsi="Times New Roman" w:cs="Times New Roman"/>
+              </w:rPr>
+              <w:t>-2.400</w:t>
+            </w:r>
+          </w:p>
+        </w:tc>
+        <w:tc>
+          <w:tcPr>
+            <w:tcW w:w="990" w:type="dxa"/>
+            <w:noWrap/>
+            <w:hideMark/>
+          </w:tcPr>
+          <w:p>
+            <w:pPr>
+              <w:spacing w:line="480" w:lineRule="auto"/>
+              <w:jc w:val="both"/>
+              <w:rPr>
+                <w:rFonts w:ascii="Times New Roman" w:hAnsi="Times New Roman" w:cs="Times New Roman"/>
+              </w:rPr>
+            </w:pPr>
+            <w:r>
+              <w:rPr>
+                <w:rFonts w:ascii="Times New Roman" w:hAnsi="Times New Roman" w:cs="Times New Roman"/>
+              </w:rPr>
+              <w:t>0.223</w:t>
+            </w:r>
+          </w:p>
+        </w:tc>
+        <w:tc>
+          <w:tcPr>
+            <w:tcW w:w="1123" w:type="dxa"/>
+            <w:noWrap/>
+            <w:hideMark/>
+          </w:tcPr>
+          <w:p>
+            <w:pPr>
+              <w:spacing w:line="480" w:lineRule="auto"/>
+              <w:jc w:val="both"/>
+              <w:rPr>
+                <w:rFonts w:ascii="Times New Roman" w:hAnsi="Times New Roman" w:cs="Times New Roman"/>
+              </w:rPr>
+            </w:pPr>
+            <w:r>
+              <w:rPr>
+                <w:rFonts w:ascii="Times New Roman" w:hAnsi="Times New Roman" w:cs="Times New Roman"/>
+              </w:rPr>
+              <w:t>-0.974</w:t>
+            </w:r>
+          </w:p>
+        </w:tc>
+        <w:tc>
+          <w:tcPr>
+            <w:tcW w:w="1191" w:type="dxa"/>
+            <w:noWrap/>
+            <w:hideMark/>
+          </w:tcPr>
+          <w:p>
+            <w:pPr>
+              <w:spacing w:line="480" w:lineRule="auto"/>
+              <w:jc w:val="both"/>
+              <w:rPr>
+                <w:rFonts w:ascii="Times New Roman" w:hAnsi="Times New Roman" w:cs="Times New Roman"/>
+              </w:rPr>
+            </w:pPr>
+            <w:r>
+              <w:rPr>
+                <w:rFonts w:ascii="Times New Roman" w:hAnsi="Times New Roman" w:cs="Times New Roman"/>
+              </w:rPr>
+              <w:t>-0.098</w:t>
+            </w:r>
+          </w:p>
+        </w:tc>
+        <w:tc>
+          <w:tcPr>
+            <w:tcW w:w="1191" w:type="dxa"/>
+            <w:noWrap/>
+            <w:hideMark/>
+          </w:tcPr>
+          <w:p>
+            <w:pPr>
+              <w:spacing w:line="480" w:lineRule="auto"/>
+              <w:jc w:val="both"/>
+              <w:rPr>
+                <w:rFonts w:ascii="Times New Roman" w:hAnsi="Times New Roman" w:cs="Times New Roman"/>
+                <w:b/>
+                <w:bCs/>
+              </w:rPr>
+            </w:pPr>
+            <w:r>
+              <w:rPr>
+                <w:rFonts w:ascii="Times New Roman" w:hAnsi="Times New Roman" w:cs="Times New Roman"/>
+                <w:b/>
+                <w:bCs/>
+              </w:rPr>
+              <w:t>0.018</w:t>
+            </w:r>
+          </w:p>
+        </w:tc>
+      </w:tr>
+      <w:tr>
+        <w:trPr>
+          <w:trHeight w:val="320"/>
+        </w:trPr>
+        <w:tc>
+          <w:tcPr>
+            <w:tcW w:w="2064" w:type="dxa"/>
+            <w:noWrap/>
+            <w:hideMark/>
+          </w:tcPr>
+          <w:p>
+            <w:pPr>
+              <w:spacing w:line="480" w:lineRule="auto"/>
+              <w:jc w:val="both"/>
+              <w:rPr>
+                <w:rFonts w:ascii="Times New Roman" w:hAnsi="Times New Roman" w:cs="Times New Roman"/>
+              </w:rPr>
+            </w:pPr>
+            <w:r>
+              <w:rPr>
+                <w:rFonts w:ascii="Times New Roman" w:hAnsi="Times New Roman" w:cs="Times New Roman"/>
+              </w:rPr>
+              <w:t>20th</w:t>
+            </w:r>
+            <w:r>
+              <w:rPr>
+                <w:rFonts w:ascii="Times New Roman" w:hAnsi="Times New Roman" w:cs="Times New Roman"/>
+              </w:rPr>
+              <w:t xml:space="preserve"> Q</w:t>
+            </w:r>
+            <w:r>
+              <w:rPr>
+                <w:rFonts w:ascii="Times New Roman" w:hAnsi="Times New Roman" w:cs="Times New Roman"/>
+              </w:rPr>
+              <w:t>uantile</w:t>
+            </w:r>
+          </w:p>
+        </w:tc>
+        <w:tc>
+          <w:tcPr>
+            <w:tcW w:w="1441" w:type="dxa"/>
+            <w:noWrap/>
+            <w:hideMark/>
+          </w:tcPr>
+          <w:p>
+            <w:pPr>
+              <w:spacing w:line="480" w:lineRule="auto"/>
+              <w:jc w:val="both"/>
+              <w:rPr>
+                <w:rFonts w:ascii="Times New Roman" w:hAnsi="Times New Roman" w:cs="Times New Roman"/>
+              </w:rPr>
+            </w:pPr>
+            <w:r>
+              <w:rPr>
+                <w:rFonts w:ascii="Times New Roman" w:hAnsi="Times New Roman" w:cs="Times New Roman"/>
+              </w:rPr>
+              <w:t>-0.253</w:t>
+            </w:r>
+          </w:p>
+        </w:tc>
+        <w:tc>
+          <w:tcPr>
+            <w:tcW w:w="1350" w:type="dxa"/>
+            <w:noWrap/>
+            <w:hideMark/>
+          </w:tcPr>
+          <w:p>
+            <w:pPr>
+              <w:spacing w:line="480" w:lineRule="auto"/>
+              <w:jc w:val="both"/>
+              <w:rPr>
+                <w:rFonts w:ascii="Times New Roman" w:hAnsi="Times New Roman" w:cs="Times New Roman"/>
+              </w:rPr>
+            </w:pPr>
+            <w:r>
+              <w:rPr>
+                <w:rFonts w:ascii="Times New Roman" w:hAnsi="Times New Roman" w:cs="Times New Roman"/>
+              </w:rPr>
+              <w:t>-2.079</w:t>
+            </w:r>
+          </w:p>
+        </w:tc>
+        <w:tc>
+          <w:tcPr>
+            <w:tcW w:w="990" w:type="dxa"/>
+            <w:noWrap/>
+            <w:hideMark/>
+          </w:tcPr>
+          <w:p>
+            <w:pPr>
+              <w:spacing w:line="480" w:lineRule="auto"/>
+              <w:jc w:val="both"/>
+              <w:rPr>
+                <w:rFonts w:ascii="Times New Roman" w:hAnsi="Times New Roman" w:cs="Times New Roman"/>
+              </w:rPr>
+            </w:pPr>
+            <w:r>
+              <w:rPr>
+                <w:rFonts w:ascii="Times New Roman" w:hAnsi="Times New Roman" w:cs="Times New Roman"/>
+              </w:rPr>
+              <w:t>0.258</w:t>
+            </w:r>
+          </w:p>
+        </w:tc>
+        <w:tc>
+          <w:tcPr>
+            <w:tcW w:w="1123" w:type="dxa"/>
+            <w:noWrap/>
+            <w:hideMark/>
+          </w:tcPr>
+          <w:p>
+            <w:pPr>
+              <w:spacing w:line="480" w:lineRule="auto"/>
+              <w:jc w:val="both"/>
+              <w:rPr>
+                <w:rFonts w:ascii="Times New Roman" w:hAnsi="Times New Roman" w:cs="Times New Roman"/>
+              </w:rPr>
+            </w:pPr>
+            <w:r>
+              <w:rPr>
+                <w:rFonts w:ascii="Times New Roman" w:hAnsi="Times New Roman" w:cs="Times New Roman"/>
+              </w:rPr>
+              <w:t>-1.042</w:t>
+            </w:r>
+          </w:p>
+        </w:tc>
+        <w:tc>
+          <w:tcPr>
+            <w:tcW w:w="1191" w:type="dxa"/>
+            <w:noWrap/>
+            <w:hideMark/>
+          </w:tcPr>
+          <w:p>
+            <w:pPr>
+              <w:spacing w:line="480" w:lineRule="auto"/>
+              <w:jc w:val="both"/>
+              <w:rPr>
+                <w:rFonts w:ascii="Times New Roman" w:hAnsi="Times New Roman" w:cs="Times New Roman"/>
+              </w:rPr>
+            </w:pPr>
+            <w:r>
+              <w:rPr>
+                <w:rFonts w:ascii="Times New Roman" w:hAnsi="Times New Roman" w:cs="Times New Roman"/>
+              </w:rPr>
+              <w:t>-0.031</w:t>
+            </w:r>
+          </w:p>
+        </w:tc>
+        <w:tc>
+          <w:tcPr>
+            <w:tcW w:w="1191" w:type="dxa"/>
+            <w:noWrap/>
+            <w:hideMark/>
+          </w:tcPr>
+          <w:p>
+            <w:pPr>
+              <w:spacing w:line="480" w:lineRule="auto"/>
+              <w:jc w:val="both"/>
+              <w:rPr>
+                <w:rFonts w:ascii="Times New Roman" w:hAnsi="Times New Roman" w:cs="Times New Roman"/>
+                <w:b/>
+                <w:bCs/>
+              </w:rPr>
+            </w:pPr>
+            <w:r>
+              <w:rPr>
+                <w:rFonts w:ascii="Times New Roman" w:hAnsi="Times New Roman" w:cs="Times New Roman"/>
+                <w:b/>
+                <w:bCs/>
+              </w:rPr>
+              <w:t>0.040</w:t>
+            </w:r>
+          </w:p>
+        </w:tc>
+      </w:tr>
+      <w:tr>
+        <w:trPr>
+          <w:trHeight w:val="320"/>
+        </w:trPr>
+        <w:tc>
+          <w:tcPr>
+            <w:tcW w:w="2064" w:type="dxa"/>
+            <w:noWrap/>
+            <w:hideMark/>
+          </w:tcPr>
+          <w:p>
+            <w:pPr>
+              <w:spacing w:line="480" w:lineRule="auto"/>
+              <w:jc w:val="both"/>
+              <w:rPr>
+                <w:rFonts w:ascii="Times New Roman" w:hAnsi="Times New Roman" w:cs="Times New Roman"/>
+              </w:rPr>
+            </w:pPr>
+            <w:r>
+              <w:rPr>
+                <w:rFonts w:ascii="Times New Roman" w:hAnsi="Times New Roman" w:cs="Times New Roman"/>
+              </w:rPr>
+              <w:t>Bayes</w:t>
+            </w:r>
+            <w:r>
+              <w:rPr>
+                <w:rFonts w:ascii="Times New Roman" w:hAnsi="Times New Roman" w:cs="Times New Roman"/>
+              </w:rPr>
+              <w:t>ian</w:t>
+            </w:r>
+          </w:p>
+        </w:tc>
+        <w:tc>
+          <w:tcPr>
+            <w:tcW w:w="1441" w:type="dxa"/>
+            <w:noWrap/>
+            <w:hideMark/>
+          </w:tcPr>
+          <w:p>
+            <w:pPr>
+              <w:spacing w:line="480" w:lineRule="auto"/>
+              <w:jc w:val="both"/>
+              <w:rPr>
+                <w:rFonts w:ascii="Times New Roman" w:hAnsi="Times New Roman" w:cs="Times New Roman"/>
+              </w:rPr>
+            </w:pPr>
+            <w:r>
+              <w:rPr>
+                <w:rFonts w:ascii="Times New Roman" w:hAnsi="Times New Roman" w:cs="Times New Roman"/>
+              </w:rPr>
+              <w:t>0.058</w:t>
+            </w:r>
+          </w:p>
+        </w:tc>
+        <w:tc>
+          <w:tcPr>
+            <w:tcW w:w="1350" w:type="dxa"/>
+            <w:noWrap/>
+            <w:hideMark/>
+          </w:tcPr>
+          <w:p>
+            <w:pPr>
+              <w:spacing w:line="480" w:lineRule="auto"/>
+              <w:jc w:val="both"/>
+              <w:rPr>
+                <w:rFonts w:ascii="Times New Roman" w:hAnsi="Times New Roman" w:cs="Times New Roman"/>
+              </w:rPr>
+            </w:pPr>
+            <w:r>
+              <w:rPr>
+                <w:rFonts w:ascii="Times New Roman" w:hAnsi="Times New Roman" w:cs="Times New Roman"/>
+              </w:rPr>
+              <w:t>-2.399</w:t>
+            </w:r>
+          </w:p>
+        </w:tc>
+        <w:tc>
+          <w:tcPr>
+            <w:tcW w:w="990" w:type="dxa"/>
+            <w:noWrap/>
+            <w:hideMark/>
+          </w:tcPr>
+          <w:p>
+            <w:pPr>
+              <w:spacing w:line="480" w:lineRule="auto"/>
+              <w:jc w:val="both"/>
+              <w:rPr>
+                <w:rFonts w:ascii="Times New Roman" w:hAnsi="Times New Roman" w:cs="Times New Roman"/>
+              </w:rPr>
+            </w:pPr>
+            <w:r>
+              <w:rPr>
+                <w:rFonts w:ascii="Times New Roman" w:hAnsi="Times New Roman" w:cs="Times New Roman"/>
+              </w:rPr>
+              <w:t>0.224</w:t>
+            </w:r>
+          </w:p>
+        </w:tc>
+        <w:tc>
+          <w:tcPr>
+            <w:tcW w:w="1123" w:type="dxa"/>
+            <w:noWrap/>
+            <w:hideMark/>
+          </w:tcPr>
+          <w:p>
+            <w:pPr>
+              <w:spacing w:line="480" w:lineRule="auto"/>
+              <w:jc w:val="both"/>
+              <w:rPr>
+                <w:rFonts w:ascii="Times New Roman" w:hAnsi="Times New Roman" w:cs="Times New Roman"/>
+              </w:rPr>
+            </w:pPr>
+            <w:r>
+              <w:rPr>
+                <w:rFonts w:ascii="Times New Roman" w:hAnsi="Times New Roman" w:cs="Times New Roman"/>
+              </w:rPr>
+              <w:t>-0.974</w:t>
+            </w:r>
+          </w:p>
+        </w:tc>
+        <w:tc>
+          <w:tcPr>
+            <w:tcW w:w="1191" w:type="dxa"/>
+            <w:noWrap/>
+            <w:hideMark/>
+          </w:tcPr>
+          <w:p>
+            <w:pPr>
+              <w:spacing w:line="480" w:lineRule="auto"/>
+              <w:jc w:val="both"/>
+              <w:rPr>
+                <w:rFonts w:ascii="Times New Roman" w:hAnsi="Times New Roman" w:cs="Times New Roman"/>
+              </w:rPr>
+            </w:pPr>
+            <w:r>
+              <w:rPr>
+                <w:rFonts w:ascii="Times New Roman" w:hAnsi="Times New Roman" w:cs="Times New Roman"/>
+              </w:rPr>
+              <w:t>-0.098</w:t>
+            </w:r>
+          </w:p>
+        </w:tc>
+        <w:tc>
+          <w:tcPr>
+            <w:tcW w:w="1191" w:type="dxa"/>
+            <w:noWrap/>
+            <w:hideMark/>
+          </w:tcPr>
+          <w:p>
+            <w:pPr>
+              <w:spacing w:line="480" w:lineRule="auto"/>
+              <w:jc w:val="both"/>
+              <w:rPr>
+                <w:rFonts w:ascii="Times New Roman" w:hAnsi="Times New Roman" w:cs="Times New Roman"/>
+                <w:b/>
+                <w:bCs/>
+              </w:rPr>
+            </w:pPr>
+            <w:r>
+              <w:rPr>
+                <w:rFonts w:ascii="Times New Roman" w:hAnsi="Times New Roman" w:cs="Times New Roman"/>
+                <w:b/>
+                <w:bCs/>
+              </w:rPr>
+              <w:t>0.018</w:t>
+            </w:r>
+          </w:p>
+        </w:tc>
+      </w:tr>
+      <w:tr>
+        <w:trPr>
+          <w:trHeight w:val="320"/>
+        </w:trPr>
+        <w:tc>
+          <w:tcPr>
+            <w:tcW w:w="2064" w:type="dxa"/>
+            <w:noWrap/>
+            <w:hideMark/>
+          </w:tcPr>
+          <w:p>
+            <w:pPr>
+              <w:spacing w:line="480" w:lineRule="auto"/>
+              <w:jc w:val="both"/>
+              <w:rPr>
+                <w:rFonts w:ascii="Times New Roman" w:hAnsi="Times New Roman" w:cs="Times New Roman"/>
+              </w:rPr>
+            </w:pPr>
+            <w:r>
+              <w:rPr>
+                <w:rFonts w:ascii="Times New Roman" w:hAnsi="Times New Roman" w:cs="Times New Roman"/>
+              </w:rPr>
+              <w:t>EM</w:t>
+            </w:r>
+            <w:r>
+              <w:rPr>
+                <w:rFonts w:ascii="Times New Roman" w:hAnsi="Times New Roman" w:cs="Times New Roman"/>
+              </w:rPr>
+              <w:t xml:space="preserve"> Algorithm</w:t>
+            </w:r>
+          </w:p>
+        </w:tc>
+        <w:tc>
+          <w:tcPr>
+            <w:tcW w:w="1441" w:type="dxa"/>
+            <w:noWrap/>
+            <w:hideMark/>
+          </w:tcPr>
+          <w:p>
+            <w:pPr>
+              <w:spacing w:line="480" w:lineRule="auto"/>
+              <w:jc w:val="both"/>
+              <w:rPr>
+                <w:rFonts w:ascii="Times New Roman" w:hAnsi="Times New Roman" w:cs="Times New Roman"/>
+              </w:rPr>
+            </w:pPr>
+          </w:p>
+        </w:tc>
+        <w:tc>
+          <w:tcPr>
+            <w:tcW w:w="1350" w:type="dxa"/>
+            <w:noWrap/>
+            <w:hideMark/>
+          </w:tcPr>
+          <w:p>
+            <w:pPr>
+              <w:spacing w:line="480" w:lineRule="auto"/>
+              <w:jc w:val="both"/>
+              <w:rPr>
+                <w:rFonts w:ascii="Times New Roman" w:hAnsi="Times New Roman" w:cs="Times New Roman"/>
+              </w:rPr>
+            </w:pPr>
+          </w:p>
+        </w:tc>
+        <w:tc>
+          <w:tcPr>
+            <w:tcW w:w="990" w:type="dxa"/>
+            <w:noWrap/>
+            <w:hideMark/>
+          </w:tcPr>
+          <w:p>
+            <w:pPr>
+              <w:spacing w:line="480" w:lineRule="auto"/>
+              <w:jc w:val="both"/>
+              <w:rPr>
+                <w:rFonts w:ascii="Times New Roman" w:hAnsi="Times New Roman" w:cs="Times New Roman"/>
+              </w:rPr>
+            </w:pPr>
+          </w:p>
+        </w:tc>
+        <w:tc>
+          <w:tcPr>
+            <w:tcW w:w="1123" w:type="dxa"/>
+            <w:noWrap/>
+            <w:hideMark/>
+          </w:tcPr>
+          <w:p>
+            <w:pPr>
+              <w:spacing w:line="480" w:lineRule="auto"/>
+              <w:jc w:val="both"/>
+              <w:rPr>
+                <w:rFonts w:ascii="Times New Roman" w:hAnsi="Times New Roman" w:cs="Times New Roman"/>
+              </w:rPr>
+            </w:pPr>
+          </w:p>
+        </w:tc>
+        <w:tc>
+          <w:tcPr>
+            <w:tcW w:w="1191" w:type="dxa"/>
+            <w:noWrap/>
+            <w:hideMark/>
+          </w:tcPr>
+          <w:p>
+            <w:pPr>
+              <w:spacing w:line="480" w:lineRule="auto"/>
+              <w:jc w:val="both"/>
+              <w:rPr>
+                <w:rFonts w:ascii="Times New Roman" w:hAnsi="Times New Roman" w:cs="Times New Roman"/>
+              </w:rPr>
+            </w:pPr>
+          </w:p>
+        </w:tc>
+        <w:tc>
+          <w:tcPr>
+            <w:tcW w:w="1191" w:type="dxa"/>
+            <w:noWrap/>
+            <w:hideMark/>
+          </w:tcPr>
+          <w:p>
+            <w:pPr>
+              <w:spacing w:line="480" w:lineRule="auto"/>
+              <w:jc w:val="both"/>
+              <w:rPr>
+                <w:rFonts w:ascii="Times New Roman" w:hAnsi="Times New Roman" w:cs="Times New Roman"/>
+                <w:b/>
+                <w:bCs/>
+              </w:rPr>
+            </w:pPr>
+          </w:p>
+        </w:tc>
+      </w:tr>
+      <w:tr>
+        <w:trPr>
+          <w:trHeight w:val="320"/>
+        </w:trPr>
+        <w:tc>
+          <w:tcPr>
+            <w:tcW w:w="2064" w:type="dxa"/>
+            <w:noWrap/>
+            <w:hideMark/>
+          </w:tcPr>
+          <w:p>
+            <w:pPr>
+              <w:spacing w:line="480" w:lineRule="auto"/>
+              <w:jc w:val="both"/>
+              <w:rPr>
+                <w:rFonts w:ascii="Times New Roman" w:hAnsi="Times New Roman" w:cs="Times New Roman"/>
+              </w:rPr>
+            </w:pPr>
+            <w:r>
+              <w:rPr>
+                <w:rFonts w:ascii="Times New Roman" w:hAnsi="Times New Roman" w:cs="Times New Roman"/>
+              </w:rPr>
+              <w:t>Independen</w:t>
+            </w:r>
+            <w:r>
+              <w:rPr>
+                <w:rFonts w:ascii="Times New Roman" w:hAnsi="Times New Roman" w:cs="Times New Roman"/>
+              </w:rPr>
+              <w:t xml:space="preserve">ce (Student’s </w:t>
+            </w:r>
+            <w:r>
+              <w:rPr>
+                <w:rFonts w:ascii="Times New Roman" w:hAnsi="Times New Roman" w:cs="Times New Roman"/>
+                <w:i/>
+                <w:iCs/>
+              </w:rPr>
+              <w:t>t</w:t>
+            </w:r>
+            <w:r>
+              <w:rPr>
+                <w:rFonts w:ascii="Times New Roman" w:hAnsi="Times New Roman" w:cs="Times New Roman"/>
+              </w:rPr>
+              <w:t>-test)</w:t>
+            </w:r>
+          </w:p>
+        </w:tc>
+        <w:tc>
+          <w:tcPr>
+            <w:tcW w:w="1441" w:type="dxa"/>
+            <w:noWrap/>
+            <w:hideMark/>
+          </w:tcPr>
+          <w:p>
+            <w:pPr>
+              <w:spacing w:line="480" w:lineRule="auto"/>
+              <w:jc w:val="both"/>
+              <w:rPr>
+                <w:rFonts w:ascii="Times New Roman" w:hAnsi="Times New Roman" w:cs="Times New Roman"/>
+              </w:rPr>
+            </w:pPr>
+            <w:r>
+              <w:rPr>
+                <w:rFonts w:ascii="Times New Roman" w:hAnsi="Times New Roman" w:cs="Times New Roman"/>
+              </w:rPr>
+              <w:t>0</w:t>
+            </w:r>
+          </w:p>
+        </w:tc>
+        <w:tc>
+          <w:tcPr>
+            <w:tcW w:w="1350" w:type="dxa"/>
+            <w:noWrap/>
+            <w:hideMark/>
+          </w:tcPr>
+          <w:p>
+            <w:pPr>
+              <w:spacing w:line="480" w:lineRule="auto"/>
+              <w:jc w:val="both"/>
+              <w:rPr>
+                <w:rFonts w:ascii="Times New Roman" w:hAnsi="Times New Roman" w:cs="Times New Roman"/>
+              </w:rPr>
+            </w:pPr>
+            <w:r>
+              <w:rPr>
+                <w:rFonts w:ascii="Times New Roman" w:hAnsi="Times New Roman" w:cs="Times New Roman"/>
+              </w:rPr>
+              <w:t>-2.328</w:t>
+            </w:r>
+          </w:p>
+        </w:tc>
+        <w:tc>
+          <w:tcPr>
+            <w:tcW w:w="990" w:type="dxa"/>
+            <w:noWrap/>
+            <w:hideMark/>
+          </w:tcPr>
+          <w:p>
+            <w:pPr>
+              <w:spacing w:line="480" w:lineRule="auto"/>
+              <w:jc w:val="both"/>
+              <w:rPr>
+                <w:rFonts w:ascii="Times New Roman" w:hAnsi="Times New Roman" w:cs="Times New Roman"/>
+              </w:rPr>
+            </w:pPr>
+            <w:r>
+              <w:rPr>
+                <w:rFonts w:ascii="Times New Roman" w:hAnsi="Times New Roman" w:cs="Times New Roman"/>
+              </w:rPr>
+              <w:t>0.230</w:t>
+            </w:r>
+          </w:p>
+        </w:tc>
+        <w:tc>
+          <w:tcPr>
+            <w:tcW w:w="1123" w:type="dxa"/>
+            <w:noWrap/>
+            <w:hideMark/>
+          </w:tcPr>
+          <w:p>
+            <w:pPr>
+              <w:spacing w:line="480" w:lineRule="auto"/>
+              <w:jc w:val="both"/>
+              <w:rPr>
+                <w:rFonts w:ascii="Times New Roman" w:hAnsi="Times New Roman" w:cs="Times New Roman"/>
+              </w:rPr>
+            </w:pPr>
+            <w:r>
+              <w:rPr>
+                <w:rFonts w:ascii="Times New Roman" w:hAnsi="Times New Roman" w:cs="Times New Roman"/>
+              </w:rPr>
+              <w:t>-0.988</w:t>
+            </w:r>
+          </w:p>
+        </w:tc>
+        <w:tc>
+          <w:tcPr>
+            <w:tcW w:w="1191" w:type="dxa"/>
+            <w:noWrap/>
+            <w:hideMark/>
+          </w:tcPr>
+          <w:p>
+            <w:pPr>
+              <w:spacing w:line="480" w:lineRule="auto"/>
+              <w:jc w:val="both"/>
+              <w:rPr>
+                <w:rFonts w:ascii="Times New Roman" w:hAnsi="Times New Roman" w:cs="Times New Roman"/>
+              </w:rPr>
+            </w:pPr>
+            <w:r>
+              <w:rPr>
+                <w:rFonts w:ascii="Times New Roman" w:hAnsi="Times New Roman" w:cs="Times New Roman"/>
+              </w:rPr>
+              <w:t>-0.085</w:t>
+            </w:r>
+          </w:p>
+        </w:tc>
+        <w:tc>
+          <w:tcPr>
+            <w:tcW w:w="1191" w:type="dxa"/>
+            <w:noWrap/>
+            <w:hideMark/>
+          </w:tcPr>
+          <w:p>
+            <w:pPr>
+              <w:spacing w:line="480" w:lineRule="auto"/>
+              <w:jc w:val="both"/>
+              <w:rPr>
+                <w:rFonts w:ascii="Times New Roman" w:hAnsi="Times New Roman" w:cs="Times New Roman"/>
+                <w:b/>
+                <w:bCs/>
+              </w:rPr>
+            </w:pPr>
+            <w:r>
+              <w:rPr>
+                <w:rFonts w:ascii="Times New Roman" w:hAnsi="Times New Roman" w:cs="Times New Roman"/>
+                <w:b/>
+                <w:bCs/>
+              </w:rPr>
+              <w:t>0.022</w:t>
+            </w:r>
+          </w:p>
+        </w:tc>
+      </w:tr>
+    </w:tbl>
     <w:p>
       <w:pPr>
         <w:spacing w:line="480" w:lineRule="auto"/>
@@ -13909,8 +17015,50 @@
       <w:r>
         <w:rPr>
           <w:rFonts w:ascii="Times New Roman" w:hAnsi="Times New Roman" w:cs="Times New Roman"/>
-        </w:rPr>
-        <w:t>Show clearly in your article text where the tables and figures should appear, for example, by writing [Table 1 near here].</w:t>
+          <w:b/>
+          <w:bCs/>
+          <w:i/>
+          <w:iCs/>
+        </w:rPr>
+        <w:t>Caption:</w:t>
+      </w:r>
+      <w:r>
+        <w:rPr>
+          <w:rFonts w:ascii="Times New Roman" w:hAnsi="Times New Roman" w:cs="Times New Roman"/>
+        </w:rPr>
+        <w:t xml:space="preserve"> The mean difference between the pre- and post- intervention outcomes was -</w:t>
+      </w:r>
+      <w:r>
+        <w:rPr>
+          <w:rFonts w:ascii="Times New Roman" w:hAnsi="Times New Roman" w:cs="Times New Roman"/>
+        </w:rPr>
+        <w:t>0.536</w:t>
+      </w:r>
+      <w:r>
+        <w:rPr>
+          <w:rFonts w:ascii="Times New Roman" w:hAnsi="Times New Roman" w:cs="Times New Roman"/>
+        </w:rPr>
+        <w:t xml:space="preserve"> (pre- minus post-), suggesting average improvement in outcomes following the intervention. Using the Bayesian estimator of correlation, we would infer a 95% CI of (-0.974, -0.098) and conclude a significant change following intervention. With Student’s </w:t>
+      </w:r>
+      <w:r>
+        <w:rPr>
+          <w:rFonts w:ascii="Times New Roman" w:hAnsi="Times New Roman" w:cs="Times New Roman"/>
+          <w:i/>
+          <w:iCs/>
+        </w:rPr>
+        <w:t>t</w:t>
+      </w:r>
+      <w:r>
+        <w:rPr>
+          <w:rFonts w:ascii="Times New Roman" w:hAnsi="Times New Roman" w:cs="Times New Roman"/>
+        </w:rPr>
+        <w:t>-test, i.e., assuming no correlation, we would infer a 95% CI of (-0.988, -0.085)</w:t>
+      </w:r>
+      <w:r>
+        <w:rPr>
+          <w:rFonts w:ascii="Times New Roman" w:hAnsi="Times New Roman" w:cs="Times New Roman"/>
+        </w:rPr>
+        <w:t xml:space="preserve"> and reach the same conclusion.</w:t>
       </w:r>
     </w:p>
     <w:p>
@@ -13919,8 +17067,6 @@
         <w:jc w:val="both"/>
         <w:rPr>
           <w:rFonts w:ascii="Times New Roman" w:hAnsi="Times New Roman" w:cs="Times New Roman"/>
-          <w:b/>
-          <w:bCs/>
         </w:rPr>
       </w:pPr>
     </w:p>
@@ -13934,13 +17080,22 @@
           <w:bCs/>
         </w:rPr>
       </w:pPr>
-      <w:r>
+    </w:p>
+    <w:p>
+      <w:pPr>
         <w:rPr>
           <w:rFonts w:ascii="Times New Roman" w:hAnsi="Times New Roman" w:cs="Times New Roman"/>
           <w:b/>
           <w:bCs/>
         </w:rPr>
-        <w:t>Figures</w:t>
+      </w:pPr>
+      <w:r>
+        <w:rPr>
+          <w:rFonts w:ascii="Times New Roman" w:hAnsi="Times New Roman" w:cs="Times New Roman"/>
+          <w:b/>
+          <w:bCs/>
+        </w:rPr>
+        <w:br w:type="page"/>
       </w:r>
     </w:p>
     <w:p>
@@ -13953,6 +17108,15 @@
           <w:bCs/>
         </w:rPr>
       </w:pPr>
+      <w:r>
+        <w:rPr>
+          <w:rFonts w:ascii="Times New Roman" w:hAnsi="Times New Roman" w:cs="Times New Roman"/>
+          <w:b/>
+          <w:bCs/>
+        </w:rPr>
+        <w:lastRenderedPageBreak/>
+        <w:t>Appendix</w:t>
+      </w:r>
     </w:p>
     <w:p>
       <w:pPr>
@@ -13966,20 +17130,7 @@
         <w:rPr>
           <w:rFonts w:ascii="Times New Roman" w:hAnsi="Times New Roman" w:cs="Times New Roman"/>
         </w:rPr>
-        <w:t>figures; figure captions (as a list)</w:t>
-      </w:r>
-    </w:p>
-    <w:p>
-      <w:pPr>
-        <w:rPr>
-          <w:rFonts w:ascii="Times New Roman" w:hAnsi="Times New Roman" w:cs="Times New Roman"/>
-        </w:rPr>
-      </w:pPr>
-      <w:r>
-        <w:rPr>
-          <w:rFonts w:ascii="Times New Roman" w:hAnsi="Times New Roman" w:cs="Times New Roman"/>
-        </w:rPr>
-        <w:br w:type="page"/>
+        <w:t>A1. Description of EM algorithm implementation</w:t>
       </w:r>
     </w:p>
     <w:p>
@@ -13988,99 +17139,13 @@
         <w:jc w:val="both"/>
         <w:rPr>
           <w:rFonts w:ascii="Times New Roman" w:hAnsi="Times New Roman" w:cs="Times New Roman"/>
-          <w:b/>
-          <w:bCs/>
         </w:rPr>
       </w:pPr>
       <w:r>
         <w:rPr>
           <w:rFonts w:ascii="Times New Roman" w:hAnsi="Times New Roman" w:cs="Times New Roman"/>
-          <w:b/>
-          <w:bCs/>
-        </w:rPr>
-        <w:lastRenderedPageBreak/>
-        <w:t>Appendix</w:t>
-      </w:r>
-    </w:p>
-    <w:p>
-      <w:pPr>
-        <w:spacing w:line="480" w:lineRule="auto"/>
-        <w:jc w:val="both"/>
-        <w:rPr>
-          <w:rFonts w:ascii="Times New Roman" w:hAnsi="Times New Roman" w:cs="Times New Roman"/>
-        </w:rPr>
-      </w:pPr>
-    </w:p>
-    <w:p>
-      <w:pPr>
-        <w:spacing w:line="480" w:lineRule="auto"/>
-        <w:jc w:val="both"/>
-        <w:rPr>
-          <w:rFonts w:ascii="Times New Roman" w:hAnsi="Times New Roman" w:cs="Times New Roman"/>
-        </w:rPr>
-      </w:pPr>
-      <w:r>
-        <w:rPr>
-          <w:rFonts w:ascii="Times New Roman" w:hAnsi="Times New Roman" w:cs="Times New Roman"/>
-        </w:rPr>
-        <w:t>Description of EM algorithm implementation</w:t>
-      </w:r>
-    </w:p>
-    <w:p>
-      <w:pPr>
-        <w:spacing w:line="480" w:lineRule="auto"/>
-        <w:jc w:val="both"/>
-        <w:rPr>
-          <w:rFonts w:ascii="Times New Roman" w:hAnsi="Times New Roman" w:cs="Times New Roman"/>
-        </w:rPr>
-      </w:pPr>
-    </w:p>
-    <w:p>
-      <w:pPr>
-        <w:spacing w:line="480" w:lineRule="auto"/>
-        <w:jc w:val="both"/>
-        <w:rPr>
-          <w:rFonts w:ascii="Times New Roman" w:hAnsi="Times New Roman" w:cs="Times New Roman"/>
-        </w:rPr>
-      </w:pPr>
-      <w:r>
-        <w:rPr>
-          <w:rFonts w:ascii="Times New Roman" w:hAnsi="Times New Roman" w:cs="Times New Roman"/>
-        </w:rPr>
-        <w:t>Figure of effective correlation versus true correlation</w:t>
-      </w:r>
-    </w:p>
-    <w:p>
-      <w:pPr>
-        <w:spacing w:line="480" w:lineRule="auto"/>
-        <w:jc w:val="both"/>
-        <w:rPr>
-          <w:rFonts w:ascii="Times New Roman" w:hAnsi="Times New Roman" w:cs="Times New Roman"/>
-        </w:rPr>
-      </w:pPr>
-    </w:p>
-    <w:p>
-      <w:pPr>
-        <w:spacing w:line="480" w:lineRule="auto"/>
-        <w:jc w:val="both"/>
-        <w:rPr>
-          <w:rFonts w:ascii="Times New Roman" w:hAnsi="Times New Roman" w:cs="Times New Roman"/>
-        </w:rPr>
-      </w:pPr>
-    </w:p>
-    <w:p>
-      <w:pPr>
-        <w:spacing w:line="480" w:lineRule="auto"/>
-        <w:jc w:val="both"/>
-        <w:rPr>
-          <w:rFonts w:ascii="Times New Roman" w:hAnsi="Times New Roman" w:cs="Times New Roman"/>
-        </w:rPr>
-      </w:pPr>
-      <w:r>
-        <w:rPr>
-          <w:rFonts w:ascii="Times New Roman" w:hAnsi="Times New Roman" w:cs="Times New Roman"/>
-        </w:rPr>
-        <w:t xml:space="preserve">Details on how estimators were modified for application </w:t>
+        </w:rPr>
+        <w:t xml:space="preserve">A2. Figure showing effective correlation versus true correlation, for ordinal </w:t>
       </w:r>
       <w:proofErr w:type="gramStart"/>
       <w:r>
@@ -14099,6 +17164,20 @@
           <w:rFonts w:ascii="Times New Roman" w:hAnsi="Times New Roman" w:cs="Times New Roman"/>
         </w:rPr>
       </w:pPr>
+      <w:r>
+        <w:rPr>
+          <w:rFonts w:ascii="Times New Roman" w:hAnsi="Times New Roman" w:cs="Times New Roman"/>
+        </w:rPr>
+        <w:t xml:space="preserve">A3. Figure showing histograms of simulated and actual datasets with ordinal </w:t>
+      </w:r>
+      <w:proofErr w:type="gramStart"/>
+      <w:r>
+        <w:rPr>
+          <w:rFonts w:ascii="Times New Roman" w:hAnsi="Times New Roman" w:cs="Times New Roman"/>
+        </w:rPr>
+        <w:t>outcomes</w:t>
+      </w:r>
+      <w:proofErr w:type="gramEnd"/>
     </w:p>
     <w:p>
       <w:pPr>
@@ -14112,8 +17191,69 @@
         <w:rPr>
           <w:rFonts w:ascii="Times New Roman" w:hAnsi="Times New Roman" w:cs="Times New Roman"/>
         </w:rPr>
-        <w:t>Additional results of simulation study</w:t>
-      </w:r>
+        <w:t xml:space="preserve">A4. Explanation </w:t>
+      </w:r>
+      <w:r>
+        <w:rPr>
+          <w:rFonts w:ascii="Times New Roman" w:hAnsi="Times New Roman" w:cs="Times New Roman"/>
+        </w:rPr>
+        <w:t xml:space="preserve">on how </w:t>
+      </w:r>
+      <w:r>
+        <w:rPr>
+          <w:rFonts w:ascii="Times New Roman" w:hAnsi="Times New Roman" w:cs="Times New Roman"/>
+        </w:rPr>
+        <w:t xml:space="preserve">proposed </w:t>
+      </w:r>
+      <w:r>
+        <w:rPr>
+          <w:rFonts w:ascii="Times New Roman" w:hAnsi="Times New Roman" w:cs="Times New Roman"/>
+        </w:rPr>
+        <w:t xml:space="preserve">estimators were modified for </w:t>
+      </w:r>
+      <w:r>
+        <w:rPr>
+          <w:rFonts w:ascii="Times New Roman" w:hAnsi="Times New Roman" w:cs="Times New Roman"/>
+        </w:rPr>
+        <w:t xml:space="preserve">the </w:t>
+      </w:r>
+      <w:r>
+        <w:rPr>
+          <w:rFonts w:ascii="Times New Roman" w:hAnsi="Times New Roman" w:cs="Times New Roman"/>
+        </w:rPr>
+        <w:t xml:space="preserve">application </w:t>
+      </w:r>
+      <w:proofErr w:type="gramStart"/>
+      <w:r>
+        <w:rPr>
+          <w:rFonts w:ascii="Times New Roman" w:hAnsi="Times New Roman" w:cs="Times New Roman"/>
+        </w:rPr>
+        <w:t>datasets</w:t>
+      </w:r>
+      <w:proofErr w:type="gramEnd"/>
+    </w:p>
+    <w:p>
+      <w:pPr>
+        <w:spacing w:line="480" w:lineRule="auto"/>
+        <w:jc w:val="both"/>
+        <w:rPr>
+          <w:rFonts w:ascii="Times New Roman" w:hAnsi="Times New Roman" w:cs="Times New Roman"/>
+        </w:rPr>
+      </w:pPr>
+      <w:r>
+        <w:rPr>
+          <w:rFonts w:ascii="Times New Roman" w:hAnsi="Times New Roman" w:cs="Times New Roman"/>
+        </w:rPr>
+        <w:t xml:space="preserve">A5. Additional figures presenting results of the simulation </w:t>
+      </w:r>
+      <w:proofErr w:type="gramStart"/>
+      <w:r>
+        <w:rPr>
+          <w:rFonts w:ascii="Times New Roman" w:hAnsi="Times New Roman" w:cs="Times New Roman"/>
+        </w:rPr>
+        <w:t>study</w:t>
+      </w:r>
+      <w:proofErr w:type="gramEnd"/>
     </w:p>
     <w:sectPr>
       <w:pgSz w:w="12240" w:h="15840"/>
@@ -14756,7 +17896,6 @@
   <w:style w:type="character" w:default="1" w:styleId="DefaultParagraphFont">
     <w:name w:val="Default Paragraph Font"/>
     <w:uiPriority w:val="1"/>
-    <w:semiHidden/>
     <w:unhideWhenUsed/>
   </w:style>
   <w:style w:type="table" w:default="1" w:styleId="TableNormal">
@@ -14889,6 +18028,22 @@
     <w:uiPriority w:val="37"/>
     <w:unhideWhenUsed/>
     <w:rsid w:val="00202D9B"/>
+  </w:style>
+  <w:style w:type="table" w:styleId="TableGrid">
+    <w:name w:val="Table Grid"/>
+    <w:basedOn w:val="TableNormal"/>
+    <w:uiPriority w:val="39"/>
+    <w:rsid w:val="002A1564"/>
+    <w:tblPr>
+      <w:tblBorders>
+        <w:top w:val="single" w:sz="4" w:space="0" w:color="auto"/>
+        <w:left w:val="single" w:sz="4" w:space="0" w:color="auto"/>
+        <w:bottom w:val="single" w:sz="4" w:space="0" w:color="auto"/>
+        <w:right w:val="single" w:sz="4" w:space="0" w:color="auto"/>
+        <w:insideH w:val="single" w:sz="4" w:space="0" w:color="auto"/>
+        <w:insideV w:val="single" w:sz="4" w:space="0" w:color="auto"/>
+      </w:tblBorders>
+    </w:tblPr>
   </w:style>
 </w:styles>
 </file>

</xml_diff>

<commit_message>
finished adding figures, need to convert to JAS template
</commit_message>
<xml_diff>
--- a/Dissemination/Manuscript Drafts/Feb-24-2023.docx
+++ b/Dissemination/Manuscript Drafts/Feb-24-2023.docx
@@ -796,19 +796,49 @@
         <w:rPr>
           <w:rFonts w:ascii="Times New Roman" w:hAnsi="Times New Roman" w:cs="Times New Roman"/>
         </w:rPr>
-        <w:t>physicians were assigned to a ‘control’ group. The collection of identifiers was made optional through a survey field in which one could enter the last four digits of one’s phone number. Within the control group, 10 (14%) survey responses were matched on the optional identifier. In the intervention group, 9 (11%) of survey responses were matched. Thus</w:t>
-      </w:r>
-      <w:r>
-        <w:rPr>
-          <w:rFonts w:ascii="Times New Roman" w:hAnsi="Times New Roman" w:cs="Times New Roman"/>
-        </w:rPr>
-        <w:t>,</w:t>
-      </w:r>
-      <w:r>
-        <w:rPr>
-          <w:rFonts w:ascii="Times New Roman" w:hAnsi="Times New Roman" w:cs="Times New Roman"/>
-        </w:rPr>
-        <w:t xml:space="preserve"> the </w:t>
+        <w:t xml:space="preserve">physicians were assigned to a ‘control’ group. The collection of identifiers was made optional through a survey field in which one could enter the last four digits of one’s phone number. Within the </w:t>
+      </w:r>
+      <w:r>
+        <w:rPr>
+          <w:rFonts w:ascii="Times New Roman" w:hAnsi="Times New Roman" w:cs="Times New Roman"/>
+        </w:rPr>
+        <w:t>intervention group, 9 (11%) survey responses were matched on the optional identifier.</w:t>
+      </w:r>
+      <w:r>
+        <w:rPr>
+          <w:rFonts w:ascii="Times New Roman" w:hAnsi="Times New Roman" w:cs="Times New Roman"/>
+        </w:rPr>
+        <w:t xml:space="preserve"> </w:t>
+      </w:r>
+      <w:r>
+        <w:rPr>
+          <w:rFonts w:ascii="Times New Roman" w:hAnsi="Times New Roman" w:cs="Times New Roman"/>
+        </w:rPr>
+        <w:t xml:space="preserve">In the </w:t>
+      </w:r>
+      <w:r>
+        <w:rPr>
+          <w:rFonts w:ascii="Times New Roman" w:hAnsi="Times New Roman" w:cs="Times New Roman"/>
+        </w:rPr>
+        <w:t xml:space="preserve">control group, 10 (14%) </w:t>
+      </w:r>
+      <w:r>
+        <w:rPr>
+          <w:rFonts w:ascii="Times New Roman" w:hAnsi="Times New Roman" w:cs="Times New Roman"/>
+        </w:rPr>
+        <w:t xml:space="preserve">survey responses were matched. </w:t>
+      </w:r>
+      <w:r>
+        <w:rPr>
+          <w:rFonts w:ascii="Times New Roman" w:hAnsi="Times New Roman" w:cs="Times New Roman"/>
+        </w:rPr>
+        <w:t>The</w:t>
+      </w:r>
+      <w:r>
+        <w:rPr>
+          <w:rFonts w:ascii="Times New Roman" w:hAnsi="Times New Roman" w:cs="Times New Roman"/>
+        </w:rPr>
+        <w:t xml:space="preserve"> </w:t>
       </w:r>
       <w:r>
         <w:rPr>
@@ -826,7 +856,13 @@
         <w:rPr>
           <w:rFonts w:ascii="Times New Roman" w:hAnsi="Times New Roman" w:cs="Times New Roman"/>
         </w:rPr>
-        <w:t xml:space="preserve">is an example </w:t>
+        <w:t>provided</w:t>
+      </w:r>
+      <w:r>
+        <w:rPr>
+          <w:rFonts w:ascii="Times New Roman" w:hAnsi="Times New Roman" w:cs="Times New Roman"/>
+        </w:rPr>
+        <w:t xml:space="preserve"> an example </w:t>
       </w:r>
       <w:r>
         <w:rPr>
@@ -862,7 +898,37 @@
         <w:rPr>
           <w:rFonts w:ascii="Times New Roman" w:hAnsi="Times New Roman" w:cs="Times New Roman"/>
         </w:rPr>
-        <w:t>, for the control and intervention groups separately</w:t>
+        <w:t xml:space="preserve"> for </w:t>
+      </w:r>
+      <w:r>
+        <w:rPr>
+          <w:rFonts w:ascii="Times New Roman" w:hAnsi="Times New Roman" w:cs="Times New Roman"/>
+        </w:rPr>
+        <w:t xml:space="preserve">the </w:t>
+      </w:r>
+      <w:r>
+        <w:rPr>
+          <w:rFonts w:ascii="Times New Roman" w:hAnsi="Times New Roman" w:cs="Times New Roman"/>
+        </w:rPr>
+        <w:t>intervention</w:t>
+      </w:r>
+      <w:r>
+        <w:rPr>
+          <w:rFonts w:ascii="Times New Roman" w:hAnsi="Times New Roman" w:cs="Times New Roman"/>
+        </w:rPr>
+        <w:t xml:space="preserve"> and </w:t>
+      </w:r>
+      <w:r>
+        <w:rPr>
+          <w:rFonts w:ascii="Times New Roman" w:hAnsi="Times New Roman" w:cs="Times New Roman"/>
+        </w:rPr>
+        <w:t>control</w:t>
+      </w:r>
+      <w:r>
+        <w:rPr>
+          <w:rFonts w:ascii="Times New Roman" w:hAnsi="Times New Roman" w:cs="Times New Roman"/>
+        </w:rPr>
+        <w:t xml:space="preserve"> groups separately</w:t>
       </w:r>
       <w:r>
         <w:rPr>
@@ -9684,7 +9750,31 @@
         <w:rPr>
           <w:rFonts w:ascii="Times New Roman" w:hAnsi="Times New Roman" w:cs="Times New Roman"/>
         </w:rPr>
-        <w:t xml:space="preserve"> for the control and intervention groups separately.</w:t>
+        <w:t xml:space="preserve"> for the </w:t>
+      </w:r>
+      <w:r>
+        <w:rPr>
+          <w:rFonts w:ascii="Times New Roman" w:hAnsi="Times New Roman" w:cs="Times New Roman"/>
+        </w:rPr>
+        <w:t>intervention</w:t>
+      </w:r>
+      <w:r>
+        <w:rPr>
+          <w:rFonts w:ascii="Times New Roman" w:hAnsi="Times New Roman" w:cs="Times New Roman"/>
+        </w:rPr>
+        <w:t xml:space="preserve"> and </w:t>
+      </w:r>
+      <w:r>
+        <w:rPr>
+          <w:rFonts w:ascii="Times New Roman" w:hAnsi="Times New Roman" w:cs="Times New Roman"/>
+        </w:rPr>
+        <w:t>control</w:t>
+      </w:r>
+      <w:r>
+        <w:rPr>
+          <w:rFonts w:ascii="Times New Roman" w:hAnsi="Times New Roman" w:cs="Times New Roman"/>
+        </w:rPr>
+        <w:t xml:space="preserve"> groups separately.</w:t>
       </w:r>
       <w:r>
         <w:rPr>
@@ -9702,7 +9792,55 @@
         <w:rPr>
           <w:rFonts w:ascii="Times New Roman" w:hAnsi="Times New Roman" w:cs="Times New Roman"/>
         </w:rPr>
-        <w:t xml:space="preserve"> Since some physicians were lost to follow-up, we modified the degrees of freedom in our tests to address the imbalance in the number of responses between pre- and post- intervention. We provide further details in the Appendix.</w:t>
+        <w:t xml:space="preserve"> Since some physicians were lost to follow-up, we modified the </w:t>
+      </w:r>
+      <w:r>
+        <w:rPr>
+          <w:rFonts w:ascii="Times New Roman" w:hAnsi="Times New Roman" w:cs="Times New Roman"/>
+        </w:rPr>
+        <w:t xml:space="preserve">maximally conservative </w:t>
+      </w:r>
+      <w:r>
+        <w:rPr>
+          <w:rFonts w:ascii="Times New Roman" w:hAnsi="Times New Roman" w:cs="Times New Roman"/>
+        </w:rPr>
+        <w:t>test</w:t>
+      </w:r>
+      <w:r>
+        <w:rPr>
+          <w:rFonts w:ascii="Times New Roman" w:hAnsi="Times New Roman" w:cs="Times New Roman"/>
+        </w:rPr>
+        <w:t xml:space="preserve"> and the test based on the EM algorithm estimator</w:t>
+      </w:r>
+      <w:r>
+        <w:rPr>
+          <w:rFonts w:ascii="Times New Roman" w:hAnsi="Times New Roman" w:cs="Times New Roman"/>
+        </w:rPr>
+        <w:t xml:space="preserve"> to address</w:t>
+      </w:r>
+      <w:r>
+        <w:rPr>
+          <w:rFonts w:ascii="Times New Roman" w:hAnsi="Times New Roman" w:cs="Times New Roman"/>
+        </w:rPr>
+        <w:t xml:space="preserve"> </w:t>
+      </w:r>
+      <w:r>
+        <w:rPr>
+          <w:rFonts w:ascii="Times New Roman" w:hAnsi="Times New Roman" w:cs="Times New Roman"/>
+        </w:rPr>
+        <w:t>imbalance</w:t>
+      </w:r>
+      <w:r>
+        <w:rPr>
+          <w:rFonts w:ascii="Times New Roman" w:hAnsi="Times New Roman" w:cs="Times New Roman"/>
+        </w:rPr>
+        <w:t>s</w:t>
+      </w:r>
+      <w:r>
+        <w:rPr>
+          <w:rFonts w:ascii="Times New Roman" w:hAnsi="Times New Roman" w:cs="Times New Roman"/>
+        </w:rPr>
+        <w:t xml:space="preserve"> in the number of responses between pre- and post- intervention. We provide further details in the Appendix.</w:t>
       </w:r>
     </w:p>
     <w:p>
@@ -14126,6 +14264,2092 @@
           <w:rFonts w:ascii="Times New Roman" w:hAnsi="Times New Roman" w:cs="Times New Roman"/>
           <w:b/>
           <w:bCs/>
+          <w:i/>
+          <w:iCs/>
+        </w:rPr>
+      </w:pPr>
+      <w:r>
+        <w:rPr>
+          <w:rFonts w:ascii="Times New Roman" w:hAnsi="Times New Roman" w:cs="Times New Roman"/>
+          <w:b/>
+          <w:bCs/>
+          <w:i/>
+          <w:iCs/>
+        </w:rPr>
+        <w:t>Figure 1: Illustration of datasets that are paired versus paired but unmatched.</w:t>
+      </w:r>
+    </w:p>
+    <w:p>
+      <w:pPr>
+        <w:rPr>
+          <w:rFonts w:ascii="Times New Roman" w:hAnsi="Times New Roman" w:cs="Times New Roman"/>
+          <w:b/>
+          <w:bCs/>
+        </w:rPr>
+      </w:pPr>
+    </w:p>
+    <w:tbl>
+      <w:tblPr>
+        <w:tblStyle w:val="PlainTable4"/>
+        <w:tblW w:w="0" w:type="auto"/>
+        <w:tblLook w:val="06A0" w:firstRow="1" w:lastRow="0" w:firstColumn="1" w:lastColumn="0" w:noHBand="1" w:noVBand="1"/>
+      </w:tblPr>
+      <w:tblGrid>
+        <w:gridCol w:w="625"/>
+        <w:gridCol w:w="8725"/>
+      </w:tblGrid>
+      <w:tr>
+        <w:trPr>
+          <w:cnfStyle w:val="100000000000" w:firstRow="1" w:lastRow="0" w:firstColumn="0" w:lastColumn="0" w:oddVBand="0" w:evenVBand="0" w:oddHBand="0" w:evenHBand="0" w:firstRowFirstColumn="0" w:firstRowLastColumn="0" w:lastRowFirstColumn="0" w:lastRowLastColumn="0"/>
+        </w:trPr>
+        <w:tc>
+          <w:tcPr>
+            <w:cnfStyle w:val="001000000000" w:firstRow="0" w:lastRow="0" w:firstColumn="1" w:lastColumn="0" w:oddVBand="0" w:evenVBand="0" w:oddHBand="0" w:evenHBand="0" w:firstRowFirstColumn="0" w:firstRowLastColumn="0" w:lastRowFirstColumn="0" w:lastRowLastColumn="0"/>
+            <w:tcW w:w="625" w:type="dxa"/>
+          </w:tcPr>
+          <w:p>
+            <w:pPr>
+              <w:rPr>
+                <w:rFonts w:ascii="Times New Roman" w:hAnsi="Times New Roman" w:cs="Times New Roman"/>
+              </w:rPr>
+            </w:pPr>
+            <w:r>
+              <w:rPr>
+                <w:rFonts w:ascii="Times New Roman" w:hAnsi="Times New Roman" w:cs="Times New Roman"/>
+              </w:rPr>
+              <w:t>A</w:t>
+            </w:r>
+          </w:p>
+        </w:tc>
+        <w:tc>
+          <w:tcPr>
+            <w:tcW w:w="8725" w:type="dxa"/>
+          </w:tcPr>
+          <w:p>
+            <w:pPr>
+              <w:jc w:val="center"/>
+              <w:cnfStyle w:val="100000000000" w:firstRow="1" w:lastRow="0" w:firstColumn="0" w:lastColumn="0" w:oddVBand="0" w:evenVBand="0" w:oddHBand="0" w:evenHBand="0" w:firstRowFirstColumn="0" w:firstRowLastColumn="0" w:lastRowFirstColumn="0" w:lastRowLastColumn="0"/>
+              <w:rPr>
+                <w:rFonts w:ascii="Times New Roman" w:hAnsi="Times New Roman" w:cs="Times New Roman"/>
+                <w:b w:val="0"/>
+                <w:bCs w:val="0"/>
+              </w:rPr>
+            </w:pPr>
+            <w:r>
+              <w:rPr>
+                <w:rFonts w:ascii="Times New Roman" w:hAnsi="Times New Roman" w:cs="Times New Roman"/>
+                <w:b w:val="0"/>
+                <w:bCs w:val="0"/>
+                <w:noProof/>
+              </w:rPr>
+              <w:drawing>
+                <wp:inline distT="0" distB="0" distL="0" distR="0" wp14:anchorId="4059CE4E" wp14:editId="7BA75B82">
+                  <wp:extent cx="3929700" cy="2976664"/>
+                  <wp:effectExtent l="0" t="0" r="0" b="0"/>
+                  <wp:docPr id="1" name="Picture 1" descr="Table&#10;&#10;Description automatically generated"/>
+                  <wp:cNvGraphicFramePr>
+                    <a:graphicFrameLocks xmlns:a="http://schemas.openxmlformats.org/drawingml/2006/main" noChangeAspect="1"/>
+                  </wp:cNvGraphicFramePr>
+                  <a:graphic xmlns:a="http://schemas.openxmlformats.org/drawingml/2006/main">
+                    <a:graphicData uri="http://schemas.openxmlformats.org/drawingml/2006/picture">
+                      <pic:pic xmlns:pic="http://schemas.openxmlformats.org/drawingml/2006/picture">
+                        <pic:nvPicPr>
+                          <pic:cNvPr id="1" name="Picture 1" descr="Table&#10;&#10;Description automatically generated"/>
+                          <pic:cNvPicPr/>
+                        </pic:nvPicPr>
+                        <pic:blipFill>
+                          <a:blip r:embed="rId10" cstate="print">
+                            <a:extLst>
+                              <a:ext uri="{28A0092B-C50C-407E-A947-70E740481C1C}">
+                                <a14:useLocalDpi xmlns:a14="http://schemas.microsoft.com/office/drawing/2010/main" val="0"/>
+                              </a:ext>
+                            </a:extLst>
+                          </a:blip>
+                          <a:stretch>
+                            <a:fillRect/>
+                          </a:stretch>
+                        </pic:blipFill>
+                        <pic:spPr>
+                          <a:xfrm>
+                            <a:off x="0" y="0"/>
+                            <a:ext cx="3959957" cy="2999583"/>
+                          </a:xfrm>
+                          <a:prstGeom prst="rect">
+                            <a:avLst/>
+                          </a:prstGeom>
+                        </pic:spPr>
+                      </pic:pic>
+                    </a:graphicData>
+                  </a:graphic>
+                </wp:inline>
+              </w:drawing>
+            </w:r>
+          </w:p>
+        </w:tc>
+      </w:tr>
+      <w:tr>
+        <w:tc>
+          <w:tcPr>
+            <w:cnfStyle w:val="001000000000" w:firstRow="0" w:lastRow="0" w:firstColumn="1" w:lastColumn="0" w:oddVBand="0" w:evenVBand="0" w:oddHBand="0" w:evenHBand="0" w:firstRowFirstColumn="0" w:firstRowLastColumn="0" w:lastRowFirstColumn="0" w:lastRowLastColumn="0"/>
+            <w:tcW w:w="625" w:type="dxa"/>
+          </w:tcPr>
+          <w:p>
+            <w:pPr>
+              <w:rPr>
+                <w:rFonts w:ascii="Times New Roman" w:hAnsi="Times New Roman" w:cs="Times New Roman"/>
+              </w:rPr>
+            </w:pPr>
+            <w:r>
+              <w:rPr>
+                <w:rFonts w:ascii="Times New Roman" w:hAnsi="Times New Roman" w:cs="Times New Roman"/>
+              </w:rPr>
+              <w:t>B</w:t>
+            </w:r>
+          </w:p>
+        </w:tc>
+        <w:tc>
+          <w:tcPr>
+            <w:tcW w:w="8725" w:type="dxa"/>
+          </w:tcPr>
+          <w:p>
+            <w:pPr>
+              <w:jc w:val="center"/>
+              <w:cnfStyle w:val="000000000000" w:firstRow="0" w:lastRow="0" w:firstColumn="0" w:lastColumn="0" w:oddVBand="0" w:evenVBand="0" w:oddHBand="0" w:evenHBand="0" w:firstRowFirstColumn="0" w:firstRowLastColumn="0" w:lastRowFirstColumn="0" w:lastRowLastColumn="0"/>
+              <w:rPr>
+                <w:rFonts w:ascii="Times New Roman" w:hAnsi="Times New Roman" w:cs="Times New Roman"/>
+                <w:b/>
+                <w:bCs/>
+              </w:rPr>
+            </w:pPr>
+            <w:r>
+              <w:rPr>
+                <w:rFonts w:ascii="Times New Roman" w:hAnsi="Times New Roman" w:cs="Times New Roman"/>
+                <w:b/>
+                <w:bCs/>
+                <w:noProof/>
+              </w:rPr>
+              <w:drawing>
+                <wp:inline distT="0" distB="0" distL="0" distR="0" wp14:anchorId="2C933B89" wp14:editId="6BB992C9">
+                  <wp:extent cx="4027252" cy="2626468"/>
+                  <wp:effectExtent l="0" t="0" r="0" b="2540"/>
+                  <wp:docPr id="2" name="Picture 2" descr="Chart, funnel chart&#10;&#10;Description automatically generated"/>
+                  <wp:cNvGraphicFramePr>
+                    <a:graphicFrameLocks xmlns:a="http://schemas.openxmlformats.org/drawingml/2006/main" noChangeAspect="1"/>
+                  </wp:cNvGraphicFramePr>
+                  <a:graphic xmlns:a="http://schemas.openxmlformats.org/drawingml/2006/main">
+                    <a:graphicData uri="http://schemas.openxmlformats.org/drawingml/2006/picture">
+                      <pic:pic xmlns:pic="http://schemas.openxmlformats.org/drawingml/2006/picture">
+                        <pic:nvPicPr>
+                          <pic:cNvPr id="2" name="Picture 2" descr="Chart, funnel chart&#10;&#10;Description automatically generated"/>
+                          <pic:cNvPicPr/>
+                        </pic:nvPicPr>
+                        <pic:blipFill>
+                          <a:blip r:embed="rId11">
+                            <a:extLst>
+                              <a:ext uri="{28A0092B-C50C-407E-A947-70E740481C1C}">
+                                <a14:useLocalDpi xmlns:a14="http://schemas.microsoft.com/office/drawing/2010/main" val="0"/>
+                              </a:ext>
+                            </a:extLst>
+                          </a:blip>
+                          <a:stretch>
+                            <a:fillRect/>
+                          </a:stretch>
+                        </pic:blipFill>
+                        <pic:spPr>
+                          <a:xfrm>
+                            <a:off x="0" y="0"/>
+                            <a:ext cx="4063712" cy="2650246"/>
+                          </a:xfrm>
+                          <a:prstGeom prst="rect">
+                            <a:avLst/>
+                          </a:prstGeom>
+                        </pic:spPr>
+                      </pic:pic>
+                    </a:graphicData>
+                  </a:graphic>
+                </wp:inline>
+              </w:drawing>
+            </w:r>
+          </w:p>
+        </w:tc>
+      </w:tr>
+    </w:tbl>
+    <w:p>
+      <w:pPr>
+        <w:rPr>
+          <w:rFonts w:ascii="Times New Roman" w:hAnsi="Times New Roman" w:cs="Times New Roman"/>
+          <w:b/>
+          <w:bCs/>
+        </w:rPr>
+      </w:pPr>
+    </w:p>
+    <w:p>
+      <w:pPr>
+        <w:spacing w:line="276" w:lineRule="auto"/>
+        <w:jc w:val="both"/>
+        <w:rPr>
+          <w:rFonts w:ascii="Times New Roman" w:hAnsi="Times New Roman" w:cs="Times New Roman"/>
+        </w:rPr>
+      </w:pPr>
+      <w:r>
+        <w:rPr>
+          <w:rFonts w:ascii="Times New Roman" w:hAnsi="Times New Roman" w:cs="Times New Roman"/>
+          <w:b/>
+          <w:bCs/>
+          <w:i/>
+          <w:iCs/>
+        </w:rPr>
+        <w:t xml:space="preserve">Caption: </w:t>
+      </w:r>
+      <w:r>
+        <w:rPr>
+          <w:rFonts w:ascii="Times New Roman" w:hAnsi="Times New Roman" w:cs="Times New Roman"/>
+        </w:rPr>
+        <w:t xml:space="preserve">The dataset in panel (A) is paired and matched. The dataset in panel (B) is paired but </w:t>
+      </w:r>
+      <w:r>
+        <w:rPr>
+          <w:rFonts w:ascii="Times New Roman" w:hAnsi="Times New Roman" w:cs="Times New Roman"/>
+        </w:rPr>
+        <w:t>unmatched since</w:t>
+      </w:r>
+      <w:r>
+        <w:rPr>
+          <w:rFonts w:ascii="Times New Roman" w:hAnsi="Times New Roman" w:cs="Times New Roman"/>
+        </w:rPr>
+        <w:t xml:space="preserve"> </w:t>
+      </w:r>
+      <w:r>
+        <w:rPr>
+          <w:rFonts w:ascii="Times New Roman" w:hAnsi="Times New Roman" w:cs="Times New Roman"/>
+        </w:rPr>
+        <w:t xml:space="preserve">we cannot identify which observation in </w:t>
+      </w:r>
+      <m:oMath>
+        <m:r>
+          <w:rPr>
+            <w:rFonts w:ascii="Cambria Math" w:hAnsi="Cambria Math" w:cs="Times New Roman"/>
+          </w:rPr>
+          <m:t>X</m:t>
+        </m:r>
+      </m:oMath>
+      <w:r>
+        <w:rPr>
+          <w:rFonts w:ascii="Times New Roman" w:hAnsi="Times New Roman" w:cs="Times New Roman"/>
+        </w:rPr>
+        <w:t xml:space="preserve"> corresponds to its pair in </w:t>
+      </w:r>
+      <m:oMath>
+        <m:r>
+          <w:rPr>
+            <w:rFonts w:ascii="Cambria Math" w:hAnsi="Cambria Math" w:cs="Times New Roman"/>
+          </w:rPr>
+          <m:t>Y</m:t>
+        </m:r>
+      </m:oMath>
+      <w:r>
+        <w:rPr>
+          <w:rFonts w:ascii="Times New Roman" w:hAnsi="Times New Roman" w:cs="Times New Roman"/>
+        </w:rPr>
+        <w:t>.</w:t>
+      </w:r>
+    </w:p>
+    <w:p>
+      <w:pPr>
+        <w:rPr>
+          <w:rFonts w:ascii="Times New Roman" w:hAnsi="Times New Roman" w:cs="Times New Roman"/>
+        </w:rPr>
+      </w:pPr>
+      <w:r>
+        <w:rPr>
+          <w:rFonts w:ascii="Times New Roman" w:hAnsi="Times New Roman" w:cs="Times New Roman"/>
+        </w:rPr>
+        <w:br w:type="page"/>
+      </w:r>
+    </w:p>
+    <w:p>
+      <w:pPr>
+        <w:rPr>
+          <w:rFonts w:ascii="Times New Roman" w:hAnsi="Times New Roman" w:cs="Times New Roman"/>
+          <w:b/>
+          <w:bCs/>
+          <w:i/>
+          <w:iCs/>
+        </w:rPr>
+      </w:pPr>
+      <w:r>
+        <w:rPr>
+          <w:rFonts w:ascii="Times New Roman" w:hAnsi="Times New Roman" w:cs="Times New Roman"/>
+          <w:b/>
+          <w:bCs/>
+          <w:i/>
+          <w:iCs/>
+        </w:rPr>
+        <w:lastRenderedPageBreak/>
+        <w:t xml:space="preserve">Figure </w:t>
+      </w:r>
+      <w:r>
+        <w:rPr>
+          <w:rFonts w:ascii="Times New Roman" w:hAnsi="Times New Roman" w:cs="Times New Roman"/>
+          <w:b/>
+          <w:bCs/>
+          <w:i/>
+          <w:iCs/>
+        </w:rPr>
+        <w:t>2</w:t>
+      </w:r>
+      <w:r>
+        <w:rPr>
+          <w:rFonts w:ascii="Times New Roman" w:hAnsi="Times New Roman" w:cs="Times New Roman"/>
+          <w:b/>
+          <w:bCs/>
+          <w:i/>
+          <w:iCs/>
+        </w:rPr>
+        <w:t xml:space="preserve">: </w:t>
+      </w:r>
+      <w:r>
+        <w:rPr>
+          <w:rFonts w:ascii="Times New Roman" w:hAnsi="Times New Roman" w:cs="Times New Roman"/>
+          <w:b/>
+          <w:bCs/>
+          <w:i/>
+          <w:iCs/>
+        </w:rPr>
+        <w:t>Simulation results evaluating the bias in estimators of interest</w:t>
+      </w:r>
+      <w:r>
+        <w:rPr>
+          <w:rFonts w:ascii="Times New Roman" w:hAnsi="Times New Roman" w:cs="Times New Roman"/>
+          <w:b/>
+          <w:bCs/>
+          <w:i/>
+          <w:iCs/>
+        </w:rPr>
+        <w:t>.</w:t>
+      </w:r>
+    </w:p>
+    <w:p>
+      <w:pPr>
+        <w:rPr>
+          <w:rFonts w:ascii="Times New Roman" w:hAnsi="Times New Roman" w:cs="Times New Roman"/>
+          <w:b/>
+          <w:bCs/>
+        </w:rPr>
+      </w:pPr>
+    </w:p>
+    <w:tbl>
+      <w:tblPr>
+        <w:tblStyle w:val="PlainTable4"/>
+        <w:tblW w:w="0" w:type="auto"/>
+        <w:tblLook w:val="06A0" w:firstRow="1" w:lastRow="0" w:firstColumn="1" w:lastColumn="0" w:noHBand="1" w:noVBand="1"/>
+      </w:tblPr>
+      <w:tblGrid>
+        <w:gridCol w:w="625"/>
+        <w:gridCol w:w="8725"/>
+      </w:tblGrid>
+      <w:tr>
+        <w:trPr>
+          <w:cnfStyle w:val="100000000000" w:firstRow="1" w:lastRow="0" w:firstColumn="0" w:lastColumn="0" w:oddVBand="0" w:evenVBand="0" w:oddHBand="0" w:evenHBand="0" w:firstRowFirstColumn="0" w:firstRowLastColumn="0" w:lastRowFirstColumn="0" w:lastRowLastColumn="0"/>
+        </w:trPr>
+        <w:tc>
+          <w:tcPr>
+            <w:cnfStyle w:val="001000000000" w:firstRow="0" w:lastRow="0" w:firstColumn="1" w:lastColumn="0" w:oddVBand="0" w:evenVBand="0" w:oddHBand="0" w:evenHBand="0" w:firstRowFirstColumn="0" w:firstRowLastColumn="0" w:lastRowFirstColumn="0" w:lastRowLastColumn="0"/>
+            <w:tcW w:w="625" w:type="dxa"/>
+          </w:tcPr>
+          <w:p>
+            <w:pPr>
+              <w:rPr>
+                <w:rFonts w:ascii="Times New Roman" w:hAnsi="Times New Roman" w:cs="Times New Roman"/>
+              </w:rPr>
+            </w:pPr>
+            <w:r>
+              <w:rPr>
+                <w:rFonts w:ascii="Times New Roman" w:hAnsi="Times New Roman" w:cs="Times New Roman"/>
+              </w:rPr>
+              <w:t>A</w:t>
+            </w:r>
+          </w:p>
+        </w:tc>
+        <w:tc>
+          <w:tcPr>
+            <w:tcW w:w="8725" w:type="dxa"/>
+          </w:tcPr>
+          <w:p>
+            <w:pPr>
+              <w:jc w:val="center"/>
+              <w:cnfStyle w:val="100000000000" w:firstRow="1" w:lastRow="0" w:firstColumn="0" w:lastColumn="0" w:oddVBand="0" w:evenVBand="0" w:oddHBand="0" w:evenHBand="0" w:firstRowFirstColumn="0" w:firstRowLastColumn="0" w:lastRowFirstColumn="0" w:lastRowLastColumn="0"/>
+              <w:rPr>
+                <w:rFonts w:ascii="Times New Roman" w:hAnsi="Times New Roman" w:cs="Times New Roman"/>
+                <w:b w:val="0"/>
+                <w:bCs w:val="0"/>
+              </w:rPr>
+            </w:pPr>
+            <w:r>
+              <w:rPr>
+                <w:noProof/>
+              </w:rPr>
+              <w:drawing>
+                <wp:inline distT="0" distB="0" distL="0" distR="0" wp14:anchorId="229CDC6D" wp14:editId="28EDCC61">
+                  <wp:extent cx="4815192" cy="3105696"/>
+                  <wp:effectExtent l="0" t="0" r="0" b="6350"/>
+                  <wp:docPr id="5" name="Picture 5"/>
+                  <wp:cNvGraphicFramePr>
+                    <a:graphicFrameLocks xmlns:a="http://schemas.openxmlformats.org/drawingml/2006/main" noChangeAspect="1"/>
+                  </wp:cNvGraphicFramePr>
+                  <a:graphic xmlns:a="http://schemas.openxmlformats.org/drawingml/2006/main">
+                    <a:graphicData uri="http://schemas.openxmlformats.org/drawingml/2006/picture">
+                      <pic:pic xmlns:pic="http://schemas.openxmlformats.org/drawingml/2006/picture">
+                        <pic:nvPicPr>
+                          <pic:cNvPr id="0" name="Picture 1"/>
+                          <pic:cNvPicPr>
+                            <a:picLocks noChangeAspect="1" noChangeArrowheads="1"/>
+                          </pic:cNvPicPr>
+                        </pic:nvPicPr>
+                        <pic:blipFill>
+                          <a:blip r:embed="rId12" cstate="print">
+                            <a:extLst>
+                              <a:ext uri="{28A0092B-C50C-407E-A947-70E740481C1C}">
+                                <a14:useLocalDpi xmlns:a14="http://schemas.microsoft.com/office/drawing/2010/main" val="0"/>
+                              </a:ext>
+                            </a:extLst>
+                          </a:blip>
+                          <a:srcRect/>
+                          <a:stretch>
+                            <a:fillRect/>
+                          </a:stretch>
+                        </pic:blipFill>
+                        <pic:spPr bwMode="auto">
+                          <a:xfrm>
+                            <a:off x="0" y="0"/>
+                            <a:ext cx="4832479" cy="3116846"/>
+                          </a:xfrm>
+                          <a:prstGeom prst="rect">
+                            <a:avLst/>
+                          </a:prstGeom>
+                          <a:noFill/>
+                          <a:ln>
+                            <a:noFill/>
+                          </a:ln>
+                        </pic:spPr>
+                      </pic:pic>
+                    </a:graphicData>
+                  </a:graphic>
+                </wp:inline>
+              </w:drawing>
+            </w:r>
+          </w:p>
+        </w:tc>
+      </w:tr>
+      <w:tr>
+        <w:tc>
+          <w:tcPr>
+            <w:cnfStyle w:val="001000000000" w:firstRow="0" w:lastRow="0" w:firstColumn="1" w:lastColumn="0" w:oddVBand="0" w:evenVBand="0" w:oddHBand="0" w:evenHBand="0" w:firstRowFirstColumn="0" w:firstRowLastColumn="0" w:lastRowFirstColumn="0" w:lastRowLastColumn="0"/>
+            <w:tcW w:w="625" w:type="dxa"/>
+          </w:tcPr>
+          <w:p>
+            <w:pPr>
+              <w:rPr>
+                <w:rFonts w:ascii="Times New Roman" w:hAnsi="Times New Roman" w:cs="Times New Roman"/>
+              </w:rPr>
+            </w:pPr>
+            <w:r>
+              <w:rPr>
+                <w:rFonts w:ascii="Times New Roman" w:hAnsi="Times New Roman" w:cs="Times New Roman"/>
+              </w:rPr>
+              <w:t>B</w:t>
+            </w:r>
+          </w:p>
+        </w:tc>
+        <w:tc>
+          <w:tcPr>
+            <w:tcW w:w="8725" w:type="dxa"/>
+          </w:tcPr>
+          <w:p>
+            <w:pPr>
+              <w:jc w:val="center"/>
+              <w:cnfStyle w:val="000000000000" w:firstRow="0" w:lastRow="0" w:firstColumn="0" w:lastColumn="0" w:oddVBand="0" w:evenVBand="0" w:oddHBand="0" w:evenHBand="0" w:firstRowFirstColumn="0" w:firstRowLastColumn="0" w:lastRowFirstColumn="0" w:lastRowLastColumn="0"/>
+              <w:rPr>
+                <w:rFonts w:ascii="Times New Roman" w:hAnsi="Times New Roman" w:cs="Times New Roman"/>
+                <w:b/>
+                <w:bCs/>
+              </w:rPr>
+            </w:pPr>
+            <w:r>
+              <w:rPr>
+                <w:b/>
+                <w:bCs/>
+                <w:noProof/>
+              </w:rPr>
+              <w:drawing>
+                <wp:inline distT="0" distB="0" distL="0" distR="0" wp14:anchorId="228F30CE" wp14:editId="36C0263B">
+                  <wp:extent cx="4805464" cy="3099422"/>
+                  <wp:effectExtent l="0" t="0" r="0" b="0"/>
+                  <wp:docPr id="6" name="Picture 6"/>
+                  <wp:cNvGraphicFramePr>
+                    <a:graphicFrameLocks xmlns:a="http://schemas.openxmlformats.org/drawingml/2006/main" noChangeAspect="1"/>
+                  </wp:cNvGraphicFramePr>
+                  <a:graphic xmlns:a="http://schemas.openxmlformats.org/drawingml/2006/main">
+                    <a:graphicData uri="http://schemas.openxmlformats.org/drawingml/2006/picture">
+                      <pic:pic xmlns:pic="http://schemas.openxmlformats.org/drawingml/2006/picture">
+                        <pic:nvPicPr>
+                          <pic:cNvPr id="0" name="Picture 3"/>
+                          <pic:cNvPicPr>
+                            <a:picLocks noChangeAspect="1" noChangeArrowheads="1"/>
+                          </pic:cNvPicPr>
+                        </pic:nvPicPr>
+                        <pic:blipFill>
+                          <a:blip r:embed="rId13" cstate="print">
+                            <a:extLst>
+                              <a:ext uri="{28A0092B-C50C-407E-A947-70E740481C1C}">
+                                <a14:useLocalDpi xmlns:a14="http://schemas.microsoft.com/office/drawing/2010/main" val="0"/>
+                              </a:ext>
+                            </a:extLst>
+                          </a:blip>
+                          <a:srcRect/>
+                          <a:stretch>
+                            <a:fillRect/>
+                          </a:stretch>
+                        </pic:blipFill>
+                        <pic:spPr bwMode="auto">
+                          <a:xfrm>
+                            <a:off x="0" y="0"/>
+                            <a:ext cx="4925407" cy="3176783"/>
+                          </a:xfrm>
+                          <a:prstGeom prst="rect">
+                            <a:avLst/>
+                          </a:prstGeom>
+                          <a:noFill/>
+                          <a:ln>
+                            <a:noFill/>
+                          </a:ln>
+                        </pic:spPr>
+                      </pic:pic>
+                    </a:graphicData>
+                  </a:graphic>
+                </wp:inline>
+              </w:drawing>
+            </w:r>
+          </w:p>
+        </w:tc>
+      </w:tr>
+    </w:tbl>
+    <w:p>
+      <w:pPr>
+        <w:rPr>
+          <w:rFonts w:ascii="Times New Roman" w:hAnsi="Times New Roman" w:cs="Times New Roman"/>
+          <w:b/>
+          <w:bCs/>
+        </w:rPr>
+      </w:pPr>
+    </w:p>
+    <w:p>
+      <w:pPr>
+        <w:spacing w:line="276" w:lineRule="auto"/>
+        <w:jc w:val="both"/>
+        <w:rPr>
+          <w:rFonts w:ascii="Times New Roman" w:hAnsi="Times New Roman" w:cs="Times New Roman"/>
+        </w:rPr>
+      </w:pPr>
+      <w:r>
+        <w:rPr>
+          <w:rFonts w:ascii="Times New Roman" w:hAnsi="Times New Roman" w:cs="Times New Roman"/>
+          <w:b/>
+          <w:bCs/>
+          <w:i/>
+          <w:iCs/>
+        </w:rPr>
+        <w:t xml:space="preserve">Caption: </w:t>
+      </w:r>
+      <w:r>
+        <w:rPr>
+          <w:rFonts w:ascii="Times New Roman" w:hAnsi="Times New Roman" w:cs="Times New Roman"/>
+        </w:rPr>
+        <w:t>Datasets</w:t>
+      </w:r>
+      <w:r>
+        <w:rPr>
+          <w:rFonts w:ascii="Times New Roman" w:hAnsi="Times New Roman" w:cs="Times New Roman"/>
+        </w:rPr>
+        <w:t xml:space="preserve"> in panel (A) </w:t>
+      </w:r>
+      <w:r>
+        <w:rPr>
+          <w:rFonts w:ascii="Times New Roman" w:hAnsi="Times New Roman" w:cs="Times New Roman"/>
+        </w:rPr>
+        <w:t>were simulated with bivariate normal distributions</w:t>
+      </w:r>
+      <w:r>
+        <w:rPr>
+          <w:rFonts w:ascii="Times New Roman" w:hAnsi="Times New Roman" w:cs="Times New Roman"/>
+        </w:rPr>
+        <w:t xml:space="preserve">. </w:t>
+      </w:r>
+      <w:r>
+        <w:rPr>
+          <w:rFonts w:ascii="Times New Roman" w:hAnsi="Times New Roman" w:cs="Times New Roman"/>
+        </w:rPr>
+        <w:t>Datasets in panel (B) were simulated with bivariate ordinal distributions.</w:t>
+      </w:r>
+      <w:r>
+        <w:rPr>
+          <w:rFonts w:ascii="Times New Roman" w:hAnsi="Times New Roman" w:cs="Times New Roman"/>
+        </w:rPr>
+        <w:t xml:space="preserve"> Note that the maximally conservative estimator was withheld from these plots to aid visualization.</w:t>
+      </w:r>
+    </w:p>
+    <w:p>
+      <w:pPr>
+        <w:rPr>
+          <w:rFonts w:ascii="Times New Roman" w:hAnsi="Times New Roman" w:cs="Times New Roman"/>
+        </w:rPr>
+      </w:pPr>
+      <w:r>
+        <w:rPr>
+          <w:rFonts w:ascii="Times New Roman" w:hAnsi="Times New Roman" w:cs="Times New Roman"/>
+        </w:rPr>
+        <w:br w:type="page"/>
+      </w:r>
+    </w:p>
+    <w:p>
+      <w:pPr>
+        <w:rPr>
+          <w:rFonts w:ascii="Times New Roman" w:hAnsi="Times New Roman" w:cs="Times New Roman"/>
+          <w:b/>
+          <w:bCs/>
+          <w:i/>
+          <w:iCs/>
+        </w:rPr>
+      </w:pPr>
+      <w:r>
+        <w:rPr>
+          <w:rFonts w:ascii="Times New Roman" w:hAnsi="Times New Roman" w:cs="Times New Roman"/>
+          <w:b/>
+          <w:bCs/>
+          <w:i/>
+          <w:iCs/>
+        </w:rPr>
+        <w:lastRenderedPageBreak/>
+        <w:t xml:space="preserve">Figure </w:t>
+      </w:r>
+      <w:r>
+        <w:rPr>
+          <w:rFonts w:ascii="Times New Roman" w:hAnsi="Times New Roman" w:cs="Times New Roman"/>
+          <w:b/>
+          <w:bCs/>
+          <w:i/>
+          <w:iCs/>
+        </w:rPr>
+        <w:t>3</w:t>
+      </w:r>
+      <w:r>
+        <w:rPr>
+          <w:rFonts w:ascii="Times New Roman" w:hAnsi="Times New Roman" w:cs="Times New Roman"/>
+          <w:b/>
+          <w:bCs/>
+          <w:i/>
+          <w:iCs/>
+        </w:rPr>
+        <w:t xml:space="preserve">: </w:t>
+      </w:r>
+      <w:r>
+        <w:rPr>
+          <w:rFonts w:ascii="Times New Roman" w:hAnsi="Times New Roman" w:cs="Times New Roman"/>
+          <w:b/>
+          <w:bCs/>
+          <w:i/>
+          <w:iCs/>
+        </w:rPr>
+        <w:t xml:space="preserve">Simulation results evaluating the </w:t>
+      </w:r>
+      <w:r>
+        <w:rPr>
+          <w:rFonts w:ascii="Times New Roman" w:hAnsi="Times New Roman" w:cs="Times New Roman"/>
+          <w:b/>
+          <w:bCs/>
+          <w:i/>
+          <w:iCs/>
+        </w:rPr>
+        <w:t>mean squared error (MSE)</w:t>
+      </w:r>
+      <w:r>
+        <w:rPr>
+          <w:rFonts w:ascii="Times New Roman" w:hAnsi="Times New Roman" w:cs="Times New Roman"/>
+          <w:b/>
+          <w:bCs/>
+          <w:i/>
+          <w:iCs/>
+        </w:rPr>
+        <w:t xml:space="preserve"> in estimators of interest</w:t>
+      </w:r>
+      <w:r>
+        <w:rPr>
+          <w:rFonts w:ascii="Times New Roman" w:hAnsi="Times New Roman" w:cs="Times New Roman"/>
+          <w:b/>
+          <w:bCs/>
+          <w:i/>
+          <w:iCs/>
+        </w:rPr>
+        <w:t>.</w:t>
+      </w:r>
+    </w:p>
+    <w:p>
+      <w:pPr>
+        <w:rPr>
+          <w:rFonts w:ascii="Times New Roman" w:hAnsi="Times New Roman" w:cs="Times New Roman"/>
+          <w:b/>
+          <w:bCs/>
+        </w:rPr>
+      </w:pPr>
+    </w:p>
+    <w:tbl>
+      <w:tblPr>
+        <w:tblStyle w:val="PlainTable4"/>
+        <w:tblW w:w="0" w:type="auto"/>
+        <w:tblLook w:val="06A0" w:firstRow="1" w:lastRow="0" w:firstColumn="1" w:lastColumn="0" w:noHBand="1" w:noVBand="1"/>
+      </w:tblPr>
+      <w:tblGrid>
+        <w:gridCol w:w="625"/>
+        <w:gridCol w:w="8725"/>
+      </w:tblGrid>
+      <w:tr>
+        <w:trPr>
+          <w:cnfStyle w:val="100000000000" w:firstRow="1" w:lastRow="0" w:firstColumn="0" w:lastColumn="0" w:oddVBand="0" w:evenVBand="0" w:oddHBand="0" w:evenHBand="0" w:firstRowFirstColumn="0" w:firstRowLastColumn="0" w:lastRowFirstColumn="0" w:lastRowLastColumn="0"/>
+        </w:trPr>
+        <w:tc>
+          <w:tcPr>
+            <w:cnfStyle w:val="001000000000" w:firstRow="0" w:lastRow="0" w:firstColumn="1" w:lastColumn="0" w:oddVBand="0" w:evenVBand="0" w:oddHBand="0" w:evenHBand="0" w:firstRowFirstColumn="0" w:firstRowLastColumn="0" w:lastRowFirstColumn="0" w:lastRowLastColumn="0"/>
+            <w:tcW w:w="625" w:type="dxa"/>
+          </w:tcPr>
+          <w:p>
+            <w:pPr>
+              <w:rPr>
+                <w:rFonts w:ascii="Times New Roman" w:hAnsi="Times New Roman" w:cs="Times New Roman"/>
+              </w:rPr>
+            </w:pPr>
+            <w:r>
+              <w:rPr>
+                <w:rFonts w:ascii="Times New Roman" w:hAnsi="Times New Roman" w:cs="Times New Roman"/>
+              </w:rPr>
+              <w:t>A</w:t>
+            </w:r>
+          </w:p>
+        </w:tc>
+        <w:tc>
+          <w:tcPr>
+            <w:tcW w:w="8725" w:type="dxa"/>
+          </w:tcPr>
+          <w:p>
+            <w:pPr>
+              <w:jc w:val="center"/>
+              <w:cnfStyle w:val="100000000000" w:firstRow="1" w:lastRow="0" w:firstColumn="0" w:lastColumn="0" w:oddVBand="0" w:evenVBand="0" w:oddHBand="0" w:evenHBand="0" w:firstRowFirstColumn="0" w:firstRowLastColumn="0" w:lastRowFirstColumn="0" w:lastRowLastColumn="0"/>
+              <w:rPr>
+                <w:rFonts w:ascii="Times New Roman" w:hAnsi="Times New Roman" w:cs="Times New Roman"/>
+                <w:b w:val="0"/>
+                <w:bCs w:val="0"/>
+              </w:rPr>
+            </w:pPr>
+            <w:r>
+              <w:rPr>
+                <w:noProof/>
+              </w:rPr>
+              <w:drawing>
+                <wp:inline distT="0" distB="0" distL="0" distR="0" wp14:anchorId="4CE56E76" wp14:editId="085F7C98">
+                  <wp:extent cx="4831111" cy="3116846"/>
+                  <wp:effectExtent l="0" t="0" r="0" b="0"/>
+                  <wp:docPr id="7" name="Picture 7"/>
+                  <wp:cNvGraphicFramePr>
+                    <a:graphicFrameLocks xmlns:a="http://schemas.openxmlformats.org/drawingml/2006/main" noChangeAspect="1"/>
+                  </wp:cNvGraphicFramePr>
+                  <a:graphic xmlns:a="http://schemas.openxmlformats.org/drawingml/2006/main">
+                    <a:graphicData uri="http://schemas.openxmlformats.org/drawingml/2006/picture">
+                      <pic:pic xmlns:pic="http://schemas.openxmlformats.org/drawingml/2006/picture">
+                        <pic:nvPicPr>
+                          <pic:cNvPr id="7" name="Picture 7"/>
+                          <pic:cNvPicPr>
+                            <a:picLocks noChangeAspect="1" noChangeArrowheads="1"/>
+                          </pic:cNvPicPr>
+                        </pic:nvPicPr>
+                        <pic:blipFill>
+                          <a:blip r:embed="rId14" cstate="print">
+                            <a:extLst>
+                              <a:ext uri="{28A0092B-C50C-407E-A947-70E740481C1C}">
+                                <a14:useLocalDpi xmlns:a14="http://schemas.microsoft.com/office/drawing/2010/main" val="0"/>
+                              </a:ext>
+                            </a:extLst>
+                          </a:blip>
+                          <a:stretch>
+                            <a:fillRect/>
+                          </a:stretch>
+                        </pic:blipFill>
+                        <pic:spPr bwMode="auto">
+                          <a:xfrm>
+                            <a:off x="0" y="0"/>
+                            <a:ext cx="4831111" cy="3116846"/>
+                          </a:xfrm>
+                          <a:prstGeom prst="rect">
+                            <a:avLst/>
+                          </a:prstGeom>
+                          <a:noFill/>
+                          <a:ln>
+                            <a:noFill/>
+                          </a:ln>
+                        </pic:spPr>
+                      </pic:pic>
+                    </a:graphicData>
+                  </a:graphic>
+                </wp:inline>
+              </w:drawing>
+            </w:r>
+          </w:p>
+        </w:tc>
+      </w:tr>
+      <w:tr>
+        <w:tc>
+          <w:tcPr>
+            <w:cnfStyle w:val="001000000000" w:firstRow="0" w:lastRow="0" w:firstColumn="1" w:lastColumn="0" w:oddVBand="0" w:evenVBand="0" w:oddHBand="0" w:evenHBand="0" w:firstRowFirstColumn="0" w:firstRowLastColumn="0" w:lastRowFirstColumn="0" w:lastRowLastColumn="0"/>
+            <w:tcW w:w="625" w:type="dxa"/>
+          </w:tcPr>
+          <w:p>
+            <w:pPr>
+              <w:rPr>
+                <w:rFonts w:ascii="Times New Roman" w:hAnsi="Times New Roman" w:cs="Times New Roman"/>
+              </w:rPr>
+            </w:pPr>
+            <w:r>
+              <w:rPr>
+                <w:rFonts w:ascii="Times New Roman" w:hAnsi="Times New Roman" w:cs="Times New Roman"/>
+              </w:rPr>
+              <w:t>B</w:t>
+            </w:r>
+          </w:p>
+        </w:tc>
+        <w:tc>
+          <w:tcPr>
+            <w:tcW w:w="8725" w:type="dxa"/>
+          </w:tcPr>
+          <w:p>
+            <w:pPr>
+              <w:jc w:val="center"/>
+              <w:cnfStyle w:val="000000000000" w:firstRow="0" w:lastRow="0" w:firstColumn="0" w:lastColumn="0" w:oddVBand="0" w:evenVBand="0" w:oddHBand="0" w:evenHBand="0" w:firstRowFirstColumn="0" w:firstRowLastColumn="0" w:lastRowFirstColumn="0" w:lastRowLastColumn="0"/>
+              <w:rPr>
+                <w:rFonts w:ascii="Times New Roman" w:hAnsi="Times New Roman" w:cs="Times New Roman"/>
+                <w:b/>
+                <w:bCs/>
+              </w:rPr>
+            </w:pPr>
+            <w:r>
+              <w:rPr>
+                <w:b/>
+                <w:bCs/>
+                <w:noProof/>
+              </w:rPr>
+              <w:drawing>
+                <wp:inline distT="0" distB="0" distL="0" distR="0" wp14:anchorId="50D7424A" wp14:editId="3DD2E723">
+                  <wp:extent cx="4924013" cy="3176783"/>
+                  <wp:effectExtent l="0" t="0" r="3810" b="0"/>
+                  <wp:docPr id="8" name="Picture 8"/>
+                  <wp:cNvGraphicFramePr>
+                    <a:graphicFrameLocks xmlns:a="http://schemas.openxmlformats.org/drawingml/2006/main" noChangeAspect="1"/>
+                  </wp:cNvGraphicFramePr>
+                  <a:graphic xmlns:a="http://schemas.openxmlformats.org/drawingml/2006/main">
+                    <a:graphicData uri="http://schemas.openxmlformats.org/drawingml/2006/picture">
+                      <pic:pic xmlns:pic="http://schemas.openxmlformats.org/drawingml/2006/picture">
+                        <pic:nvPicPr>
+                          <pic:cNvPr id="8" name="Picture 8"/>
+                          <pic:cNvPicPr>
+                            <a:picLocks noChangeAspect="1" noChangeArrowheads="1"/>
+                          </pic:cNvPicPr>
+                        </pic:nvPicPr>
+                        <pic:blipFill>
+                          <a:blip r:embed="rId15" cstate="print">
+                            <a:extLst>
+                              <a:ext uri="{28A0092B-C50C-407E-A947-70E740481C1C}">
+                                <a14:useLocalDpi xmlns:a14="http://schemas.microsoft.com/office/drawing/2010/main" val="0"/>
+                              </a:ext>
+                            </a:extLst>
+                          </a:blip>
+                          <a:stretch>
+                            <a:fillRect/>
+                          </a:stretch>
+                        </pic:blipFill>
+                        <pic:spPr bwMode="auto">
+                          <a:xfrm>
+                            <a:off x="0" y="0"/>
+                            <a:ext cx="4924013" cy="3176783"/>
+                          </a:xfrm>
+                          <a:prstGeom prst="rect">
+                            <a:avLst/>
+                          </a:prstGeom>
+                          <a:noFill/>
+                          <a:ln>
+                            <a:noFill/>
+                          </a:ln>
+                        </pic:spPr>
+                      </pic:pic>
+                    </a:graphicData>
+                  </a:graphic>
+                </wp:inline>
+              </w:drawing>
+            </w:r>
+          </w:p>
+        </w:tc>
+      </w:tr>
+    </w:tbl>
+    <w:p>
+      <w:pPr>
+        <w:rPr>
+          <w:rFonts w:ascii="Times New Roman" w:hAnsi="Times New Roman" w:cs="Times New Roman"/>
+          <w:b/>
+          <w:bCs/>
+        </w:rPr>
+      </w:pPr>
+    </w:p>
+    <w:p>
+      <w:pPr>
+        <w:spacing w:line="276" w:lineRule="auto"/>
+        <w:jc w:val="both"/>
+        <w:rPr>
+          <w:rFonts w:ascii="Times New Roman" w:hAnsi="Times New Roman" w:cs="Times New Roman"/>
+        </w:rPr>
+      </w:pPr>
+      <w:r>
+        <w:rPr>
+          <w:rFonts w:ascii="Times New Roman" w:hAnsi="Times New Roman" w:cs="Times New Roman"/>
+          <w:b/>
+          <w:bCs/>
+          <w:i/>
+          <w:iCs/>
+        </w:rPr>
+        <w:t xml:space="preserve">Caption: </w:t>
+      </w:r>
+      <w:r>
+        <w:rPr>
+          <w:rFonts w:ascii="Times New Roman" w:hAnsi="Times New Roman" w:cs="Times New Roman"/>
+        </w:rPr>
+        <w:t>Datasets in panel (A) were simulated with bivariate normal distributions. Datasets in panel (B) were simulated with bivariate ordinal distributions.</w:t>
+      </w:r>
+      <w:r>
+        <w:rPr>
+          <w:rFonts w:ascii="Times New Roman" w:hAnsi="Times New Roman" w:cs="Times New Roman"/>
+        </w:rPr>
+        <w:t xml:space="preserve"> </w:t>
+      </w:r>
+      <w:r>
+        <w:rPr>
+          <w:rFonts w:ascii="Times New Roman" w:hAnsi="Times New Roman" w:cs="Times New Roman"/>
+        </w:rPr>
+        <w:t>Note that the maximally conservative estimator was withheld from these plots to aid visualization.</w:t>
+      </w:r>
+    </w:p>
+    <w:p>
+      <w:pPr>
+        <w:rPr>
+          <w:rFonts w:ascii="Times New Roman" w:hAnsi="Times New Roman" w:cs="Times New Roman"/>
+        </w:rPr>
+      </w:pPr>
+      <w:r>
+        <w:rPr>
+          <w:rFonts w:ascii="Times New Roman" w:hAnsi="Times New Roman" w:cs="Times New Roman"/>
+        </w:rPr>
+        <w:br w:type="page"/>
+      </w:r>
+    </w:p>
+    <w:p>
+      <w:pPr>
+        <w:rPr>
+          <w:rFonts w:ascii="Times New Roman" w:hAnsi="Times New Roman" w:cs="Times New Roman"/>
+          <w:b/>
+          <w:bCs/>
+          <w:i/>
+          <w:iCs/>
+        </w:rPr>
+      </w:pPr>
+      <w:r>
+        <w:rPr>
+          <w:rFonts w:ascii="Times New Roman" w:hAnsi="Times New Roman" w:cs="Times New Roman"/>
+          <w:b/>
+          <w:bCs/>
+          <w:i/>
+          <w:iCs/>
+        </w:rPr>
+        <w:lastRenderedPageBreak/>
+        <w:t xml:space="preserve">Figure </w:t>
+      </w:r>
+      <w:r>
+        <w:rPr>
+          <w:rFonts w:ascii="Times New Roman" w:hAnsi="Times New Roman" w:cs="Times New Roman"/>
+          <w:b/>
+          <w:bCs/>
+          <w:i/>
+          <w:iCs/>
+        </w:rPr>
+        <w:t>4</w:t>
+      </w:r>
+      <w:r>
+        <w:rPr>
+          <w:rFonts w:ascii="Times New Roman" w:hAnsi="Times New Roman" w:cs="Times New Roman"/>
+          <w:b/>
+          <w:bCs/>
+          <w:i/>
+          <w:iCs/>
+        </w:rPr>
+        <w:t xml:space="preserve">: </w:t>
+      </w:r>
+      <w:r>
+        <w:rPr>
+          <w:rFonts w:ascii="Times New Roman" w:hAnsi="Times New Roman" w:cs="Times New Roman"/>
+          <w:b/>
+          <w:bCs/>
+          <w:i/>
+          <w:iCs/>
+        </w:rPr>
+        <w:t xml:space="preserve">Simulation results evaluating the </w:t>
+      </w:r>
+      <w:r>
+        <w:rPr>
+          <w:rFonts w:ascii="Times New Roman" w:hAnsi="Times New Roman" w:cs="Times New Roman"/>
+          <w:b/>
+          <w:bCs/>
+          <w:i/>
+          <w:iCs/>
+        </w:rPr>
+        <w:t>standard errors (SE)</w:t>
+      </w:r>
+      <w:r>
+        <w:rPr>
+          <w:rFonts w:ascii="Times New Roman" w:hAnsi="Times New Roman" w:cs="Times New Roman"/>
+          <w:b/>
+          <w:bCs/>
+          <w:i/>
+          <w:iCs/>
+        </w:rPr>
+        <w:t xml:space="preserve"> </w:t>
+      </w:r>
+      <w:r>
+        <w:rPr>
+          <w:rFonts w:ascii="Times New Roman" w:hAnsi="Times New Roman" w:cs="Times New Roman"/>
+          <w:b/>
+          <w:bCs/>
+          <w:i/>
+          <w:iCs/>
+        </w:rPr>
+        <w:t>using</w:t>
+      </w:r>
+      <w:r>
+        <w:rPr>
+          <w:rFonts w:ascii="Times New Roman" w:hAnsi="Times New Roman" w:cs="Times New Roman"/>
+          <w:b/>
+          <w:bCs/>
+          <w:i/>
+          <w:iCs/>
+        </w:rPr>
+        <w:t xml:space="preserve"> estimators of interest</w:t>
+      </w:r>
+      <w:r>
+        <w:rPr>
+          <w:rFonts w:ascii="Times New Roman" w:hAnsi="Times New Roman" w:cs="Times New Roman"/>
+          <w:b/>
+          <w:bCs/>
+          <w:i/>
+          <w:iCs/>
+        </w:rPr>
+        <w:t>.</w:t>
+      </w:r>
+    </w:p>
+    <w:p>
+      <w:pPr>
+        <w:rPr>
+          <w:rFonts w:ascii="Times New Roman" w:hAnsi="Times New Roman" w:cs="Times New Roman"/>
+          <w:b/>
+          <w:bCs/>
+        </w:rPr>
+      </w:pPr>
+    </w:p>
+    <w:tbl>
+      <w:tblPr>
+        <w:tblStyle w:val="PlainTable4"/>
+        <w:tblW w:w="0" w:type="auto"/>
+        <w:tblLook w:val="06A0" w:firstRow="1" w:lastRow="0" w:firstColumn="1" w:lastColumn="0" w:noHBand="1" w:noVBand="1"/>
+      </w:tblPr>
+      <w:tblGrid>
+        <w:gridCol w:w="625"/>
+        <w:gridCol w:w="8725"/>
+      </w:tblGrid>
+      <w:tr>
+        <w:trPr>
+          <w:cnfStyle w:val="100000000000" w:firstRow="1" w:lastRow="0" w:firstColumn="0" w:lastColumn="0" w:oddVBand="0" w:evenVBand="0" w:oddHBand="0" w:evenHBand="0" w:firstRowFirstColumn="0" w:firstRowLastColumn="0" w:lastRowFirstColumn="0" w:lastRowLastColumn="0"/>
+        </w:trPr>
+        <w:tc>
+          <w:tcPr>
+            <w:cnfStyle w:val="001000000000" w:firstRow="0" w:lastRow="0" w:firstColumn="1" w:lastColumn="0" w:oddVBand="0" w:evenVBand="0" w:oddHBand="0" w:evenHBand="0" w:firstRowFirstColumn="0" w:firstRowLastColumn="0" w:lastRowFirstColumn="0" w:lastRowLastColumn="0"/>
+            <w:tcW w:w="625" w:type="dxa"/>
+          </w:tcPr>
+          <w:p>
+            <w:pPr>
+              <w:rPr>
+                <w:rFonts w:ascii="Times New Roman" w:hAnsi="Times New Roman" w:cs="Times New Roman"/>
+              </w:rPr>
+            </w:pPr>
+            <w:r>
+              <w:rPr>
+                <w:rFonts w:ascii="Times New Roman" w:hAnsi="Times New Roman" w:cs="Times New Roman"/>
+              </w:rPr>
+              <w:t>A</w:t>
+            </w:r>
+          </w:p>
+        </w:tc>
+        <w:tc>
+          <w:tcPr>
+            <w:tcW w:w="8725" w:type="dxa"/>
+          </w:tcPr>
+          <w:p>
+            <w:pPr>
+              <w:jc w:val="center"/>
+              <w:cnfStyle w:val="100000000000" w:firstRow="1" w:lastRow="0" w:firstColumn="0" w:lastColumn="0" w:oddVBand="0" w:evenVBand="0" w:oddHBand="0" w:evenHBand="0" w:firstRowFirstColumn="0" w:firstRowLastColumn="0" w:lastRowFirstColumn="0" w:lastRowLastColumn="0"/>
+              <w:rPr>
+                <w:rFonts w:ascii="Times New Roman" w:hAnsi="Times New Roman" w:cs="Times New Roman"/>
+                <w:b w:val="0"/>
+                <w:bCs w:val="0"/>
+              </w:rPr>
+            </w:pPr>
+            <w:r>
+              <w:rPr>
+                <w:noProof/>
+              </w:rPr>
+              <w:drawing>
+                <wp:inline distT="0" distB="0" distL="0" distR="0" wp14:anchorId="5E04E71B" wp14:editId="5622B0CF">
+                  <wp:extent cx="4831111" cy="3116845"/>
+                  <wp:effectExtent l="0" t="0" r="0" b="0"/>
+                  <wp:docPr id="9" name="Picture 9"/>
+                  <wp:cNvGraphicFramePr>
+                    <a:graphicFrameLocks xmlns:a="http://schemas.openxmlformats.org/drawingml/2006/main" noChangeAspect="1"/>
+                  </wp:cNvGraphicFramePr>
+                  <a:graphic xmlns:a="http://schemas.openxmlformats.org/drawingml/2006/main">
+                    <a:graphicData uri="http://schemas.openxmlformats.org/drawingml/2006/picture">
+                      <pic:pic xmlns:pic="http://schemas.openxmlformats.org/drawingml/2006/picture">
+                        <pic:nvPicPr>
+                          <pic:cNvPr id="9" name="Picture 9"/>
+                          <pic:cNvPicPr>
+                            <a:picLocks noChangeAspect="1" noChangeArrowheads="1"/>
+                          </pic:cNvPicPr>
+                        </pic:nvPicPr>
+                        <pic:blipFill>
+                          <a:blip r:embed="rId16" cstate="print">
+                            <a:extLst>
+                              <a:ext uri="{28A0092B-C50C-407E-A947-70E740481C1C}">
+                                <a14:useLocalDpi xmlns:a14="http://schemas.microsoft.com/office/drawing/2010/main" val="0"/>
+                              </a:ext>
+                            </a:extLst>
+                          </a:blip>
+                          <a:stretch>
+                            <a:fillRect/>
+                          </a:stretch>
+                        </pic:blipFill>
+                        <pic:spPr bwMode="auto">
+                          <a:xfrm>
+                            <a:off x="0" y="0"/>
+                            <a:ext cx="4831111" cy="3116845"/>
+                          </a:xfrm>
+                          <a:prstGeom prst="rect">
+                            <a:avLst/>
+                          </a:prstGeom>
+                          <a:noFill/>
+                          <a:ln>
+                            <a:noFill/>
+                          </a:ln>
+                        </pic:spPr>
+                      </pic:pic>
+                    </a:graphicData>
+                  </a:graphic>
+                </wp:inline>
+              </w:drawing>
+            </w:r>
+          </w:p>
+        </w:tc>
+      </w:tr>
+      <w:tr>
+        <w:tc>
+          <w:tcPr>
+            <w:cnfStyle w:val="001000000000" w:firstRow="0" w:lastRow="0" w:firstColumn="1" w:lastColumn="0" w:oddVBand="0" w:evenVBand="0" w:oddHBand="0" w:evenHBand="0" w:firstRowFirstColumn="0" w:firstRowLastColumn="0" w:lastRowFirstColumn="0" w:lastRowLastColumn="0"/>
+            <w:tcW w:w="625" w:type="dxa"/>
+          </w:tcPr>
+          <w:p>
+            <w:pPr>
+              <w:rPr>
+                <w:rFonts w:ascii="Times New Roman" w:hAnsi="Times New Roman" w:cs="Times New Roman"/>
+              </w:rPr>
+            </w:pPr>
+            <w:r>
+              <w:rPr>
+                <w:rFonts w:ascii="Times New Roman" w:hAnsi="Times New Roman" w:cs="Times New Roman"/>
+              </w:rPr>
+              <w:t>B</w:t>
+            </w:r>
+          </w:p>
+        </w:tc>
+        <w:tc>
+          <w:tcPr>
+            <w:tcW w:w="8725" w:type="dxa"/>
+          </w:tcPr>
+          <w:p>
+            <w:pPr>
+              <w:jc w:val="center"/>
+              <w:cnfStyle w:val="000000000000" w:firstRow="0" w:lastRow="0" w:firstColumn="0" w:lastColumn="0" w:oddVBand="0" w:evenVBand="0" w:oddHBand="0" w:evenHBand="0" w:firstRowFirstColumn="0" w:firstRowLastColumn="0" w:lastRowFirstColumn="0" w:lastRowLastColumn="0"/>
+              <w:rPr>
+                <w:rFonts w:ascii="Times New Roman" w:hAnsi="Times New Roman" w:cs="Times New Roman"/>
+                <w:b/>
+                <w:bCs/>
+              </w:rPr>
+            </w:pPr>
+            <w:r>
+              <w:rPr>
+                <w:b/>
+                <w:bCs/>
+                <w:noProof/>
+              </w:rPr>
+              <w:drawing>
+                <wp:inline distT="0" distB="0" distL="0" distR="0" wp14:anchorId="3E09C6B0" wp14:editId="09C60A00">
+                  <wp:extent cx="4924013" cy="3176782"/>
+                  <wp:effectExtent l="0" t="0" r="3810" b="0"/>
+                  <wp:docPr id="10" name="Picture 10"/>
+                  <wp:cNvGraphicFramePr>
+                    <a:graphicFrameLocks xmlns:a="http://schemas.openxmlformats.org/drawingml/2006/main" noChangeAspect="1"/>
+                  </wp:cNvGraphicFramePr>
+                  <a:graphic xmlns:a="http://schemas.openxmlformats.org/drawingml/2006/main">
+                    <a:graphicData uri="http://schemas.openxmlformats.org/drawingml/2006/picture">
+                      <pic:pic xmlns:pic="http://schemas.openxmlformats.org/drawingml/2006/picture">
+                        <pic:nvPicPr>
+                          <pic:cNvPr id="10" name="Picture 10"/>
+                          <pic:cNvPicPr>
+                            <a:picLocks noChangeAspect="1" noChangeArrowheads="1"/>
+                          </pic:cNvPicPr>
+                        </pic:nvPicPr>
+                        <pic:blipFill>
+                          <a:blip r:embed="rId17" cstate="print">
+                            <a:extLst>
+                              <a:ext uri="{28A0092B-C50C-407E-A947-70E740481C1C}">
+                                <a14:useLocalDpi xmlns:a14="http://schemas.microsoft.com/office/drawing/2010/main" val="0"/>
+                              </a:ext>
+                            </a:extLst>
+                          </a:blip>
+                          <a:stretch>
+                            <a:fillRect/>
+                          </a:stretch>
+                        </pic:blipFill>
+                        <pic:spPr bwMode="auto">
+                          <a:xfrm>
+                            <a:off x="0" y="0"/>
+                            <a:ext cx="4924013" cy="3176782"/>
+                          </a:xfrm>
+                          <a:prstGeom prst="rect">
+                            <a:avLst/>
+                          </a:prstGeom>
+                          <a:noFill/>
+                          <a:ln>
+                            <a:noFill/>
+                          </a:ln>
+                        </pic:spPr>
+                      </pic:pic>
+                    </a:graphicData>
+                  </a:graphic>
+                </wp:inline>
+              </w:drawing>
+            </w:r>
+          </w:p>
+        </w:tc>
+      </w:tr>
+    </w:tbl>
+    <w:p>
+      <w:pPr>
+        <w:rPr>
+          <w:rFonts w:ascii="Times New Roman" w:hAnsi="Times New Roman" w:cs="Times New Roman"/>
+          <w:b/>
+          <w:bCs/>
+        </w:rPr>
+      </w:pPr>
+    </w:p>
+    <w:p>
+      <w:pPr>
+        <w:spacing w:line="276" w:lineRule="auto"/>
+        <w:jc w:val="both"/>
+        <w:rPr>
+          <w:rFonts w:ascii="Times New Roman" w:hAnsi="Times New Roman" w:cs="Times New Roman"/>
+        </w:rPr>
+      </w:pPr>
+      <w:r>
+        <w:rPr>
+          <w:rFonts w:ascii="Times New Roman" w:hAnsi="Times New Roman" w:cs="Times New Roman"/>
+          <w:b/>
+          <w:bCs/>
+          <w:i/>
+          <w:iCs/>
+        </w:rPr>
+        <w:t xml:space="preserve">Caption: </w:t>
+      </w:r>
+      <w:r>
+        <w:rPr>
+          <w:rFonts w:ascii="Times New Roman" w:hAnsi="Times New Roman" w:cs="Times New Roman"/>
+        </w:rPr>
+        <w:t>Datasets in panel (A) were simulated with bivariate normal distributions. Datasets in panel (B) were simulated with bivariate ordinal distributions.</w:t>
+      </w:r>
+    </w:p>
+    <w:p>
+      <w:pPr>
+        <w:rPr>
+          <w:rFonts w:ascii="Times New Roman" w:hAnsi="Times New Roman" w:cs="Times New Roman"/>
+        </w:rPr>
+      </w:pPr>
+      <w:r>
+        <w:rPr>
+          <w:rFonts w:ascii="Times New Roman" w:hAnsi="Times New Roman" w:cs="Times New Roman"/>
+        </w:rPr>
+        <w:br w:type="page"/>
+      </w:r>
+    </w:p>
+    <w:p>
+      <w:pPr>
+        <w:rPr>
+          <w:rFonts w:ascii="Times New Roman" w:hAnsi="Times New Roman" w:cs="Times New Roman"/>
+          <w:b/>
+          <w:bCs/>
+          <w:i/>
+          <w:iCs/>
+        </w:rPr>
+      </w:pPr>
+      <w:r>
+        <w:rPr>
+          <w:rFonts w:ascii="Times New Roman" w:hAnsi="Times New Roman" w:cs="Times New Roman"/>
+          <w:b/>
+          <w:bCs/>
+          <w:i/>
+          <w:iCs/>
+        </w:rPr>
+        <w:lastRenderedPageBreak/>
+        <w:t xml:space="preserve">Figure </w:t>
+      </w:r>
+      <w:r>
+        <w:rPr>
+          <w:rFonts w:ascii="Times New Roman" w:hAnsi="Times New Roman" w:cs="Times New Roman"/>
+          <w:b/>
+          <w:bCs/>
+          <w:i/>
+          <w:iCs/>
+        </w:rPr>
+        <w:t>5</w:t>
+      </w:r>
+      <w:r>
+        <w:rPr>
+          <w:rFonts w:ascii="Times New Roman" w:hAnsi="Times New Roman" w:cs="Times New Roman"/>
+          <w:b/>
+          <w:bCs/>
+          <w:i/>
+          <w:iCs/>
+        </w:rPr>
+        <w:t xml:space="preserve">: </w:t>
+      </w:r>
+      <w:r>
+        <w:rPr>
+          <w:rFonts w:ascii="Times New Roman" w:hAnsi="Times New Roman" w:cs="Times New Roman"/>
+          <w:b/>
+          <w:bCs/>
+          <w:i/>
+          <w:iCs/>
+        </w:rPr>
+        <w:t xml:space="preserve">Simulation results evaluating </w:t>
+      </w:r>
+      <w:r>
+        <w:rPr>
+          <w:rFonts w:ascii="Times New Roman" w:hAnsi="Times New Roman" w:cs="Times New Roman"/>
+          <w:b/>
+          <w:bCs/>
+          <w:i/>
+          <w:iCs/>
+        </w:rPr>
+        <w:t xml:space="preserve">the Type I error for candidate methods </w:t>
+      </w:r>
+      <w:r>
+        <w:rPr>
+          <w:rFonts w:ascii="Times New Roman" w:hAnsi="Times New Roman" w:cs="Times New Roman"/>
+          <w:b/>
+          <w:bCs/>
+          <w:i/>
+          <w:iCs/>
+        </w:rPr>
+        <w:t>of interest</w:t>
+      </w:r>
+      <w:r>
+        <w:rPr>
+          <w:rFonts w:ascii="Times New Roman" w:hAnsi="Times New Roman" w:cs="Times New Roman"/>
+          <w:b/>
+          <w:bCs/>
+          <w:i/>
+          <w:iCs/>
+        </w:rPr>
+        <w:t>.</w:t>
+      </w:r>
+    </w:p>
+    <w:p>
+      <w:pPr>
+        <w:rPr>
+          <w:rFonts w:ascii="Times New Roman" w:hAnsi="Times New Roman" w:cs="Times New Roman"/>
+          <w:b/>
+          <w:bCs/>
+        </w:rPr>
+      </w:pPr>
+    </w:p>
+    <w:tbl>
+      <w:tblPr>
+        <w:tblStyle w:val="PlainTable4"/>
+        <w:tblW w:w="0" w:type="auto"/>
+        <w:tblLook w:val="06A0" w:firstRow="1" w:lastRow="0" w:firstColumn="1" w:lastColumn="0" w:noHBand="1" w:noVBand="1"/>
+      </w:tblPr>
+      <w:tblGrid>
+        <w:gridCol w:w="625"/>
+        <w:gridCol w:w="8725"/>
+      </w:tblGrid>
+      <w:tr>
+        <w:trPr>
+          <w:cnfStyle w:val="100000000000" w:firstRow="1" w:lastRow="0" w:firstColumn="0" w:lastColumn="0" w:oddVBand="0" w:evenVBand="0" w:oddHBand="0" w:evenHBand="0" w:firstRowFirstColumn="0" w:firstRowLastColumn="0" w:lastRowFirstColumn="0" w:lastRowLastColumn="0"/>
+        </w:trPr>
+        <w:tc>
+          <w:tcPr>
+            <w:cnfStyle w:val="001000000000" w:firstRow="0" w:lastRow="0" w:firstColumn="1" w:lastColumn="0" w:oddVBand="0" w:evenVBand="0" w:oddHBand="0" w:evenHBand="0" w:firstRowFirstColumn="0" w:firstRowLastColumn="0" w:lastRowFirstColumn="0" w:lastRowLastColumn="0"/>
+            <w:tcW w:w="625" w:type="dxa"/>
+          </w:tcPr>
+          <w:p>
+            <w:pPr>
+              <w:rPr>
+                <w:rFonts w:ascii="Times New Roman" w:hAnsi="Times New Roman" w:cs="Times New Roman"/>
+              </w:rPr>
+            </w:pPr>
+            <w:r>
+              <w:rPr>
+                <w:rFonts w:ascii="Times New Roman" w:hAnsi="Times New Roman" w:cs="Times New Roman"/>
+              </w:rPr>
+              <w:t>A</w:t>
+            </w:r>
+          </w:p>
+        </w:tc>
+        <w:tc>
+          <w:tcPr>
+            <w:tcW w:w="8725" w:type="dxa"/>
+          </w:tcPr>
+          <w:p>
+            <w:pPr>
+              <w:jc w:val="center"/>
+              <w:cnfStyle w:val="100000000000" w:firstRow="1" w:lastRow="0" w:firstColumn="0" w:lastColumn="0" w:oddVBand="0" w:evenVBand="0" w:oddHBand="0" w:evenHBand="0" w:firstRowFirstColumn="0" w:firstRowLastColumn="0" w:lastRowFirstColumn="0" w:lastRowLastColumn="0"/>
+              <w:rPr>
+                <w:rFonts w:ascii="Times New Roman" w:hAnsi="Times New Roman" w:cs="Times New Roman"/>
+                <w:b w:val="0"/>
+                <w:bCs w:val="0"/>
+              </w:rPr>
+            </w:pPr>
+            <w:r>
+              <w:rPr>
+                <w:noProof/>
+              </w:rPr>
+              <w:drawing>
+                <wp:inline distT="0" distB="0" distL="0" distR="0" wp14:anchorId="01B966D6" wp14:editId="7A9DE5FE">
+                  <wp:extent cx="4831109" cy="3116845"/>
+                  <wp:effectExtent l="0" t="0" r="0" b="0"/>
+                  <wp:docPr id="11" name="Picture 11"/>
+                  <wp:cNvGraphicFramePr>
+                    <a:graphicFrameLocks xmlns:a="http://schemas.openxmlformats.org/drawingml/2006/main" noChangeAspect="1"/>
+                  </wp:cNvGraphicFramePr>
+                  <a:graphic xmlns:a="http://schemas.openxmlformats.org/drawingml/2006/main">
+                    <a:graphicData uri="http://schemas.openxmlformats.org/drawingml/2006/picture">
+                      <pic:pic xmlns:pic="http://schemas.openxmlformats.org/drawingml/2006/picture">
+                        <pic:nvPicPr>
+                          <pic:cNvPr id="11" name="Picture 11"/>
+                          <pic:cNvPicPr>
+                            <a:picLocks noChangeAspect="1" noChangeArrowheads="1"/>
+                          </pic:cNvPicPr>
+                        </pic:nvPicPr>
+                        <pic:blipFill>
+                          <a:blip r:embed="rId18" cstate="print">
+                            <a:extLst>
+                              <a:ext uri="{28A0092B-C50C-407E-A947-70E740481C1C}">
+                                <a14:useLocalDpi xmlns:a14="http://schemas.microsoft.com/office/drawing/2010/main" val="0"/>
+                              </a:ext>
+                            </a:extLst>
+                          </a:blip>
+                          <a:stretch>
+                            <a:fillRect/>
+                          </a:stretch>
+                        </pic:blipFill>
+                        <pic:spPr bwMode="auto">
+                          <a:xfrm>
+                            <a:off x="0" y="0"/>
+                            <a:ext cx="4831109" cy="3116845"/>
+                          </a:xfrm>
+                          <a:prstGeom prst="rect">
+                            <a:avLst/>
+                          </a:prstGeom>
+                          <a:noFill/>
+                          <a:ln>
+                            <a:noFill/>
+                          </a:ln>
+                        </pic:spPr>
+                      </pic:pic>
+                    </a:graphicData>
+                  </a:graphic>
+                </wp:inline>
+              </w:drawing>
+            </w:r>
+          </w:p>
+        </w:tc>
+      </w:tr>
+      <w:tr>
+        <w:tc>
+          <w:tcPr>
+            <w:cnfStyle w:val="001000000000" w:firstRow="0" w:lastRow="0" w:firstColumn="1" w:lastColumn="0" w:oddVBand="0" w:evenVBand="0" w:oddHBand="0" w:evenHBand="0" w:firstRowFirstColumn="0" w:firstRowLastColumn="0" w:lastRowFirstColumn="0" w:lastRowLastColumn="0"/>
+            <w:tcW w:w="625" w:type="dxa"/>
+          </w:tcPr>
+          <w:p>
+            <w:pPr>
+              <w:rPr>
+                <w:rFonts w:ascii="Times New Roman" w:hAnsi="Times New Roman" w:cs="Times New Roman"/>
+              </w:rPr>
+            </w:pPr>
+            <w:r>
+              <w:rPr>
+                <w:rFonts w:ascii="Times New Roman" w:hAnsi="Times New Roman" w:cs="Times New Roman"/>
+              </w:rPr>
+              <w:t>B</w:t>
+            </w:r>
+          </w:p>
+        </w:tc>
+        <w:tc>
+          <w:tcPr>
+            <w:tcW w:w="8725" w:type="dxa"/>
+          </w:tcPr>
+          <w:p>
+            <w:pPr>
+              <w:jc w:val="center"/>
+              <w:cnfStyle w:val="000000000000" w:firstRow="0" w:lastRow="0" w:firstColumn="0" w:lastColumn="0" w:oddVBand="0" w:evenVBand="0" w:oddHBand="0" w:evenHBand="0" w:firstRowFirstColumn="0" w:firstRowLastColumn="0" w:lastRowFirstColumn="0" w:lastRowLastColumn="0"/>
+              <w:rPr>
+                <w:rFonts w:ascii="Times New Roman" w:hAnsi="Times New Roman" w:cs="Times New Roman"/>
+                <w:b/>
+                <w:bCs/>
+              </w:rPr>
+            </w:pPr>
+            <w:r>
+              <w:rPr>
+                <w:b/>
+                <w:bCs/>
+                <w:noProof/>
+              </w:rPr>
+              <w:drawing>
+                <wp:inline distT="0" distB="0" distL="0" distR="0" wp14:anchorId="742B2061" wp14:editId="40B75DDD">
+                  <wp:extent cx="4924012" cy="3176782"/>
+                  <wp:effectExtent l="0" t="0" r="3810" b="0"/>
+                  <wp:docPr id="12" name="Picture 12"/>
+                  <wp:cNvGraphicFramePr>
+                    <a:graphicFrameLocks xmlns:a="http://schemas.openxmlformats.org/drawingml/2006/main" noChangeAspect="1"/>
+                  </wp:cNvGraphicFramePr>
+                  <a:graphic xmlns:a="http://schemas.openxmlformats.org/drawingml/2006/main">
+                    <a:graphicData uri="http://schemas.openxmlformats.org/drawingml/2006/picture">
+                      <pic:pic xmlns:pic="http://schemas.openxmlformats.org/drawingml/2006/picture">
+                        <pic:nvPicPr>
+                          <pic:cNvPr id="12" name="Picture 12"/>
+                          <pic:cNvPicPr>
+                            <a:picLocks noChangeAspect="1" noChangeArrowheads="1"/>
+                          </pic:cNvPicPr>
+                        </pic:nvPicPr>
+                        <pic:blipFill>
+                          <a:blip r:embed="rId19" cstate="print">
+                            <a:extLst>
+                              <a:ext uri="{28A0092B-C50C-407E-A947-70E740481C1C}">
+                                <a14:useLocalDpi xmlns:a14="http://schemas.microsoft.com/office/drawing/2010/main" val="0"/>
+                              </a:ext>
+                            </a:extLst>
+                          </a:blip>
+                          <a:stretch>
+                            <a:fillRect/>
+                          </a:stretch>
+                        </pic:blipFill>
+                        <pic:spPr bwMode="auto">
+                          <a:xfrm>
+                            <a:off x="0" y="0"/>
+                            <a:ext cx="4924012" cy="3176782"/>
+                          </a:xfrm>
+                          <a:prstGeom prst="rect">
+                            <a:avLst/>
+                          </a:prstGeom>
+                          <a:noFill/>
+                          <a:ln>
+                            <a:noFill/>
+                          </a:ln>
+                        </pic:spPr>
+                      </pic:pic>
+                    </a:graphicData>
+                  </a:graphic>
+                </wp:inline>
+              </w:drawing>
+            </w:r>
+          </w:p>
+        </w:tc>
+      </w:tr>
+    </w:tbl>
+    <w:p>
+      <w:pPr>
+        <w:rPr>
+          <w:rFonts w:ascii="Times New Roman" w:hAnsi="Times New Roman" w:cs="Times New Roman"/>
+          <w:b/>
+          <w:bCs/>
+        </w:rPr>
+      </w:pPr>
+    </w:p>
+    <w:p>
+      <w:pPr>
+        <w:spacing w:line="276" w:lineRule="auto"/>
+        <w:jc w:val="both"/>
+        <w:rPr>
+          <w:rFonts w:ascii="Times New Roman" w:hAnsi="Times New Roman" w:cs="Times New Roman"/>
+        </w:rPr>
+      </w:pPr>
+      <w:r>
+        <w:rPr>
+          <w:rFonts w:ascii="Times New Roman" w:hAnsi="Times New Roman" w:cs="Times New Roman"/>
+          <w:b/>
+          <w:bCs/>
+          <w:i/>
+          <w:iCs/>
+        </w:rPr>
+        <w:t xml:space="preserve">Caption: </w:t>
+      </w:r>
+      <w:r>
+        <w:rPr>
+          <w:rFonts w:ascii="Times New Roman" w:hAnsi="Times New Roman" w:cs="Times New Roman"/>
+        </w:rPr>
+        <w:t>Datasets in panel (A) were simulated with bivariate normal distributions. Datasets in panel (B) were simulated with bivariate ordinal distributions.</w:t>
+      </w:r>
+      <w:r>
+        <w:rPr>
+          <w:rFonts w:ascii="Times New Roman" w:hAnsi="Times New Roman" w:cs="Times New Roman"/>
+        </w:rPr>
+        <w:t xml:space="preserve"> Note that the </w:t>
+      </w:r>
+      <w:r>
+        <w:rPr>
+          <w:rFonts w:ascii="Times New Roman" w:hAnsi="Times New Roman" w:cs="Times New Roman"/>
+        </w:rPr>
+        <w:t xml:space="preserve">true difference in means was zero. The </w:t>
+      </w:r>
+      <w:r>
+        <w:rPr>
+          <w:rFonts w:ascii="Times New Roman" w:hAnsi="Times New Roman" w:cs="Times New Roman"/>
+        </w:rPr>
+        <w:t xml:space="preserve">line labelled ‘Independent’ corresponds to Student’s </w:t>
+      </w:r>
+      <w:r>
+        <w:rPr>
+          <w:rFonts w:ascii="Times New Roman" w:hAnsi="Times New Roman" w:cs="Times New Roman"/>
+          <w:i/>
+          <w:iCs/>
+        </w:rPr>
+        <w:t>t</w:t>
+      </w:r>
+      <w:r>
+        <w:rPr>
+          <w:rFonts w:ascii="Times New Roman" w:hAnsi="Times New Roman" w:cs="Times New Roman"/>
+        </w:rPr>
+        <w:t>-test.</w:t>
+      </w:r>
+    </w:p>
+    <w:p>
+      <w:pPr>
+        <w:rPr>
+          <w:rFonts w:ascii="Times New Roman" w:hAnsi="Times New Roman" w:cs="Times New Roman"/>
+        </w:rPr>
+      </w:pPr>
+      <w:r>
+        <w:rPr>
+          <w:rFonts w:ascii="Times New Roman" w:hAnsi="Times New Roman" w:cs="Times New Roman"/>
+        </w:rPr>
+        <w:br w:type="page"/>
+      </w:r>
+    </w:p>
+    <w:p>
+      <w:pPr>
+        <w:rPr>
+          <w:rFonts w:ascii="Times New Roman" w:hAnsi="Times New Roman" w:cs="Times New Roman"/>
+          <w:b/>
+          <w:bCs/>
+          <w:i/>
+          <w:iCs/>
+        </w:rPr>
+      </w:pPr>
+      <w:r>
+        <w:rPr>
+          <w:rFonts w:ascii="Times New Roman" w:hAnsi="Times New Roman" w:cs="Times New Roman"/>
+          <w:b/>
+          <w:bCs/>
+          <w:i/>
+          <w:iCs/>
+        </w:rPr>
+        <w:lastRenderedPageBreak/>
+        <w:t xml:space="preserve">Figure </w:t>
+      </w:r>
+      <w:r>
+        <w:rPr>
+          <w:rFonts w:ascii="Times New Roman" w:hAnsi="Times New Roman" w:cs="Times New Roman"/>
+          <w:b/>
+          <w:bCs/>
+          <w:i/>
+          <w:iCs/>
+        </w:rPr>
+        <w:t>6</w:t>
+      </w:r>
+      <w:r>
+        <w:rPr>
+          <w:rFonts w:ascii="Times New Roman" w:hAnsi="Times New Roman" w:cs="Times New Roman"/>
+          <w:b/>
+          <w:bCs/>
+          <w:i/>
+          <w:iCs/>
+        </w:rPr>
+        <w:t xml:space="preserve">: </w:t>
+      </w:r>
+      <w:r>
+        <w:rPr>
+          <w:rFonts w:ascii="Times New Roman" w:hAnsi="Times New Roman" w:cs="Times New Roman"/>
+          <w:b/>
+          <w:bCs/>
+          <w:i/>
+          <w:iCs/>
+        </w:rPr>
+        <w:t xml:space="preserve">Simulation results evaluating </w:t>
+      </w:r>
+      <w:r>
+        <w:rPr>
+          <w:rFonts w:ascii="Times New Roman" w:hAnsi="Times New Roman" w:cs="Times New Roman"/>
+          <w:b/>
+          <w:bCs/>
+          <w:i/>
+          <w:iCs/>
+        </w:rPr>
+        <w:t>power</w:t>
+      </w:r>
+      <w:r>
+        <w:rPr>
+          <w:rFonts w:ascii="Times New Roman" w:hAnsi="Times New Roman" w:cs="Times New Roman"/>
+          <w:b/>
+          <w:bCs/>
+          <w:i/>
+          <w:iCs/>
+        </w:rPr>
+        <w:t xml:space="preserve"> for candidate methods of interest</w:t>
+      </w:r>
+      <w:r>
+        <w:rPr>
+          <w:rFonts w:ascii="Times New Roman" w:hAnsi="Times New Roman" w:cs="Times New Roman"/>
+          <w:b/>
+          <w:bCs/>
+          <w:i/>
+          <w:iCs/>
+        </w:rPr>
+        <w:t>.</w:t>
+      </w:r>
+    </w:p>
+    <w:p>
+      <w:pPr>
+        <w:rPr>
+          <w:rFonts w:ascii="Times New Roman" w:hAnsi="Times New Roman" w:cs="Times New Roman"/>
+          <w:b/>
+          <w:bCs/>
+        </w:rPr>
+      </w:pPr>
+    </w:p>
+    <w:tbl>
+      <w:tblPr>
+        <w:tblStyle w:val="PlainTable4"/>
+        <w:tblW w:w="0" w:type="auto"/>
+        <w:tblLook w:val="06A0" w:firstRow="1" w:lastRow="0" w:firstColumn="1" w:lastColumn="0" w:noHBand="1" w:noVBand="1"/>
+      </w:tblPr>
+      <w:tblGrid>
+        <w:gridCol w:w="625"/>
+        <w:gridCol w:w="8725"/>
+      </w:tblGrid>
+      <w:tr>
+        <w:trPr>
+          <w:cnfStyle w:val="100000000000" w:firstRow="1" w:lastRow="0" w:firstColumn="0" w:lastColumn="0" w:oddVBand="0" w:evenVBand="0" w:oddHBand="0" w:evenHBand="0" w:firstRowFirstColumn="0" w:firstRowLastColumn="0" w:lastRowFirstColumn="0" w:lastRowLastColumn="0"/>
+        </w:trPr>
+        <w:tc>
+          <w:tcPr>
+            <w:cnfStyle w:val="001000000000" w:firstRow="0" w:lastRow="0" w:firstColumn="1" w:lastColumn="0" w:oddVBand="0" w:evenVBand="0" w:oddHBand="0" w:evenHBand="0" w:firstRowFirstColumn="0" w:firstRowLastColumn="0" w:lastRowFirstColumn="0" w:lastRowLastColumn="0"/>
+            <w:tcW w:w="625" w:type="dxa"/>
+          </w:tcPr>
+          <w:p>
+            <w:pPr>
+              <w:rPr>
+                <w:rFonts w:ascii="Times New Roman" w:hAnsi="Times New Roman" w:cs="Times New Roman"/>
+              </w:rPr>
+            </w:pPr>
+            <w:r>
+              <w:rPr>
+                <w:rFonts w:ascii="Times New Roman" w:hAnsi="Times New Roman" w:cs="Times New Roman"/>
+              </w:rPr>
+              <w:t>A</w:t>
+            </w:r>
+          </w:p>
+        </w:tc>
+        <w:tc>
+          <w:tcPr>
+            <w:tcW w:w="8725" w:type="dxa"/>
+          </w:tcPr>
+          <w:p>
+            <w:pPr>
+              <w:jc w:val="center"/>
+              <w:cnfStyle w:val="100000000000" w:firstRow="1" w:lastRow="0" w:firstColumn="0" w:lastColumn="0" w:oddVBand="0" w:evenVBand="0" w:oddHBand="0" w:evenHBand="0" w:firstRowFirstColumn="0" w:firstRowLastColumn="0" w:lastRowFirstColumn="0" w:lastRowLastColumn="0"/>
+              <w:rPr>
+                <w:rFonts w:ascii="Times New Roman" w:hAnsi="Times New Roman" w:cs="Times New Roman"/>
+                <w:b w:val="0"/>
+                <w:bCs w:val="0"/>
+              </w:rPr>
+            </w:pPr>
+            <w:r>
+              <w:rPr>
+                <w:noProof/>
+              </w:rPr>
+              <w:drawing>
+                <wp:inline distT="0" distB="0" distL="0" distR="0" wp14:anchorId="675181C5" wp14:editId="6971A5F0">
+                  <wp:extent cx="4831109" cy="3116844"/>
+                  <wp:effectExtent l="0" t="0" r="0" b="0"/>
+                  <wp:docPr id="13" name="Picture 13"/>
+                  <wp:cNvGraphicFramePr>
+                    <a:graphicFrameLocks xmlns:a="http://schemas.openxmlformats.org/drawingml/2006/main" noChangeAspect="1"/>
+                  </wp:cNvGraphicFramePr>
+                  <a:graphic xmlns:a="http://schemas.openxmlformats.org/drawingml/2006/main">
+                    <a:graphicData uri="http://schemas.openxmlformats.org/drawingml/2006/picture">
+                      <pic:pic xmlns:pic="http://schemas.openxmlformats.org/drawingml/2006/picture">
+                        <pic:nvPicPr>
+                          <pic:cNvPr id="13" name="Picture 13"/>
+                          <pic:cNvPicPr>
+                            <a:picLocks noChangeAspect="1" noChangeArrowheads="1"/>
+                          </pic:cNvPicPr>
+                        </pic:nvPicPr>
+                        <pic:blipFill>
+                          <a:blip r:embed="rId20" cstate="print">
+                            <a:extLst>
+                              <a:ext uri="{28A0092B-C50C-407E-A947-70E740481C1C}">
+                                <a14:useLocalDpi xmlns:a14="http://schemas.microsoft.com/office/drawing/2010/main" val="0"/>
+                              </a:ext>
+                            </a:extLst>
+                          </a:blip>
+                          <a:stretch>
+                            <a:fillRect/>
+                          </a:stretch>
+                        </pic:blipFill>
+                        <pic:spPr bwMode="auto">
+                          <a:xfrm>
+                            <a:off x="0" y="0"/>
+                            <a:ext cx="4831109" cy="3116844"/>
+                          </a:xfrm>
+                          <a:prstGeom prst="rect">
+                            <a:avLst/>
+                          </a:prstGeom>
+                          <a:noFill/>
+                          <a:ln>
+                            <a:noFill/>
+                          </a:ln>
+                        </pic:spPr>
+                      </pic:pic>
+                    </a:graphicData>
+                  </a:graphic>
+                </wp:inline>
+              </w:drawing>
+            </w:r>
+          </w:p>
+        </w:tc>
+      </w:tr>
+      <w:tr>
+        <w:tc>
+          <w:tcPr>
+            <w:cnfStyle w:val="001000000000" w:firstRow="0" w:lastRow="0" w:firstColumn="1" w:lastColumn="0" w:oddVBand="0" w:evenVBand="0" w:oddHBand="0" w:evenHBand="0" w:firstRowFirstColumn="0" w:firstRowLastColumn="0" w:lastRowFirstColumn="0" w:lastRowLastColumn="0"/>
+            <w:tcW w:w="625" w:type="dxa"/>
+          </w:tcPr>
+          <w:p>
+            <w:pPr>
+              <w:rPr>
+                <w:rFonts w:ascii="Times New Roman" w:hAnsi="Times New Roman" w:cs="Times New Roman"/>
+              </w:rPr>
+            </w:pPr>
+            <w:r>
+              <w:rPr>
+                <w:rFonts w:ascii="Times New Roman" w:hAnsi="Times New Roman" w:cs="Times New Roman"/>
+              </w:rPr>
+              <w:t>B</w:t>
+            </w:r>
+          </w:p>
+        </w:tc>
+        <w:tc>
+          <w:tcPr>
+            <w:tcW w:w="8725" w:type="dxa"/>
+          </w:tcPr>
+          <w:p>
+            <w:pPr>
+              <w:jc w:val="center"/>
+              <w:cnfStyle w:val="000000000000" w:firstRow="0" w:lastRow="0" w:firstColumn="0" w:lastColumn="0" w:oddVBand="0" w:evenVBand="0" w:oddHBand="0" w:evenHBand="0" w:firstRowFirstColumn="0" w:firstRowLastColumn="0" w:lastRowFirstColumn="0" w:lastRowLastColumn="0"/>
+              <w:rPr>
+                <w:rFonts w:ascii="Times New Roman" w:hAnsi="Times New Roman" w:cs="Times New Roman"/>
+                <w:b/>
+                <w:bCs/>
+              </w:rPr>
+            </w:pPr>
+            <w:r>
+              <w:rPr>
+                <w:b/>
+                <w:bCs/>
+                <w:noProof/>
+              </w:rPr>
+              <w:drawing>
+                <wp:inline distT="0" distB="0" distL="0" distR="0" wp14:anchorId="522321EC" wp14:editId="0908FF21">
+                  <wp:extent cx="4924012" cy="3176781"/>
+                  <wp:effectExtent l="0" t="0" r="3810" b="0"/>
+                  <wp:docPr id="14" name="Picture 14"/>
+                  <wp:cNvGraphicFramePr>
+                    <a:graphicFrameLocks xmlns:a="http://schemas.openxmlformats.org/drawingml/2006/main" noChangeAspect="1"/>
+                  </wp:cNvGraphicFramePr>
+                  <a:graphic xmlns:a="http://schemas.openxmlformats.org/drawingml/2006/main">
+                    <a:graphicData uri="http://schemas.openxmlformats.org/drawingml/2006/picture">
+                      <pic:pic xmlns:pic="http://schemas.openxmlformats.org/drawingml/2006/picture">
+                        <pic:nvPicPr>
+                          <pic:cNvPr id="14" name="Picture 14"/>
+                          <pic:cNvPicPr>
+                            <a:picLocks noChangeAspect="1" noChangeArrowheads="1"/>
+                          </pic:cNvPicPr>
+                        </pic:nvPicPr>
+                        <pic:blipFill>
+                          <a:blip r:embed="rId21" cstate="print">
+                            <a:extLst>
+                              <a:ext uri="{28A0092B-C50C-407E-A947-70E740481C1C}">
+                                <a14:useLocalDpi xmlns:a14="http://schemas.microsoft.com/office/drawing/2010/main" val="0"/>
+                              </a:ext>
+                            </a:extLst>
+                          </a:blip>
+                          <a:stretch>
+                            <a:fillRect/>
+                          </a:stretch>
+                        </pic:blipFill>
+                        <pic:spPr bwMode="auto">
+                          <a:xfrm>
+                            <a:off x="0" y="0"/>
+                            <a:ext cx="4924012" cy="3176781"/>
+                          </a:xfrm>
+                          <a:prstGeom prst="rect">
+                            <a:avLst/>
+                          </a:prstGeom>
+                          <a:noFill/>
+                          <a:ln>
+                            <a:noFill/>
+                          </a:ln>
+                        </pic:spPr>
+                      </pic:pic>
+                    </a:graphicData>
+                  </a:graphic>
+                </wp:inline>
+              </w:drawing>
+            </w:r>
+          </w:p>
+        </w:tc>
+      </w:tr>
+    </w:tbl>
+    <w:p>
+      <w:pPr>
+        <w:rPr>
+          <w:rFonts w:ascii="Times New Roman" w:hAnsi="Times New Roman" w:cs="Times New Roman"/>
+          <w:b/>
+          <w:bCs/>
+        </w:rPr>
+      </w:pPr>
+    </w:p>
+    <w:p>
+      <w:pPr>
+        <w:spacing w:line="276" w:lineRule="auto"/>
+        <w:jc w:val="both"/>
+        <w:rPr>
+          <w:rFonts w:ascii="Times New Roman" w:hAnsi="Times New Roman" w:cs="Times New Roman"/>
+          <w:b/>
+          <w:bCs/>
+        </w:rPr>
+      </w:pPr>
+      <w:r>
+        <w:rPr>
+          <w:rFonts w:ascii="Times New Roman" w:hAnsi="Times New Roman" w:cs="Times New Roman"/>
+          <w:b/>
+          <w:bCs/>
+          <w:i/>
+          <w:iCs/>
+        </w:rPr>
+        <w:t xml:space="preserve">Caption: </w:t>
+      </w:r>
+      <w:r>
+        <w:rPr>
+          <w:rFonts w:ascii="Times New Roman" w:hAnsi="Times New Roman" w:cs="Times New Roman"/>
+        </w:rPr>
+        <w:t xml:space="preserve">Datasets in panel (A) were simulated with bivariate normal distributions. Datasets in panel (B) were simulated with bivariate ordinal distributions. </w:t>
+      </w:r>
+      <w:r>
+        <w:rPr>
+          <w:rFonts w:ascii="Times New Roman" w:hAnsi="Times New Roman" w:cs="Times New Roman"/>
+        </w:rPr>
+        <w:t xml:space="preserve">On the left of both panels, the true difference in means was 0.25 standardized units; on the right, the difference was 0.5 standardized unites. </w:t>
+      </w:r>
+      <w:r>
+        <w:rPr>
+          <w:rFonts w:ascii="Times New Roman" w:hAnsi="Times New Roman" w:cs="Times New Roman"/>
+        </w:rPr>
+        <w:t xml:space="preserve">Note that the line labelled ‘Independent’ corresponds to Student’s </w:t>
+      </w:r>
+      <w:r>
+        <w:rPr>
+          <w:rFonts w:ascii="Times New Roman" w:hAnsi="Times New Roman" w:cs="Times New Roman"/>
+          <w:i/>
+          <w:iCs/>
+        </w:rPr>
+        <w:t>t</w:t>
+      </w:r>
+      <w:r>
+        <w:rPr>
+          <w:rFonts w:ascii="Times New Roman" w:hAnsi="Times New Roman" w:cs="Times New Roman"/>
+        </w:rPr>
+        <w:t>-test.</w:t>
+      </w:r>
+    </w:p>
+    <w:p>
+      <w:pPr>
+        <w:spacing w:line="276" w:lineRule="auto"/>
+        <w:jc w:val="both"/>
+        <w:rPr>
+          <w:rFonts w:ascii="Times New Roman" w:hAnsi="Times New Roman" w:cs="Times New Roman"/>
+          <w:b/>
+          <w:bCs/>
+          <w:i/>
+          <w:iCs/>
+        </w:rPr>
+      </w:pPr>
+    </w:p>
+    <w:p>
+      <w:pPr>
+        <w:spacing w:line="276" w:lineRule="auto"/>
+        <w:jc w:val="both"/>
+        <w:rPr>
+          <w:rFonts w:ascii="Times New Roman" w:hAnsi="Times New Roman" w:cs="Times New Roman"/>
+          <w:b/>
+          <w:bCs/>
+          <w:i/>
+          <w:iCs/>
+        </w:rPr>
+      </w:pPr>
+    </w:p>
+    <w:p>
+      <w:pPr>
+        <w:rPr>
+          <w:rFonts w:ascii="Times New Roman" w:hAnsi="Times New Roman" w:cs="Times New Roman"/>
+          <w:b/>
+          <w:bCs/>
         </w:rPr>
       </w:pPr>
       <w:r>
@@ -15507,7 +17731,7 @@
     </w:p>
     <w:p>
       <w:pPr>
-        <w:spacing w:line="480" w:lineRule="auto"/>
+        <w:spacing w:line="276" w:lineRule="auto"/>
         <w:jc w:val="both"/>
         <w:rPr>
           <w:rFonts w:ascii="Times New Roman" w:hAnsi="Times New Roman" w:cs="Times New Roman"/>
@@ -17006,7 +19230,7 @@
     </w:p>
     <w:p>
       <w:pPr>
-        <w:spacing w:line="480" w:lineRule="auto"/>
+        <w:spacing w:line="276" w:lineRule="auto"/>
         <w:jc w:val="both"/>
         <w:rPr>
           <w:rFonts w:ascii="Times New Roman" w:hAnsi="Times New Roman" w:cs="Times New Roman"/>
@@ -18045,6 +20269,184 @@
       </w:tblBorders>
     </w:tblPr>
   </w:style>
+  <w:style w:type="table" w:styleId="PlainTable1">
+    <w:name w:val="Plain Table 1"/>
+    <w:basedOn w:val="TableNormal"/>
+    <w:uiPriority w:val="41"/>
+    <w:rsid w:val="00FD2293"/>
+    <w:tblPr>
+      <w:tblStyleRowBandSize w:val="1"/>
+      <w:tblStyleColBandSize w:val="1"/>
+      <w:tblBorders>
+        <w:top w:val="single" w:sz="4" w:space="0" w:color="BFBFBF" w:themeColor="background1" w:themeShade="BF"/>
+        <w:left w:val="single" w:sz="4" w:space="0" w:color="BFBFBF" w:themeColor="background1" w:themeShade="BF"/>
+        <w:bottom w:val="single" w:sz="4" w:space="0" w:color="BFBFBF" w:themeColor="background1" w:themeShade="BF"/>
+        <w:right w:val="single" w:sz="4" w:space="0" w:color="BFBFBF" w:themeColor="background1" w:themeShade="BF"/>
+        <w:insideH w:val="single" w:sz="4" w:space="0" w:color="BFBFBF" w:themeColor="background1" w:themeShade="BF"/>
+        <w:insideV w:val="single" w:sz="4" w:space="0" w:color="BFBFBF" w:themeColor="background1" w:themeShade="BF"/>
+      </w:tblBorders>
+    </w:tblPr>
+    <w:tblStylePr w:type="firstRow">
+      <w:rPr>
+        <w:b/>
+        <w:bCs/>
+      </w:rPr>
+    </w:tblStylePr>
+    <w:tblStylePr w:type="lastRow">
+      <w:rPr>
+        <w:b/>
+        <w:bCs/>
+      </w:rPr>
+      <w:tblPr/>
+      <w:tcPr>
+        <w:tcBorders>
+          <w:top w:val="double" w:sz="4" w:space="0" w:color="BFBFBF" w:themeColor="background1" w:themeShade="BF"/>
+        </w:tcBorders>
+      </w:tcPr>
+    </w:tblStylePr>
+    <w:tblStylePr w:type="firstCol">
+      <w:rPr>
+        <w:b/>
+        <w:bCs/>
+      </w:rPr>
+    </w:tblStylePr>
+    <w:tblStylePr w:type="lastCol">
+      <w:rPr>
+        <w:b/>
+        <w:bCs/>
+      </w:rPr>
+    </w:tblStylePr>
+    <w:tblStylePr w:type="band1Vert">
+      <w:tblPr/>
+      <w:tcPr>
+        <w:shd w:val="clear" w:color="auto" w:fill="F2F2F2" w:themeFill="background1" w:themeFillShade="F2"/>
+      </w:tcPr>
+    </w:tblStylePr>
+    <w:tblStylePr w:type="band1Horz">
+      <w:tblPr/>
+      <w:tcPr>
+        <w:shd w:val="clear" w:color="auto" w:fill="F2F2F2" w:themeFill="background1" w:themeFillShade="F2"/>
+      </w:tcPr>
+    </w:tblStylePr>
+  </w:style>
+  <w:style w:type="table" w:styleId="PlainTable4">
+    <w:name w:val="Plain Table 4"/>
+    <w:basedOn w:val="TableNormal"/>
+    <w:uiPriority w:val="44"/>
+    <w:rsid w:val="00FD2293"/>
+    <w:tblPr>
+      <w:tblStyleRowBandSize w:val="1"/>
+      <w:tblStyleColBandSize w:val="1"/>
+    </w:tblPr>
+    <w:tblStylePr w:type="firstRow">
+      <w:rPr>
+        <w:b/>
+        <w:bCs/>
+      </w:rPr>
+    </w:tblStylePr>
+    <w:tblStylePr w:type="lastRow">
+      <w:rPr>
+        <w:b/>
+        <w:bCs/>
+      </w:rPr>
+    </w:tblStylePr>
+    <w:tblStylePr w:type="firstCol">
+      <w:rPr>
+        <w:b/>
+        <w:bCs/>
+      </w:rPr>
+    </w:tblStylePr>
+    <w:tblStylePr w:type="lastCol">
+      <w:rPr>
+        <w:b/>
+        <w:bCs/>
+      </w:rPr>
+    </w:tblStylePr>
+    <w:tblStylePr w:type="band1Vert">
+      <w:tblPr/>
+      <w:tcPr>
+        <w:shd w:val="clear" w:color="auto" w:fill="F2F2F2" w:themeFill="background1" w:themeFillShade="F2"/>
+      </w:tcPr>
+    </w:tblStylePr>
+    <w:tblStylePr w:type="band1Horz">
+      <w:tblPr/>
+      <w:tcPr>
+        <w:shd w:val="clear" w:color="auto" w:fill="F2F2F2" w:themeFill="background1" w:themeFillShade="F2"/>
+      </w:tcPr>
+    </w:tblStylePr>
+  </w:style>
+  <w:style w:type="paragraph" w:customStyle="1" w:styleId="Articletitle">
+    <w:name w:val="Article title"/>
+    <w:basedOn w:val="Normal"/>
+    <w:next w:val="Normal"/>
+    <w:qFormat/>
+    <w:rsid w:val="000C3284"/>
+    <w:pPr>
+      <w:spacing w:after="120" w:line="360" w:lineRule="auto"/>
+    </w:pPr>
+    <w:rPr>
+      <w:rFonts w:ascii="Times New Roman" w:eastAsia="Times New Roman" w:hAnsi="Times New Roman" w:cs="Times New Roman"/>
+      <w:b/>
+      <w:sz w:val="28"/>
+      <w:lang w:val="en-GB" w:eastAsia="en-GB"/>
+    </w:rPr>
+  </w:style>
+  <w:style w:type="paragraph" w:customStyle="1" w:styleId="Authornames">
+    <w:name w:val="Author names"/>
+    <w:basedOn w:val="Normal"/>
+    <w:next w:val="Normal"/>
+    <w:qFormat/>
+    <w:rsid w:val="000C3284"/>
+    <w:pPr>
+      <w:spacing w:before="240" w:line="360" w:lineRule="auto"/>
+    </w:pPr>
+    <w:rPr>
+      <w:rFonts w:ascii="Times New Roman" w:eastAsia="Times New Roman" w:hAnsi="Times New Roman" w:cs="Times New Roman"/>
+      <w:sz w:val="28"/>
+      <w:lang w:val="en-GB" w:eastAsia="en-GB"/>
+    </w:rPr>
+  </w:style>
+  <w:style w:type="paragraph" w:customStyle="1" w:styleId="Affiliation">
+    <w:name w:val="Affiliation"/>
+    <w:basedOn w:val="Normal"/>
+    <w:qFormat/>
+    <w:rsid w:val="000C3284"/>
+    <w:pPr>
+      <w:spacing w:before="240" w:line="360" w:lineRule="auto"/>
+    </w:pPr>
+    <w:rPr>
+      <w:rFonts w:ascii="Times New Roman" w:eastAsia="Times New Roman" w:hAnsi="Times New Roman" w:cs="Times New Roman"/>
+      <w:i/>
+      <w:lang w:val="en-GB" w:eastAsia="en-GB"/>
+    </w:rPr>
+  </w:style>
+  <w:style w:type="paragraph" w:customStyle="1" w:styleId="Correspondencedetails">
+    <w:name w:val="Correspondence details"/>
+    <w:basedOn w:val="Normal"/>
+    <w:qFormat/>
+    <w:rsid w:val="000C3284"/>
+    <w:pPr>
+      <w:spacing w:before="240" w:line="360" w:lineRule="auto"/>
+    </w:pPr>
+    <w:rPr>
+      <w:rFonts w:ascii="Times New Roman" w:eastAsia="Times New Roman" w:hAnsi="Times New Roman" w:cs="Times New Roman"/>
+      <w:lang w:val="en-GB" w:eastAsia="en-GB"/>
+    </w:rPr>
+  </w:style>
+  <w:style w:type="paragraph" w:customStyle="1" w:styleId="Notesoncontributors">
+    <w:name w:val="Notes on contributors"/>
+    <w:basedOn w:val="Normal"/>
+    <w:qFormat/>
+    <w:rsid w:val="000C3284"/>
+    <w:pPr>
+      <w:spacing w:before="240" w:line="360" w:lineRule="auto"/>
+    </w:pPr>
+    <w:rPr>
+      <w:rFonts w:ascii="Times New Roman" w:eastAsia="Times New Roman" w:hAnsi="Times New Roman" w:cs="Times New Roman"/>
+      <w:sz w:val="22"/>
+      <w:lang w:val="en-GB" w:eastAsia="en-GB"/>
+    </w:rPr>
+  </w:style>
 </w:styles>
 </file>
 

</xml_diff>